<commit_message>
Find the count of substring in an string
Coding question approached here
</commit_message>
<xml_diff>
--- a/Coding Question Approached.docx
+++ b/Coding Question Approached.docx
@@ -5,11 +5,15 @@
     <w:p>
       <w:pPr>
         <w:rPr>
-          <w:u w:val="single"/>
-        </w:rPr>
-      </w:pPr>
-      <w:r>
-        <w:rPr>
+          <w:b/>
+          <w:bCs/>
+          <w:u w:val="single"/>
+        </w:rPr>
+      </w:pPr>
+      <w:r>
+        <w:rPr>
+          <w:b/>
+          <w:bCs/>
           <w:highlight w:val="yellow"/>
           <w:u w:val="single"/>
         </w:rPr>
@@ -17,42 +21,56 @@
       </w:r>
       <w:r>
         <w:rPr>
-          <w:u w:val="single"/>
-        </w:rPr>
-        <w:tab/>
-      </w:r>
-      <w:r>
-        <w:rPr>
-          <w:u w:val="single"/>
-        </w:rPr>
-        <w:tab/>
-      </w:r>
-      <w:r>
-        <w:rPr>
-          <w:u w:val="single"/>
-        </w:rPr>
-        <w:tab/>
-      </w:r>
-      <w:r>
-        <w:rPr>
-          <w:u w:val="single"/>
-        </w:rPr>
-        <w:tab/>
-      </w:r>
-      <w:r>
-        <w:rPr>
-          <w:u w:val="single"/>
-        </w:rPr>
-        <w:tab/>
-      </w:r>
-      <w:r>
-        <w:rPr>
-          <w:u w:val="single"/>
-        </w:rPr>
-        <w:tab/>
-      </w:r>
-      <w:r>
-        <w:rPr>
+          <w:b/>
+          <w:bCs/>
+          <w:u w:val="single"/>
+        </w:rPr>
+        <w:t xml:space="preserve"> </w:t>
+      </w:r>
+      <w:r>
+        <w:rPr>
+          <w:b/>
+          <w:bCs/>
+          <w:u w:val="single"/>
+        </w:rPr>
+        <w:tab/>
+      </w:r>
+      <w:r>
+        <w:rPr>
+          <w:b/>
+          <w:bCs/>
+          <w:u w:val="single"/>
+        </w:rPr>
+        <w:tab/>
+      </w:r>
+      <w:r>
+        <w:rPr>
+          <w:b/>
+          <w:bCs/>
+          <w:u w:val="single"/>
+        </w:rPr>
+        <w:tab/>
+      </w:r>
+      <w:r>
+        <w:rPr>
+          <w:b/>
+          <w:bCs/>
+          <w:u w:val="single"/>
+        </w:rPr>
+        <w:tab/>
+      </w:r>
+      <w:r>
+        <w:rPr>
+          <w:b/>
+          <w:bCs/>
+          <w:u w:val="single"/>
+        </w:rPr>
+        <w:tab/>
+      </w:r>
+      <w:r>
+        <w:rPr>
+          <w:b/>
+          <w:bCs/>
           <w:u w:val="single"/>
         </w:rPr>
         <w:tab/>
@@ -112,7 +130,15 @@
         </w:numPr>
       </w:pPr>
       <w:r>
-        <w:t>Check the a[i]&gt;b[0]</w:t>
+        <w:t>Check the a[</w:t>
+      </w:r>
+      <w:proofErr w:type="spellStart"/>
+      <w:r>
+        <w:t>i</w:t>
+      </w:r>
+      <w:proofErr w:type="spellEnd"/>
+      <w:r>
+        <w:t>]&gt;b[0]</w:t>
       </w:r>
     </w:p>
     <w:p>
@@ -124,7 +150,15 @@
         </w:numPr>
       </w:pPr>
       <w:r>
-        <w:t>If b[0] is greater then , swap with a[i];</w:t>
+        <w:t>If b[0] is greater then , swap with a[</w:t>
+      </w:r>
+      <w:proofErr w:type="spellStart"/>
+      <w:r>
+        <w:t>i</w:t>
+      </w:r>
+      <w:proofErr w:type="spellEnd"/>
+      <w:r>
+        <w:t>];</w:t>
       </w:r>
     </w:p>
     <w:p>
@@ -140,7 +174,22 @@
       </w:r>
     </w:p>
     <w:p>
-      <w:r>
+      <w:pPr>
+        <w:pStyle w:val="ListParagraph"/>
+      </w:pPr>
+    </w:p>
+    <w:p>
+      <w:pPr>
+        <w:rPr>
+          <w:b/>
+          <w:bCs/>
+        </w:rPr>
+      </w:pPr>
+      <w:r>
+        <w:rPr>
+          <w:b/>
+          <w:bCs/>
+        </w:rPr>
         <w:t>Approached 2: Gap Algorithm here</w:t>
       </w:r>
     </w:p>
@@ -152,10 +201,1063 @@
         <w:t xml:space="preserve"> gap=</w:t>
       </w:r>
       <w:r>
-        <w:t xml:space="preserve"> (a+b)/2;</w:t>
+        <w:t xml:space="preserve"> (</w:t>
+      </w:r>
+      <w:proofErr w:type="spellStart"/>
+      <w:r>
+        <w:t>a+b</w:t>
+      </w:r>
+      <w:proofErr w:type="spellEnd"/>
+      <w:r>
+        <w:t>)/2;</w:t>
       </w:r>
     </w:p>
     <w:p/>
+    <w:p/>
+    <w:p/>
+    <w:p/>
+    <w:p>
+      <w:pPr>
+        <w:rPr>
+          <w:b/>
+          <w:bCs/>
+          <w:u w:val="single"/>
+        </w:rPr>
+      </w:pPr>
+      <w:r>
+        <w:rPr>
+          <w:b/>
+          <w:bCs/>
+          <w:u w:val="single"/>
+        </w:rPr>
+        <w:t>Find the Departure</w:t>
+      </w:r>
+      <w:r>
+        <w:rPr>
+          <w:b/>
+          <w:bCs/>
+          <w:u w:val="single"/>
+        </w:rPr>
+        <w:t xml:space="preserve"> </w:t>
+      </w:r>
+      <w:r>
+        <w:rPr>
+          <w:b/>
+          <w:bCs/>
+          <w:u w:val="single"/>
+        </w:rPr>
+        <w:t>Destination City</w:t>
+      </w:r>
+      <w:r>
+        <w:rPr>
+          <w:b/>
+          <w:bCs/>
+          <w:u w:val="single"/>
+        </w:rPr>
+        <w:tab/>
+      </w:r>
+      <w:r>
+        <w:rPr>
+          <w:b/>
+          <w:bCs/>
+          <w:u w:val="single"/>
+        </w:rPr>
+        <w:t>: 23-05-2022</w:t>
+      </w:r>
+      <w:r>
+        <w:rPr>
+          <w:b/>
+          <w:bCs/>
+          <w:u w:val="single"/>
+        </w:rPr>
+        <w:tab/>
+      </w:r>
+      <w:r>
+        <w:rPr>
+          <w:b/>
+          <w:bCs/>
+          <w:u w:val="single"/>
+        </w:rPr>
+        <w:tab/>
+      </w:r>
+      <w:r>
+        <w:rPr>
+          <w:b/>
+          <w:bCs/>
+          <w:u w:val="single"/>
+        </w:rPr>
+        <w:tab/>
+      </w:r>
+      <w:r>
+        <w:rPr>
+          <w:b/>
+          <w:bCs/>
+          <w:u w:val="single"/>
+        </w:rPr>
+        <w:tab/>
+      </w:r>
+      <w:r>
+        <w:rPr>
+          <w:b/>
+          <w:bCs/>
+          <w:u w:val="single"/>
+        </w:rPr>
+        <w:tab/>
+      </w:r>
+      <w:r>
+        <w:rPr>
+          <w:b/>
+          <w:bCs/>
+          <w:u w:val="single"/>
+        </w:rPr>
+        <w:tab/>
+      </w:r>
+    </w:p>
+    <w:p>
+      <w:pPr>
+        <w:rPr>
+          <w:b/>
+          <w:bCs/>
+          <w:u w:val="single"/>
+        </w:rPr>
+      </w:pPr>
+      <w:r>
+        <w:rPr>
+          <w:b/>
+          <w:bCs/>
+          <w:u w:val="single"/>
+        </w:rPr>
+        <w:t>Algorithm</w:t>
+      </w:r>
+    </w:p>
+    <w:p>
+      <w:pPr>
+        <w:pStyle w:val="ListParagraph"/>
+        <w:numPr>
+          <w:ilvl w:val="0"/>
+          <w:numId w:val="2"/>
+        </w:numPr>
+        <w:tabs>
+          <w:tab w:val="left" w:pos="2604"/>
+        </w:tabs>
+      </w:pPr>
+      <w:r>
+        <w:t>First to find out the starting position</w:t>
+      </w:r>
+    </w:p>
+    <w:p>
+      <w:pPr>
+        <w:pStyle w:val="ListParagraph"/>
+        <w:numPr>
+          <w:ilvl w:val="1"/>
+          <w:numId w:val="2"/>
+        </w:numPr>
+        <w:tabs>
+          <w:tab w:val="left" w:pos="2604"/>
+        </w:tabs>
+      </w:pPr>
+      <w:r>
+        <w:t>Make a reverse pair of value as a key and key as a value</w:t>
+      </w:r>
+    </w:p>
+    <w:p>
+      <w:pPr>
+        <w:pStyle w:val="ListParagraph"/>
+        <w:numPr>
+          <w:ilvl w:val="1"/>
+          <w:numId w:val="2"/>
+        </w:numPr>
+        <w:tabs>
+          <w:tab w:val="left" w:pos="2604"/>
+        </w:tabs>
+      </w:pPr>
+      <w:r>
+        <w:t xml:space="preserve">Now just use a for loop and </w:t>
+      </w:r>
+      <w:r>
+        <w:t>check whether</w:t>
+      </w:r>
+      <w:r>
+        <w:t xml:space="preserve"> the reverse</w:t>
+      </w:r>
+      <w:r>
+        <w:t xml:space="preserve"> pair key is</w:t>
+      </w:r>
+      <w:r>
+        <w:t xml:space="preserve"> present in dataset or not</w:t>
+      </w:r>
+    </w:p>
+    <w:p>
+      <w:pPr>
+        <w:pStyle w:val="ListParagraph"/>
+        <w:numPr>
+          <w:ilvl w:val="1"/>
+          <w:numId w:val="2"/>
+        </w:numPr>
+        <w:tabs>
+          <w:tab w:val="left" w:pos="2604"/>
+        </w:tabs>
+      </w:pPr>
+      <w:r>
+        <w:t>If it does not contains make it as a starting point</w:t>
+      </w:r>
+      <w:r>
+        <w:t>.</w:t>
+      </w:r>
+    </w:p>
+    <w:p>
+      <w:pPr>
+        <w:tabs>
+          <w:tab w:val="left" w:pos="2604"/>
+        </w:tabs>
+      </w:pPr>
+      <w:r>
+        <w:t>After getting the starting poin</w:t>
+      </w:r>
+      <w:r>
+        <w:t xml:space="preserve">t do this coding </w:t>
+      </w:r>
+    </w:p>
+    <w:p>
+      <w:pPr>
+        <w:autoSpaceDE w:val="0"/>
+        <w:autoSpaceDN w:val="0"/>
+        <w:adjustRightInd w:val="0"/>
+        <w:spacing w:after="0" w:line="240" w:lineRule="auto"/>
+        <w:rPr>
+          <w:rFonts w:ascii="Consolas" w:hAnsi="Consolas" w:cs="Consolas"/>
+          <w:color w:val="000000"/>
+          <w:sz w:val="20"/>
+          <w:szCs w:val="20"/>
+        </w:rPr>
+      </w:pPr>
+      <w:r>
+        <w:rPr>
+          <w:rFonts w:ascii="Consolas" w:hAnsi="Consolas" w:cs="Consolas"/>
+          <w:color w:val="000000"/>
+          <w:sz w:val="20"/>
+          <w:szCs w:val="20"/>
+        </w:rPr>
+        <w:t xml:space="preserve">String </w:t>
+      </w:r>
+      <w:r>
+        <w:rPr>
+          <w:rFonts w:ascii="Consolas" w:hAnsi="Consolas" w:cs="Consolas"/>
+          <w:color w:val="6A3E3E"/>
+          <w:sz w:val="20"/>
+          <w:szCs w:val="20"/>
+        </w:rPr>
+        <w:t>to</w:t>
+      </w:r>
+      <w:r>
+        <w:rPr>
+          <w:rFonts w:ascii="Consolas" w:hAnsi="Consolas" w:cs="Consolas"/>
+          <w:color w:val="000000"/>
+          <w:sz w:val="20"/>
+          <w:szCs w:val="20"/>
+        </w:rPr>
+        <w:t xml:space="preserve"> =</w:t>
+      </w:r>
+      <w:proofErr w:type="spellStart"/>
+      <w:r>
+        <w:rPr>
+          <w:rFonts w:ascii="Consolas" w:hAnsi="Consolas" w:cs="Consolas"/>
+          <w:color w:val="6A3E3E"/>
+          <w:sz w:val="20"/>
+          <w:szCs w:val="20"/>
+        </w:rPr>
+        <w:t>dataSet</w:t>
+      </w:r>
+      <w:r>
+        <w:rPr>
+          <w:rFonts w:ascii="Consolas" w:hAnsi="Consolas" w:cs="Consolas"/>
+          <w:color w:val="000000"/>
+          <w:sz w:val="20"/>
+          <w:szCs w:val="20"/>
+        </w:rPr>
+        <w:t>.get</w:t>
+      </w:r>
+      <w:proofErr w:type="spellEnd"/>
+      <w:r>
+        <w:rPr>
+          <w:rFonts w:ascii="Consolas" w:hAnsi="Consolas" w:cs="Consolas"/>
+          <w:color w:val="000000"/>
+          <w:sz w:val="20"/>
+          <w:szCs w:val="20"/>
+        </w:rPr>
+        <w:t>(</w:t>
+      </w:r>
+      <w:proofErr w:type="spellStart"/>
+      <w:r>
+        <w:rPr>
+          <w:rFonts w:ascii="Consolas" w:hAnsi="Consolas" w:cs="Consolas"/>
+          <w:color w:val="6A3E3E"/>
+          <w:sz w:val="20"/>
+          <w:szCs w:val="20"/>
+        </w:rPr>
+        <w:t>startingPoint</w:t>
+      </w:r>
+      <w:proofErr w:type="spellEnd"/>
+      <w:r>
+        <w:rPr>
+          <w:rFonts w:ascii="Consolas" w:hAnsi="Consolas" w:cs="Consolas"/>
+          <w:color w:val="000000"/>
+          <w:sz w:val="20"/>
+          <w:szCs w:val="20"/>
+        </w:rPr>
+        <w:t>);</w:t>
+      </w:r>
+    </w:p>
+    <w:p>
+      <w:pPr>
+        <w:autoSpaceDE w:val="0"/>
+        <w:autoSpaceDN w:val="0"/>
+        <w:adjustRightInd w:val="0"/>
+        <w:spacing w:after="0" w:line="240" w:lineRule="auto"/>
+        <w:rPr>
+          <w:rFonts w:ascii="Consolas" w:hAnsi="Consolas" w:cs="Consolas"/>
+          <w:sz w:val="20"/>
+          <w:szCs w:val="20"/>
+        </w:rPr>
+      </w:pPr>
+    </w:p>
+    <w:p>
+      <w:pPr>
+        <w:autoSpaceDE w:val="0"/>
+        <w:autoSpaceDN w:val="0"/>
+        <w:adjustRightInd w:val="0"/>
+        <w:spacing w:after="0" w:line="240" w:lineRule="auto"/>
+        <w:rPr>
+          <w:rFonts w:ascii="Consolas" w:hAnsi="Consolas" w:cs="Consolas"/>
+          <w:sz w:val="20"/>
+          <w:szCs w:val="20"/>
+        </w:rPr>
+      </w:pPr>
+      <w:r>
+        <w:rPr>
+          <w:rFonts w:ascii="Consolas" w:hAnsi="Consolas" w:cs="Consolas"/>
+          <w:color w:val="000000"/>
+          <w:sz w:val="20"/>
+          <w:szCs w:val="20"/>
+        </w:rPr>
+        <w:tab/>
+      </w:r>
+      <w:r>
+        <w:rPr>
+          <w:rFonts w:ascii="Consolas" w:hAnsi="Consolas" w:cs="Consolas"/>
+          <w:color w:val="000000"/>
+          <w:sz w:val="20"/>
+          <w:szCs w:val="20"/>
+        </w:rPr>
+        <w:tab/>
+      </w:r>
+      <w:r>
+        <w:rPr>
+          <w:rFonts w:ascii="Consolas" w:hAnsi="Consolas" w:cs="Consolas"/>
+          <w:b/>
+          <w:bCs/>
+          <w:color w:val="7F0055"/>
+          <w:sz w:val="20"/>
+          <w:szCs w:val="20"/>
+        </w:rPr>
+        <w:t>while</w:t>
+      </w:r>
+      <w:r>
+        <w:rPr>
+          <w:rFonts w:ascii="Consolas" w:hAnsi="Consolas" w:cs="Consolas"/>
+          <w:color w:val="000000"/>
+          <w:sz w:val="20"/>
+          <w:szCs w:val="20"/>
+        </w:rPr>
+        <w:t>(</w:t>
+      </w:r>
+      <w:r>
+        <w:rPr>
+          <w:rFonts w:ascii="Consolas" w:hAnsi="Consolas" w:cs="Consolas"/>
+          <w:color w:val="6A3E3E"/>
+          <w:sz w:val="20"/>
+          <w:szCs w:val="20"/>
+        </w:rPr>
+        <w:t>to</w:t>
+      </w:r>
+      <w:r>
+        <w:rPr>
+          <w:rFonts w:ascii="Consolas" w:hAnsi="Consolas" w:cs="Consolas"/>
+          <w:color w:val="000000"/>
+          <w:sz w:val="20"/>
+          <w:szCs w:val="20"/>
+        </w:rPr>
+        <w:t>!=</w:t>
+      </w:r>
+      <w:r>
+        <w:rPr>
+          <w:rFonts w:ascii="Consolas" w:hAnsi="Consolas" w:cs="Consolas"/>
+          <w:b/>
+          <w:bCs/>
+          <w:color w:val="7F0055"/>
+          <w:sz w:val="20"/>
+          <w:szCs w:val="20"/>
+        </w:rPr>
+        <w:t>null</w:t>
+      </w:r>
+      <w:r>
+        <w:rPr>
+          <w:rFonts w:ascii="Consolas" w:hAnsi="Consolas" w:cs="Consolas"/>
+          <w:color w:val="000000"/>
+          <w:sz w:val="20"/>
+          <w:szCs w:val="20"/>
+        </w:rPr>
+        <w:t>)</w:t>
+      </w:r>
+    </w:p>
+    <w:p>
+      <w:pPr>
+        <w:autoSpaceDE w:val="0"/>
+        <w:autoSpaceDN w:val="0"/>
+        <w:adjustRightInd w:val="0"/>
+        <w:spacing w:after="0" w:line="240" w:lineRule="auto"/>
+        <w:rPr>
+          <w:rFonts w:ascii="Consolas" w:hAnsi="Consolas" w:cs="Consolas"/>
+          <w:sz w:val="20"/>
+          <w:szCs w:val="20"/>
+        </w:rPr>
+      </w:pPr>
+      <w:r>
+        <w:rPr>
+          <w:rFonts w:ascii="Consolas" w:hAnsi="Consolas" w:cs="Consolas"/>
+          <w:color w:val="000000"/>
+          <w:sz w:val="20"/>
+          <w:szCs w:val="20"/>
+        </w:rPr>
+        <w:tab/>
+      </w:r>
+      <w:r>
+        <w:rPr>
+          <w:rFonts w:ascii="Consolas" w:hAnsi="Consolas" w:cs="Consolas"/>
+          <w:color w:val="000000"/>
+          <w:sz w:val="20"/>
+          <w:szCs w:val="20"/>
+        </w:rPr>
+        <w:tab/>
+        <w:t>{</w:t>
+      </w:r>
+    </w:p>
+    <w:p>
+      <w:pPr>
+        <w:autoSpaceDE w:val="0"/>
+        <w:autoSpaceDN w:val="0"/>
+        <w:adjustRightInd w:val="0"/>
+        <w:spacing w:after="0" w:line="240" w:lineRule="auto"/>
+        <w:rPr>
+          <w:rFonts w:ascii="Consolas" w:hAnsi="Consolas" w:cs="Consolas"/>
+          <w:sz w:val="20"/>
+          <w:szCs w:val="20"/>
+        </w:rPr>
+      </w:pPr>
+      <w:r>
+        <w:rPr>
+          <w:rFonts w:ascii="Consolas" w:hAnsi="Consolas" w:cs="Consolas"/>
+          <w:color w:val="000000"/>
+          <w:sz w:val="20"/>
+          <w:szCs w:val="20"/>
+        </w:rPr>
+        <w:tab/>
+      </w:r>
+      <w:r>
+        <w:rPr>
+          <w:rFonts w:ascii="Consolas" w:hAnsi="Consolas" w:cs="Consolas"/>
+          <w:color w:val="000000"/>
+          <w:sz w:val="20"/>
+          <w:szCs w:val="20"/>
+        </w:rPr>
+        <w:tab/>
+      </w:r>
+      <w:r>
+        <w:rPr>
+          <w:rFonts w:ascii="Consolas" w:hAnsi="Consolas" w:cs="Consolas"/>
+          <w:color w:val="000000"/>
+          <w:sz w:val="20"/>
+          <w:szCs w:val="20"/>
+        </w:rPr>
+        <w:tab/>
+      </w:r>
+      <w:proofErr w:type="spellStart"/>
+      <w:r>
+        <w:rPr>
+          <w:rFonts w:ascii="Consolas" w:hAnsi="Consolas" w:cs="Consolas"/>
+          <w:color w:val="000000"/>
+          <w:sz w:val="20"/>
+          <w:szCs w:val="20"/>
+        </w:rPr>
+        <w:t>System.</w:t>
+      </w:r>
+      <w:r>
+        <w:rPr>
+          <w:rFonts w:ascii="Consolas" w:hAnsi="Consolas" w:cs="Consolas"/>
+          <w:b/>
+          <w:bCs/>
+          <w:i/>
+          <w:iCs/>
+          <w:color w:val="0000C0"/>
+          <w:sz w:val="20"/>
+          <w:szCs w:val="20"/>
+        </w:rPr>
+        <w:t>out</w:t>
+      </w:r>
+      <w:r>
+        <w:rPr>
+          <w:rFonts w:ascii="Consolas" w:hAnsi="Consolas" w:cs="Consolas"/>
+          <w:color w:val="000000"/>
+          <w:sz w:val="20"/>
+          <w:szCs w:val="20"/>
+        </w:rPr>
+        <w:t>.print</w:t>
+      </w:r>
+      <w:proofErr w:type="spellEnd"/>
+      <w:r>
+        <w:rPr>
+          <w:rFonts w:ascii="Consolas" w:hAnsi="Consolas" w:cs="Consolas"/>
+          <w:color w:val="000000"/>
+          <w:sz w:val="20"/>
+          <w:szCs w:val="20"/>
+        </w:rPr>
+        <w:t>(</w:t>
+      </w:r>
+      <w:proofErr w:type="spellStart"/>
+      <w:r>
+        <w:rPr>
+          <w:rFonts w:ascii="Consolas" w:hAnsi="Consolas" w:cs="Consolas"/>
+          <w:color w:val="6A3E3E"/>
+          <w:sz w:val="20"/>
+          <w:szCs w:val="20"/>
+        </w:rPr>
+        <w:t>startingPoint</w:t>
+      </w:r>
+      <w:proofErr w:type="spellEnd"/>
+      <w:r>
+        <w:rPr>
+          <w:rFonts w:ascii="Consolas" w:hAnsi="Consolas" w:cs="Consolas"/>
+          <w:color w:val="000000"/>
+          <w:sz w:val="20"/>
+          <w:szCs w:val="20"/>
+        </w:rPr>
+        <w:t>+</w:t>
+      </w:r>
+      <w:r>
+        <w:rPr>
+          <w:rFonts w:ascii="Consolas" w:hAnsi="Consolas" w:cs="Consolas"/>
+          <w:color w:val="2A00FF"/>
+          <w:sz w:val="20"/>
+          <w:szCs w:val="20"/>
+        </w:rPr>
+        <w:t>"-&gt;"</w:t>
+      </w:r>
+      <w:r>
+        <w:rPr>
+          <w:rFonts w:ascii="Consolas" w:hAnsi="Consolas" w:cs="Consolas"/>
+          <w:color w:val="000000"/>
+          <w:sz w:val="20"/>
+          <w:szCs w:val="20"/>
+        </w:rPr>
+        <w:t>+</w:t>
+      </w:r>
+      <w:r>
+        <w:rPr>
+          <w:rFonts w:ascii="Consolas" w:hAnsi="Consolas" w:cs="Consolas"/>
+          <w:color w:val="6A3E3E"/>
+          <w:sz w:val="20"/>
+          <w:szCs w:val="20"/>
+        </w:rPr>
+        <w:t>to</w:t>
+      </w:r>
+      <w:r>
+        <w:rPr>
+          <w:rFonts w:ascii="Consolas" w:hAnsi="Consolas" w:cs="Consolas"/>
+          <w:color w:val="000000"/>
+          <w:sz w:val="20"/>
+          <w:szCs w:val="20"/>
+        </w:rPr>
+        <w:t>+</w:t>
+      </w:r>
+      <w:r>
+        <w:rPr>
+          <w:rFonts w:ascii="Consolas" w:hAnsi="Consolas" w:cs="Consolas"/>
+          <w:color w:val="2A00FF"/>
+          <w:sz w:val="20"/>
+          <w:szCs w:val="20"/>
+        </w:rPr>
+        <w:t>", "</w:t>
+      </w:r>
+      <w:r>
+        <w:rPr>
+          <w:rFonts w:ascii="Consolas" w:hAnsi="Consolas" w:cs="Consolas"/>
+          <w:color w:val="000000"/>
+          <w:sz w:val="20"/>
+          <w:szCs w:val="20"/>
+        </w:rPr>
+        <w:t>);</w:t>
+      </w:r>
+    </w:p>
+    <w:p>
+      <w:pPr>
+        <w:autoSpaceDE w:val="0"/>
+        <w:autoSpaceDN w:val="0"/>
+        <w:adjustRightInd w:val="0"/>
+        <w:spacing w:after="0" w:line="240" w:lineRule="auto"/>
+        <w:rPr>
+          <w:rFonts w:ascii="Consolas" w:hAnsi="Consolas" w:cs="Consolas"/>
+          <w:sz w:val="20"/>
+          <w:szCs w:val="20"/>
+        </w:rPr>
+      </w:pPr>
+      <w:r>
+        <w:rPr>
+          <w:rFonts w:ascii="Consolas" w:hAnsi="Consolas" w:cs="Consolas"/>
+          <w:color w:val="000000"/>
+          <w:sz w:val="20"/>
+          <w:szCs w:val="20"/>
+        </w:rPr>
+        <w:tab/>
+      </w:r>
+      <w:r>
+        <w:rPr>
+          <w:rFonts w:ascii="Consolas" w:hAnsi="Consolas" w:cs="Consolas"/>
+          <w:color w:val="000000"/>
+          <w:sz w:val="20"/>
+          <w:szCs w:val="20"/>
+        </w:rPr>
+        <w:tab/>
+      </w:r>
+      <w:r>
+        <w:rPr>
+          <w:rFonts w:ascii="Consolas" w:hAnsi="Consolas" w:cs="Consolas"/>
+          <w:color w:val="000000"/>
+          <w:sz w:val="20"/>
+          <w:szCs w:val="20"/>
+        </w:rPr>
+        <w:tab/>
+      </w:r>
+      <w:proofErr w:type="spellStart"/>
+      <w:r>
+        <w:rPr>
+          <w:rFonts w:ascii="Consolas" w:hAnsi="Consolas" w:cs="Consolas"/>
+          <w:color w:val="6A3E3E"/>
+          <w:sz w:val="20"/>
+          <w:szCs w:val="20"/>
+        </w:rPr>
+        <w:t>startingPoint</w:t>
+      </w:r>
+      <w:proofErr w:type="spellEnd"/>
+      <w:r>
+        <w:rPr>
+          <w:rFonts w:ascii="Consolas" w:hAnsi="Consolas" w:cs="Consolas"/>
+          <w:color w:val="000000"/>
+          <w:sz w:val="20"/>
+          <w:szCs w:val="20"/>
+        </w:rPr>
+        <w:t>=</w:t>
+      </w:r>
+      <w:r>
+        <w:rPr>
+          <w:rFonts w:ascii="Consolas" w:hAnsi="Consolas" w:cs="Consolas"/>
+          <w:color w:val="6A3E3E"/>
+          <w:sz w:val="20"/>
+          <w:szCs w:val="20"/>
+        </w:rPr>
+        <w:t>to</w:t>
+      </w:r>
+      <w:r>
+        <w:rPr>
+          <w:rFonts w:ascii="Consolas" w:hAnsi="Consolas" w:cs="Consolas"/>
+          <w:color w:val="000000"/>
+          <w:sz w:val="20"/>
+          <w:szCs w:val="20"/>
+        </w:rPr>
+        <w:t>;</w:t>
+      </w:r>
+    </w:p>
+    <w:p>
+      <w:pPr>
+        <w:autoSpaceDE w:val="0"/>
+        <w:autoSpaceDN w:val="0"/>
+        <w:adjustRightInd w:val="0"/>
+        <w:spacing w:after="0" w:line="240" w:lineRule="auto"/>
+        <w:rPr>
+          <w:rFonts w:ascii="Consolas" w:hAnsi="Consolas" w:cs="Consolas"/>
+          <w:sz w:val="20"/>
+          <w:szCs w:val="20"/>
+        </w:rPr>
+      </w:pPr>
+      <w:r>
+        <w:rPr>
+          <w:rFonts w:ascii="Consolas" w:hAnsi="Consolas" w:cs="Consolas"/>
+          <w:color w:val="000000"/>
+          <w:sz w:val="20"/>
+          <w:szCs w:val="20"/>
+        </w:rPr>
+        <w:tab/>
+      </w:r>
+      <w:r>
+        <w:rPr>
+          <w:rFonts w:ascii="Consolas" w:hAnsi="Consolas" w:cs="Consolas"/>
+          <w:color w:val="000000"/>
+          <w:sz w:val="20"/>
+          <w:szCs w:val="20"/>
+        </w:rPr>
+        <w:tab/>
+      </w:r>
+      <w:r>
+        <w:rPr>
+          <w:rFonts w:ascii="Consolas" w:hAnsi="Consolas" w:cs="Consolas"/>
+          <w:color w:val="000000"/>
+          <w:sz w:val="20"/>
+          <w:szCs w:val="20"/>
+        </w:rPr>
+        <w:tab/>
+      </w:r>
+      <w:r>
+        <w:rPr>
+          <w:rFonts w:ascii="Consolas" w:hAnsi="Consolas" w:cs="Consolas"/>
+          <w:color w:val="6A3E3E"/>
+          <w:sz w:val="20"/>
+          <w:szCs w:val="20"/>
+        </w:rPr>
+        <w:t>to</w:t>
+      </w:r>
+      <w:r>
+        <w:rPr>
+          <w:rFonts w:ascii="Consolas" w:hAnsi="Consolas" w:cs="Consolas"/>
+          <w:color w:val="000000"/>
+          <w:sz w:val="20"/>
+          <w:szCs w:val="20"/>
+        </w:rPr>
+        <w:t>=</w:t>
+      </w:r>
+      <w:proofErr w:type="spellStart"/>
+      <w:r>
+        <w:rPr>
+          <w:rFonts w:ascii="Consolas" w:hAnsi="Consolas" w:cs="Consolas"/>
+          <w:color w:val="6A3E3E"/>
+          <w:sz w:val="20"/>
+          <w:szCs w:val="20"/>
+        </w:rPr>
+        <w:t>dataSet</w:t>
+      </w:r>
+      <w:r>
+        <w:rPr>
+          <w:rFonts w:ascii="Consolas" w:hAnsi="Consolas" w:cs="Consolas"/>
+          <w:color w:val="000000"/>
+          <w:sz w:val="20"/>
+          <w:szCs w:val="20"/>
+        </w:rPr>
+        <w:t>.get</w:t>
+      </w:r>
+      <w:proofErr w:type="spellEnd"/>
+      <w:r>
+        <w:rPr>
+          <w:rFonts w:ascii="Consolas" w:hAnsi="Consolas" w:cs="Consolas"/>
+          <w:color w:val="000000"/>
+          <w:sz w:val="20"/>
+          <w:szCs w:val="20"/>
+        </w:rPr>
+        <w:t>(</w:t>
+      </w:r>
+      <w:r>
+        <w:rPr>
+          <w:rFonts w:ascii="Consolas" w:hAnsi="Consolas" w:cs="Consolas"/>
+          <w:color w:val="6A3E3E"/>
+          <w:sz w:val="20"/>
+          <w:szCs w:val="20"/>
+        </w:rPr>
+        <w:t>to</w:t>
+      </w:r>
+      <w:r>
+        <w:rPr>
+          <w:rFonts w:ascii="Consolas" w:hAnsi="Consolas" w:cs="Consolas"/>
+          <w:color w:val="000000"/>
+          <w:sz w:val="20"/>
+          <w:szCs w:val="20"/>
+        </w:rPr>
+        <w:t>);</w:t>
+      </w:r>
+      <w:r>
+        <w:rPr>
+          <w:rFonts w:ascii="Consolas" w:hAnsi="Consolas" w:cs="Consolas"/>
+          <w:color w:val="000000"/>
+          <w:sz w:val="20"/>
+          <w:szCs w:val="20"/>
+        </w:rPr>
+        <w:tab/>
+      </w:r>
+    </w:p>
+    <w:p>
+      <w:pPr>
+        <w:autoSpaceDE w:val="0"/>
+        <w:autoSpaceDN w:val="0"/>
+        <w:adjustRightInd w:val="0"/>
+        <w:spacing w:after="0" w:line="240" w:lineRule="auto"/>
+        <w:rPr>
+          <w:rFonts w:ascii="Consolas" w:hAnsi="Consolas" w:cs="Consolas"/>
+          <w:sz w:val="20"/>
+          <w:szCs w:val="20"/>
+        </w:rPr>
+      </w:pPr>
+      <w:r>
+        <w:rPr>
+          <w:rFonts w:ascii="Consolas" w:hAnsi="Consolas" w:cs="Consolas"/>
+          <w:color w:val="000000"/>
+          <w:sz w:val="20"/>
+          <w:szCs w:val="20"/>
+        </w:rPr>
+        <w:tab/>
+      </w:r>
+      <w:r>
+        <w:rPr>
+          <w:rFonts w:ascii="Consolas" w:hAnsi="Consolas" w:cs="Consolas"/>
+          <w:color w:val="000000"/>
+          <w:sz w:val="20"/>
+          <w:szCs w:val="20"/>
+        </w:rPr>
+        <w:tab/>
+        <w:t>}</w:t>
+      </w:r>
+    </w:p>
+    <w:p>
+      <w:pPr>
+        <w:tabs>
+          <w:tab w:val="left" w:pos="2604"/>
+        </w:tabs>
+        <w:rPr>
+          <w:rFonts w:ascii="Consolas" w:hAnsi="Consolas" w:cs="Consolas"/>
+          <w:b/>
+          <w:bCs/>
+          <w:color w:val="000000"/>
+          <w:sz w:val="20"/>
+          <w:szCs w:val="20"/>
+          <w:u w:val="single"/>
+        </w:rPr>
+      </w:pPr>
+    </w:p>
+    <w:p>
+      <w:pPr>
+        <w:tabs>
+          <w:tab w:val="left" w:pos="2604"/>
+        </w:tabs>
+        <w:rPr>
+          <w:b/>
+          <w:bCs/>
+          <w:u w:val="single"/>
+        </w:rPr>
+      </w:pPr>
+      <w:r>
+        <w:rPr>
+          <w:b/>
+          <w:bCs/>
+          <w:u w:val="single"/>
+        </w:rPr>
+        <w:t>Find the Substring count in the string in java</w:t>
+      </w:r>
+      <w:r>
+        <w:rPr>
+          <w:b/>
+          <w:bCs/>
+          <w:u w:val="single"/>
+        </w:rPr>
+        <w:tab/>
+        <w:t>:24-05-2022</w:t>
+      </w:r>
+      <w:r>
+        <w:rPr>
+          <w:b/>
+          <w:bCs/>
+          <w:u w:val="single"/>
+        </w:rPr>
+        <w:tab/>
+      </w:r>
+      <w:r>
+        <w:rPr>
+          <w:b/>
+          <w:bCs/>
+          <w:u w:val="single"/>
+        </w:rPr>
+        <w:tab/>
+      </w:r>
+      <w:r>
+        <w:rPr>
+          <w:b/>
+          <w:bCs/>
+          <w:u w:val="single"/>
+        </w:rPr>
+        <w:tab/>
+      </w:r>
+      <w:r>
+        <w:rPr>
+          <w:b/>
+          <w:bCs/>
+          <w:u w:val="single"/>
+        </w:rPr>
+        <w:tab/>
+      </w:r>
+      <w:r>
+        <w:rPr>
+          <w:b/>
+          <w:bCs/>
+          <w:u w:val="single"/>
+        </w:rPr>
+        <w:tab/>
+      </w:r>
+    </w:p>
+    <w:p>
+      <w:pPr>
+        <w:tabs>
+          <w:tab w:val="left" w:pos="2604"/>
+        </w:tabs>
+        <w:rPr>
+          <w:b/>
+          <w:bCs/>
+        </w:rPr>
+      </w:pPr>
+      <w:r>
+        <w:rPr>
+          <w:b/>
+          <w:bCs/>
+        </w:rPr>
+        <w:t>Question</w:t>
+      </w:r>
+      <w:r>
+        <w:rPr>
+          <w:b/>
+          <w:bCs/>
+        </w:rPr>
+        <w:t xml:space="preserve"> :</w:t>
+      </w:r>
+    </w:p>
+    <w:p>
+      <w:pPr>
+        <w:tabs>
+          <w:tab w:val="left" w:pos="2604"/>
+        </w:tabs>
+        <w:rPr>
+          <w:b/>
+          <w:bCs/>
+        </w:rPr>
+      </w:pPr>
+      <w:r>
+        <w:rPr>
+          <w:b/>
+          <w:bCs/>
+        </w:rPr>
+        <w:tab/>
+        <w:t>String a=”</w:t>
+      </w:r>
+      <w:proofErr w:type="spellStart"/>
+      <w:r>
+        <w:rPr>
+          <w:b/>
+          <w:bCs/>
+        </w:rPr>
+        <w:t>abcdabcghggabcaabcbcbcabc</w:t>
+      </w:r>
+      <w:proofErr w:type="spellEnd"/>
+      <w:r>
+        <w:rPr>
+          <w:b/>
+          <w:bCs/>
+        </w:rPr>
+        <w:t>”</w:t>
+      </w:r>
+    </w:p>
+    <w:p>
+      <w:pPr>
+        <w:tabs>
+          <w:tab w:val="left" w:pos="2604"/>
+        </w:tabs>
+        <w:rPr>
+          <w:b/>
+          <w:bCs/>
+        </w:rPr>
+      </w:pPr>
+      <w:r>
+        <w:rPr>
+          <w:b/>
+          <w:bCs/>
+        </w:rPr>
+        <w:tab/>
+        <w:t xml:space="preserve">Count of </w:t>
+      </w:r>
+      <w:proofErr w:type="spellStart"/>
+      <w:r>
+        <w:rPr>
+          <w:b/>
+          <w:bCs/>
+        </w:rPr>
+        <w:t>abc</w:t>
+      </w:r>
+      <w:proofErr w:type="spellEnd"/>
+      <w:r>
+        <w:rPr>
+          <w:b/>
+          <w:bCs/>
+        </w:rPr>
+        <w:t xml:space="preserve"> in the string</w:t>
+      </w:r>
+      <w:r>
+        <w:rPr>
+          <w:b/>
+          <w:bCs/>
+        </w:rPr>
+        <w:t xml:space="preserve"> </w:t>
+      </w:r>
+    </w:p>
+    <w:p>
+      <w:pPr>
+        <w:tabs>
+          <w:tab w:val="left" w:pos="2604"/>
+        </w:tabs>
+        <w:rPr>
+          <w:b/>
+          <w:bCs/>
+          <w:u w:val="single"/>
+        </w:rPr>
+      </w:pPr>
+      <w:r>
+        <w:rPr>
+          <w:b/>
+          <w:bCs/>
+          <w:u w:val="single"/>
+        </w:rPr>
+        <w:t>Algorithm</w:t>
+      </w:r>
+    </w:p>
+    <w:p>
+      <w:pPr>
+        <w:tabs>
+          <w:tab w:val="left" w:pos="2604"/>
+        </w:tabs>
+        <w:rPr>
+          <w:b/>
+          <w:bCs/>
+          <w:u w:val="single"/>
+        </w:rPr>
+      </w:pPr>
+    </w:p>
+    <w:p>
+      <w:pPr>
+        <w:tabs>
+          <w:tab w:val="left" w:pos="2604"/>
+        </w:tabs>
+      </w:pPr>
+    </w:p>
+    <w:p>
+      <w:pPr>
+        <w:tabs>
+          <w:tab w:val="left" w:pos="2604"/>
+        </w:tabs>
+      </w:pPr>
+      <w:r>
+        <w:tab/>
+      </w:r>
+    </w:p>
     <w:p/>
     <w:sectPr>
       <w:pgSz w:w="11906" w:h="16838"/>
@@ -170,9 +1272,9 @@
 <file path=word/numbering.xml><?xml version="1.0" encoding="utf-8"?>
 <w:numbering xmlns:wpc="http://schemas.microsoft.com/office/word/2010/wordprocessingCanvas" xmlns:cx="http://schemas.microsoft.com/office/drawing/2014/chartex" xmlns:cx1="http://schemas.microsoft.com/office/drawing/2015/9/8/chartex" xmlns:cx2="http://schemas.microsoft.com/office/drawing/2015/10/21/chartex" xmlns:cx3="http://schemas.microsoft.com/office/drawing/2016/5/9/chartex" xmlns:cx4="http://schemas.microsoft.com/office/drawing/2016/5/10/chartex" xmlns:cx5="http://schemas.microsoft.com/office/drawing/2016/5/11/chartex" xmlns:cx6="http://schemas.microsoft.com/office/drawing/2016/5/12/chartex" xmlns:cx7="http://schemas.microsoft.com/office/drawing/2016/5/13/chartex" xmlns:cx8="http://schemas.microsoft.com/office/drawing/2016/5/14/chartex" xmlns:mc="http://schemas.openxmlformats.org/markup-compatibility/2006" xmlns:aink="http://schemas.microsoft.com/office/drawing/2016/ink" xmlns:am3d="http://schemas.microsoft.com/office/drawing/2017/model3d" xmlns:o="urn:schemas-microsoft-com:office:office" xmlns:r="http://schemas.openxmlformats.org/officeDocument/2006/relationships" xmlns:m="http://schemas.openxmlformats.org/officeDocument/2006/math" xmlns:v="urn:schemas-microsoft-com:vml" xmlns:wp14="http://schemas.microsoft.com/office/word/2010/wordprocessingDrawing" xmlns:wp="http://schemas.openxmlformats.org/drawingml/2006/wordprocessingDrawing" xmlns:w10="urn:schemas-microsoft-com:office:word" xmlns:w="http://schemas.openxmlformats.org/wordprocessingml/2006/main" xmlns:w14="http://schemas.microsoft.com/office/word/2010/wordml" xmlns:w15="http://schemas.microsoft.com/office/word/2012/wordml" xmlns:w16cex="http://schemas.microsoft.com/office/word/2018/wordml/cex" xmlns:w16cid="http://schemas.microsoft.com/office/word/2016/wordml/cid" xmlns:w16="http://schemas.microsoft.com/office/word/2018/wordml" xmlns:w16sdtdh="http://schemas.microsoft.com/office/word/2020/wordml/sdtdatahash" xmlns:w16se="http://schemas.microsoft.com/office/word/2015/wordml/symex" xmlns:wpg="http://schemas.microsoft.com/office/word/2010/wordprocessingGroup" xmlns:wpi="http://schemas.microsoft.com/office/word/2010/wordprocessingInk" xmlns:wne="http://schemas.microsoft.com/office/word/2006/wordml" xmlns:wps="http://schemas.microsoft.com/office/word/2010/wordprocessingShape" mc:Ignorable="w14 w15 w16se w16cid w16 w16cex w16sdtdh wp14">
   <w:abstractNum w:abstractNumId="0" w15:restartNumberingAfterBreak="0">
-    <w:nsid w:val="4FF645EA"/>
+    <w:nsid w:val="2DF00BB2"/>
     <w:multiLevelType w:val="hybridMultilevel"/>
-    <w:tmpl w:val="EBC6A14A"/>
+    <w:tmpl w:val="4A201A10"/>
     <w:lvl w:ilvl="0" w:tplc="40090001">
       <w:start w:val="1"/>
       <w:numFmt w:val="bullet"/>
@@ -282,7 +1384,123 @@
       </w:rPr>
     </w:lvl>
   </w:abstractNum>
+  <w:abstractNum w:abstractNumId="1" w15:restartNumberingAfterBreak="0">
+    <w:nsid w:val="4FF645EA"/>
+    <w:multiLevelType w:val="hybridMultilevel"/>
+    <w:tmpl w:val="EBC6A14A"/>
+    <w:lvl w:ilvl="0" w:tplc="40090001">
+      <w:start w:val="1"/>
+      <w:numFmt w:val="bullet"/>
+      <w:lvlText w:val=""/>
+      <w:lvlJc w:val="left"/>
+      <w:pPr>
+        <w:ind w:left="720" w:hanging="360"/>
+      </w:pPr>
+      <w:rPr>
+        <w:rFonts w:ascii="Symbol" w:hAnsi="Symbol" w:hint="default"/>
+      </w:rPr>
+    </w:lvl>
+    <w:lvl w:ilvl="1" w:tplc="40090003">
+      <w:start w:val="1"/>
+      <w:numFmt w:val="bullet"/>
+      <w:lvlText w:val="o"/>
+      <w:lvlJc w:val="left"/>
+      <w:pPr>
+        <w:ind w:left="1440" w:hanging="360"/>
+      </w:pPr>
+      <w:rPr>
+        <w:rFonts w:ascii="Courier New" w:hAnsi="Courier New" w:cs="Courier New" w:hint="default"/>
+      </w:rPr>
+    </w:lvl>
+    <w:lvl w:ilvl="2" w:tplc="40090005" w:tentative="1">
+      <w:start w:val="1"/>
+      <w:numFmt w:val="bullet"/>
+      <w:lvlText w:val=""/>
+      <w:lvlJc w:val="left"/>
+      <w:pPr>
+        <w:ind w:left="2160" w:hanging="360"/>
+      </w:pPr>
+      <w:rPr>
+        <w:rFonts w:ascii="Wingdings" w:hAnsi="Wingdings" w:hint="default"/>
+      </w:rPr>
+    </w:lvl>
+    <w:lvl w:ilvl="3" w:tplc="40090001" w:tentative="1">
+      <w:start w:val="1"/>
+      <w:numFmt w:val="bullet"/>
+      <w:lvlText w:val=""/>
+      <w:lvlJc w:val="left"/>
+      <w:pPr>
+        <w:ind w:left="2880" w:hanging="360"/>
+      </w:pPr>
+      <w:rPr>
+        <w:rFonts w:ascii="Symbol" w:hAnsi="Symbol" w:hint="default"/>
+      </w:rPr>
+    </w:lvl>
+    <w:lvl w:ilvl="4" w:tplc="40090003" w:tentative="1">
+      <w:start w:val="1"/>
+      <w:numFmt w:val="bullet"/>
+      <w:lvlText w:val="o"/>
+      <w:lvlJc w:val="left"/>
+      <w:pPr>
+        <w:ind w:left="3600" w:hanging="360"/>
+      </w:pPr>
+      <w:rPr>
+        <w:rFonts w:ascii="Courier New" w:hAnsi="Courier New" w:cs="Courier New" w:hint="default"/>
+      </w:rPr>
+    </w:lvl>
+    <w:lvl w:ilvl="5" w:tplc="40090005" w:tentative="1">
+      <w:start w:val="1"/>
+      <w:numFmt w:val="bullet"/>
+      <w:lvlText w:val=""/>
+      <w:lvlJc w:val="left"/>
+      <w:pPr>
+        <w:ind w:left="4320" w:hanging="360"/>
+      </w:pPr>
+      <w:rPr>
+        <w:rFonts w:ascii="Wingdings" w:hAnsi="Wingdings" w:hint="default"/>
+      </w:rPr>
+    </w:lvl>
+    <w:lvl w:ilvl="6" w:tplc="40090001" w:tentative="1">
+      <w:start w:val="1"/>
+      <w:numFmt w:val="bullet"/>
+      <w:lvlText w:val=""/>
+      <w:lvlJc w:val="left"/>
+      <w:pPr>
+        <w:ind w:left="5040" w:hanging="360"/>
+      </w:pPr>
+      <w:rPr>
+        <w:rFonts w:ascii="Symbol" w:hAnsi="Symbol" w:hint="default"/>
+      </w:rPr>
+    </w:lvl>
+    <w:lvl w:ilvl="7" w:tplc="40090003" w:tentative="1">
+      <w:start w:val="1"/>
+      <w:numFmt w:val="bullet"/>
+      <w:lvlText w:val="o"/>
+      <w:lvlJc w:val="left"/>
+      <w:pPr>
+        <w:ind w:left="5760" w:hanging="360"/>
+      </w:pPr>
+      <w:rPr>
+        <w:rFonts w:ascii="Courier New" w:hAnsi="Courier New" w:cs="Courier New" w:hint="default"/>
+      </w:rPr>
+    </w:lvl>
+    <w:lvl w:ilvl="8" w:tplc="40090005" w:tentative="1">
+      <w:start w:val="1"/>
+      <w:numFmt w:val="bullet"/>
+      <w:lvlText w:val=""/>
+      <w:lvlJc w:val="left"/>
+      <w:pPr>
+        <w:ind w:left="6480" w:hanging="360"/>
+      </w:pPr>
+      <w:rPr>
+        <w:rFonts w:ascii="Wingdings" w:hAnsi="Wingdings" w:hint="default"/>
+      </w:rPr>
+    </w:lvl>
+  </w:abstractNum>
   <w:num w:numId="1">
+    <w:abstractNumId w:val="1"/>
+  </w:num>
+  <w:num w:numId="2">
     <w:abstractNumId w:val="0"/>
   </w:num>
 </w:numbering>
@@ -411,6 +1629,7 @@
     <w:lsdException w:name="HTML Sample" w:semiHidden="1" w:unhideWhenUsed="1"/>
     <w:lsdException w:name="HTML Typewriter" w:semiHidden="1" w:unhideWhenUsed="1"/>
     <w:lsdException w:name="HTML Variable" w:semiHidden="1" w:unhideWhenUsed="1"/>
+    <w:lsdException w:name="Normal Table" w:semiHidden="1" w:unhideWhenUsed="1"/>
     <w:lsdException w:name="annotation subject" w:semiHidden="1" w:unhideWhenUsed="1"/>
     <w:lsdException w:name="No List" w:semiHidden="1" w:unhideWhenUsed="1"/>
     <w:lsdException w:name="Outline List 1" w:semiHidden="1" w:unhideWhenUsed="1"/>
@@ -457,8 +1676,10 @@
     <w:lsdException w:name="Table Subtle 2" w:semiHidden="1" w:unhideWhenUsed="1"/>
     <w:lsdException w:name="Table Web 1" w:semiHidden="1" w:unhideWhenUsed="1"/>
     <w:lsdException w:name="Table Web 2" w:semiHidden="1" w:unhideWhenUsed="1"/>
+    <w:lsdException w:name="Table Web 3" w:semiHidden="1" w:unhideWhenUsed="1"/>
     <w:lsdException w:name="Balloon Text" w:semiHidden="1" w:unhideWhenUsed="1"/>
     <w:lsdException w:name="Table Grid" w:uiPriority="39"/>
+    <w:lsdException w:name="Table Theme" w:semiHidden="1" w:unhideWhenUsed="1"/>
     <w:lsdException w:name="Placeholder Text" w:semiHidden="1"/>
     <w:lsdException w:name="No Spacing" w:uiPriority="1" w:qFormat="1"/>
     <w:lsdException w:name="Light Shading" w:uiPriority="60"/>

</xml_diff>

<commit_message>
Maximum Contiguous SubArray Here
</commit_message>
<xml_diff>
--- a/Coding Question Approached.docx
+++ b/Coding Question Approached.docx
@@ -17,7 +17,27 @@
           <w:highlight w:val="yellow"/>
           <w:u w:val="single"/>
         </w:rPr>
-        <w:t>Merge Two Sorted Array with o(1) space</w:t>
+        <w:t xml:space="preserve">Merge Two Sorted Array with </w:t>
+      </w:r>
+      <w:proofErr w:type="gramStart"/>
+      <w:r>
+        <w:rPr>
+          <w:b/>
+          <w:bCs/>
+          <w:highlight w:val="yellow"/>
+          <w:u w:val="single"/>
+        </w:rPr>
+        <w:t>o(</w:t>
+      </w:r>
+      <w:proofErr w:type="gramEnd"/>
+      <w:r>
+        <w:rPr>
+          <w:b/>
+          <w:bCs/>
+          <w:highlight w:val="yellow"/>
+          <w:u w:val="single"/>
+        </w:rPr>
+        <w:t>1) space</w:t>
       </w:r>
       <w:r>
         <w:rPr>
@@ -138,7 +158,15 @@
       </w:r>
       <w:proofErr w:type="spellEnd"/>
       <w:r>
-        <w:t>]&gt;b[0]</w:t>
+        <w:t>]&gt;</w:t>
+      </w:r>
+      <w:proofErr w:type="gramStart"/>
+      <w:r>
+        <w:t>b[</w:t>
+      </w:r>
+      <w:proofErr w:type="gramEnd"/>
+      <w:r>
+        <w:t>0]</w:t>
       </w:r>
     </w:p>
     <w:p>
@@ -150,7 +178,15 @@
         </w:numPr>
       </w:pPr>
       <w:r>
-        <w:t>If b[0] is greater then , swap with a[</w:t>
+        <w:t xml:space="preserve">If </w:t>
+      </w:r>
+      <w:proofErr w:type="gramStart"/>
+      <w:r>
+        <w:t>b[</w:t>
+      </w:r>
+      <w:proofErr w:type="gramEnd"/>
+      <w:r>
+        <w:t>0] is greater then , swap with a[</w:t>
       </w:r>
       <w:proofErr w:type="spellStart"/>
       <w:r>
@@ -169,8 +205,13 @@
           <w:numId w:val="1"/>
         </w:numPr>
       </w:pPr>
-      <w:r>
-        <w:t>At  the swap , we need to sort out the array b fully</w:t>
+      <w:proofErr w:type="gramStart"/>
+      <w:r>
+        <w:t>At  the</w:t>
+      </w:r>
+      <w:proofErr w:type="gramEnd"/>
+      <w:r>
+        <w:t xml:space="preserve"> swap , we need to sort out the array b fully</w:t>
       </w:r>
     </w:p>
     <w:p>
@@ -228,6 +269,7 @@
         <w:rPr>
           <w:b/>
           <w:bCs/>
+          <w:highlight w:val="yellow"/>
           <w:u w:val="single"/>
         </w:rPr>
         <w:t>Find the Departure</w:t>
@@ -236,6 +278,7 @@
         <w:rPr>
           <w:b/>
           <w:bCs/>
+          <w:highlight w:val="yellow"/>
           <w:u w:val="single"/>
         </w:rPr>
         <w:t xml:space="preserve"> </w:t>
@@ -244,6 +287,7 @@
         <w:rPr>
           <w:b/>
           <w:bCs/>
+          <w:highlight w:val="yellow"/>
           <w:u w:val="single"/>
         </w:rPr>
         <w:t>Destination City</w:t>
@@ -252,14 +296,16 @@
         <w:rPr>
           <w:b/>
           <w:bCs/>
-          <w:u w:val="single"/>
-        </w:rPr>
-        <w:tab/>
-      </w:r>
-      <w:r>
-        <w:rPr>
-          <w:b/>
-          <w:bCs/>
+          <w:highlight w:val="yellow"/>
+          <w:u w:val="single"/>
+        </w:rPr>
+        <w:tab/>
+      </w:r>
+      <w:r>
+        <w:rPr>
+          <w:b/>
+          <w:bCs/>
+          <w:highlight w:val="yellow"/>
           <w:u w:val="single"/>
         </w:rPr>
         <w:t>: 23-05-2022</w:t>
@@ -571,6 +617,7 @@
         </w:rPr>
         <w:t>(</w:t>
       </w:r>
+      <w:proofErr w:type="gramStart"/>
       <w:r>
         <w:rPr>
           <w:rFonts w:ascii="Consolas" w:hAnsi="Consolas" w:cs="Consolas"/>
@@ -589,6 +636,7 @@
         </w:rPr>
         <w:t>!=</w:t>
       </w:r>
+      <w:proofErr w:type="gramEnd"/>
       <w:r>
         <w:rPr>
           <w:rFonts w:ascii="Consolas" w:hAnsi="Consolas" w:cs="Consolas"/>
@@ -1053,6 +1101,7 @@
         <w:rPr>
           <w:b/>
           <w:bCs/>
+          <w:highlight w:val="yellow"/>
           <w:u w:val="single"/>
         </w:rPr>
         <w:t>Find the Substring count in the string in java</w:t>
@@ -1061,6 +1110,7 @@
         <w:rPr>
           <w:b/>
           <w:bCs/>
+          <w:highlight w:val="yellow"/>
           <w:u w:val="single"/>
         </w:rPr>
         <w:tab/>
@@ -1117,6 +1167,7 @@
           <w:bCs/>
         </w:rPr>
       </w:pPr>
+      <w:proofErr w:type="gramStart"/>
       <w:r>
         <w:rPr>
           <w:b/>
@@ -1131,6 +1182,7 @@
         </w:rPr>
         <w:t xml:space="preserve"> :</w:t>
       </w:r>
+      <w:proofErr w:type="gramEnd"/>
     </w:p>
     <w:p>
       <w:pPr>
@@ -1148,7 +1200,15 @@
           <w:bCs/>
         </w:rPr>
         <w:tab/>
-        <w:t>String a=”</w:t>
+        <w:t>String a</w:t>
+      </w:r>
+      <w:proofErr w:type="gramStart"/>
+      <w:r>
+        <w:rPr>
+          <w:b/>
+          <w:bCs/>
+        </w:rPr>
+        <w:t>=”</w:t>
       </w:r>
       <w:proofErr w:type="spellStart"/>
       <w:r>
@@ -1159,6 +1219,7 @@
         <w:t>abcdabcghggabcaabcbcbcabc</w:t>
       </w:r>
       <w:proofErr w:type="spellEnd"/>
+      <w:proofErr w:type="gramEnd"/>
       <w:r>
         <w:rPr>
           <w:b/>
@@ -1220,14 +1281,3409 @@
           <w:u w:val="single"/>
         </w:rPr>
       </w:pPr>
-      <w:r>
-        <w:rPr>
-          <w:b/>
-          <w:bCs/>
-          <w:u w:val="single"/>
-        </w:rPr>
+    </w:p>
+    <w:p>
+      <w:pPr>
+        <w:tabs>
+          <w:tab w:val="left" w:pos="2604"/>
+        </w:tabs>
+        <w:rPr>
+          <w:b/>
+          <w:bCs/>
+          <w:u w:val="single"/>
+        </w:rPr>
+      </w:pPr>
+    </w:p>
+    <w:p>
+      <w:pPr>
+        <w:tabs>
+          <w:tab w:val="left" w:pos="2604"/>
+        </w:tabs>
+        <w:rPr>
+          <w:b/>
+          <w:bCs/>
+          <w:u w:val="single"/>
+        </w:rPr>
+      </w:pPr>
+      <w:r>
+        <w:rPr>
+          <w:b/>
+          <w:bCs/>
+          <w:u w:val="single"/>
+        </w:rPr>
+        <w:lastRenderedPageBreak/>
         <w:t>Algorithm</w:t>
       </w:r>
+    </w:p>
+    <w:p>
+      <w:pPr>
+        <w:tabs>
+          <w:tab w:val="left" w:pos="2604"/>
+        </w:tabs>
+        <w:rPr>
+          <w:b/>
+          <w:bCs/>
+          <w:u w:val="single"/>
+        </w:rPr>
+      </w:pPr>
+      <w:r>
+        <w:rPr>
+          <w:b/>
+          <w:bCs/>
+          <w:u w:val="single"/>
+        </w:rPr>
+        <w:t xml:space="preserve"> Int </w:t>
+      </w:r>
+      <w:proofErr w:type="spellStart"/>
+      <w:r>
+        <w:rPr>
+          <w:b/>
+          <w:bCs/>
+          <w:u w:val="single"/>
+        </w:rPr>
+        <w:t>i</w:t>
+      </w:r>
+      <w:proofErr w:type="spellEnd"/>
+      <w:r>
+        <w:rPr>
+          <w:b/>
+          <w:bCs/>
+          <w:u w:val="single"/>
+        </w:rPr>
+        <w:t>=3;</w:t>
+      </w:r>
+    </w:p>
+    <w:p>
+      <w:pPr>
+        <w:autoSpaceDE w:val="0"/>
+        <w:autoSpaceDN w:val="0"/>
+        <w:adjustRightInd w:val="0"/>
+        <w:spacing w:after="0" w:line="240" w:lineRule="auto"/>
+        <w:rPr>
+          <w:rFonts w:ascii="Consolas" w:hAnsi="Consolas" w:cs="Consolas"/>
+          <w:sz w:val="20"/>
+          <w:szCs w:val="20"/>
+        </w:rPr>
+      </w:pPr>
+      <w:r>
+        <w:rPr>
+          <w:rFonts w:ascii="Consolas" w:hAnsi="Consolas" w:cs="Consolas"/>
+          <w:color w:val="000000"/>
+          <w:sz w:val="20"/>
+          <w:szCs w:val="20"/>
+        </w:rPr>
+        <w:tab/>
+      </w:r>
+      <w:r>
+        <w:rPr>
+          <w:rFonts w:ascii="Consolas" w:hAnsi="Consolas" w:cs="Consolas"/>
+          <w:b/>
+          <w:bCs/>
+          <w:color w:val="7F0055"/>
+          <w:sz w:val="20"/>
+          <w:szCs w:val="20"/>
+        </w:rPr>
+        <w:t>while</w:t>
+      </w:r>
+      <w:r>
+        <w:rPr>
+          <w:rFonts w:ascii="Consolas" w:hAnsi="Consolas" w:cs="Consolas"/>
+          <w:color w:val="000000"/>
+          <w:sz w:val="20"/>
+          <w:szCs w:val="20"/>
+        </w:rPr>
+        <w:t>(</w:t>
+      </w:r>
+      <w:proofErr w:type="spellStart"/>
+      <w:proofErr w:type="gramStart"/>
+      <w:r>
+        <w:rPr>
+          <w:rFonts w:ascii="Consolas" w:hAnsi="Consolas" w:cs="Consolas"/>
+          <w:color w:val="6A3E3E"/>
+          <w:sz w:val="20"/>
+          <w:szCs w:val="20"/>
+        </w:rPr>
+        <w:t>i</w:t>
+      </w:r>
+      <w:proofErr w:type="spellEnd"/>
+      <w:r>
+        <w:rPr>
+          <w:rFonts w:ascii="Consolas" w:hAnsi="Consolas" w:cs="Consolas"/>
+          <w:color w:val="000000"/>
+          <w:sz w:val="20"/>
+          <w:szCs w:val="20"/>
+        </w:rPr>
+        <w:t>!=</w:t>
+      </w:r>
+      <w:proofErr w:type="spellStart"/>
+      <w:proofErr w:type="gramEnd"/>
+      <w:r>
+        <w:rPr>
+          <w:rFonts w:ascii="Consolas" w:hAnsi="Consolas" w:cs="Consolas"/>
+          <w:color w:val="6A3E3E"/>
+          <w:sz w:val="20"/>
+          <w:szCs w:val="20"/>
+        </w:rPr>
+        <w:t>a</w:t>
+      </w:r>
+      <w:r>
+        <w:rPr>
+          <w:rFonts w:ascii="Consolas" w:hAnsi="Consolas" w:cs="Consolas"/>
+          <w:color w:val="000000"/>
+          <w:sz w:val="20"/>
+          <w:szCs w:val="20"/>
+        </w:rPr>
+        <w:t>.length</w:t>
+      </w:r>
+      <w:proofErr w:type="spellEnd"/>
+      <w:r>
+        <w:rPr>
+          <w:rFonts w:ascii="Consolas" w:hAnsi="Consolas" w:cs="Consolas"/>
+          <w:color w:val="000000"/>
+          <w:sz w:val="20"/>
+          <w:szCs w:val="20"/>
+        </w:rPr>
+        <w:t>())</w:t>
+      </w:r>
+    </w:p>
+    <w:p>
+      <w:pPr>
+        <w:autoSpaceDE w:val="0"/>
+        <w:autoSpaceDN w:val="0"/>
+        <w:adjustRightInd w:val="0"/>
+        <w:spacing w:after="0" w:line="240" w:lineRule="auto"/>
+        <w:rPr>
+          <w:rFonts w:ascii="Consolas" w:hAnsi="Consolas" w:cs="Consolas"/>
+          <w:sz w:val="20"/>
+          <w:szCs w:val="20"/>
+        </w:rPr>
+      </w:pPr>
+      <w:r>
+        <w:rPr>
+          <w:rFonts w:ascii="Consolas" w:hAnsi="Consolas" w:cs="Consolas"/>
+          <w:color w:val="000000"/>
+          <w:sz w:val="20"/>
+          <w:szCs w:val="20"/>
+        </w:rPr>
+        <w:tab/>
+      </w:r>
+      <w:r>
+        <w:rPr>
+          <w:rFonts w:ascii="Consolas" w:hAnsi="Consolas" w:cs="Consolas"/>
+          <w:color w:val="000000"/>
+          <w:sz w:val="20"/>
+          <w:szCs w:val="20"/>
+        </w:rPr>
+        <w:tab/>
+        <w:t>{</w:t>
+      </w:r>
+    </w:p>
+    <w:p>
+      <w:pPr>
+        <w:autoSpaceDE w:val="0"/>
+        <w:autoSpaceDN w:val="0"/>
+        <w:adjustRightInd w:val="0"/>
+        <w:spacing w:after="0" w:line="240" w:lineRule="auto"/>
+        <w:rPr>
+          <w:rFonts w:ascii="Consolas" w:hAnsi="Consolas" w:cs="Consolas"/>
+          <w:sz w:val="20"/>
+          <w:szCs w:val="20"/>
+        </w:rPr>
+      </w:pPr>
+      <w:r>
+        <w:rPr>
+          <w:rFonts w:ascii="Consolas" w:hAnsi="Consolas" w:cs="Consolas"/>
+          <w:color w:val="000000"/>
+          <w:sz w:val="20"/>
+          <w:szCs w:val="20"/>
+        </w:rPr>
+        <w:tab/>
+      </w:r>
+      <w:r>
+        <w:rPr>
+          <w:rFonts w:ascii="Consolas" w:hAnsi="Consolas" w:cs="Consolas"/>
+          <w:color w:val="000000"/>
+          <w:sz w:val="20"/>
+          <w:szCs w:val="20"/>
+        </w:rPr>
+        <w:tab/>
+      </w:r>
+      <w:r>
+        <w:rPr>
+          <w:rFonts w:ascii="Consolas" w:hAnsi="Consolas" w:cs="Consolas"/>
+          <w:color w:val="000000"/>
+          <w:sz w:val="20"/>
+          <w:szCs w:val="20"/>
+        </w:rPr>
+        <w:tab/>
+      </w:r>
+      <w:r>
+        <w:rPr>
+          <w:rFonts w:ascii="Consolas" w:hAnsi="Consolas" w:cs="Consolas"/>
+          <w:b/>
+          <w:bCs/>
+          <w:color w:val="7F0055"/>
+          <w:sz w:val="20"/>
+          <w:szCs w:val="20"/>
+        </w:rPr>
+        <w:t>if</w:t>
+      </w:r>
+      <w:r>
+        <w:rPr>
+          <w:rFonts w:ascii="Consolas" w:hAnsi="Consolas" w:cs="Consolas"/>
+          <w:color w:val="000000"/>
+          <w:sz w:val="20"/>
+          <w:szCs w:val="20"/>
+        </w:rPr>
+        <w:t>(</w:t>
+      </w:r>
+      <w:proofErr w:type="spellStart"/>
+      <w:proofErr w:type="gramStart"/>
+      <w:r>
+        <w:rPr>
+          <w:rFonts w:ascii="Consolas" w:hAnsi="Consolas" w:cs="Consolas"/>
+          <w:color w:val="6A3E3E"/>
+          <w:sz w:val="20"/>
+          <w:szCs w:val="20"/>
+        </w:rPr>
+        <w:t>a</w:t>
+      </w:r>
+      <w:r>
+        <w:rPr>
+          <w:rFonts w:ascii="Consolas" w:hAnsi="Consolas" w:cs="Consolas"/>
+          <w:color w:val="000000"/>
+          <w:sz w:val="20"/>
+          <w:szCs w:val="20"/>
+        </w:rPr>
+        <w:t>.charAt</w:t>
+      </w:r>
+      <w:proofErr w:type="spellEnd"/>
+      <w:proofErr w:type="gramEnd"/>
+      <w:r>
+        <w:rPr>
+          <w:rFonts w:ascii="Consolas" w:hAnsi="Consolas" w:cs="Consolas"/>
+          <w:color w:val="000000"/>
+          <w:sz w:val="20"/>
+          <w:szCs w:val="20"/>
+        </w:rPr>
+        <w:t>(</w:t>
+      </w:r>
+      <w:proofErr w:type="spellStart"/>
+      <w:r>
+        <w:rPr>
+          <w:rFonts w:ascii="Consolas" w:hAnsi="Consolas" w:cs="Consolas"/>
+          <w:color w:val="6A3E3E"/>
+          <w:sz w:val="20"/>
+          <w:szCs w:val="20"/>
+        </w:rPr>
+        <w:t>i</w:t>
+      </w:r>
+      <w:proofErr w:type="spellEnd"/>
+      <w:r>
+        <w:rPr>
+          <w:rFonts w:ascii="Consolas" w:hAnsi="Consolas" w:cs="Consolas"/>
+          <w:color w:val="000000"/>
+          <w:sz w:val="20"/>
+          <w:szCs w:val="20"/>
+        </w:rPr>
+        <w:t>)==</w:t>
+      </w:r>
+      <w:r>
+        <w:rPr>
+          <w:rFonts w:ascii="Consolas" w:hAnsi="Consolas" w:cs="Consolas"/>
+          <w:color w:val="2A00FF"/>
+          <w:sz w:val="20"/>
+          <w:szCs w:val="20"/>
+        </w:rPr>
+        <w:t>'c'</w:t>
+      </w:r>
+      <w:r>
+        <w:rPr>
+          <w:rFonts w:ascii="Consolas" w:hAnsi="Consolas" w:cs="Consolas"/>
+          <w:color w:val="000000"/>
+          <w:sz w:val="20"/>
+          <w:szCs w:val="20"/>
+        </w:rPr>
+        <w:t>)</w:t>
+      </w:r>
+    </w:p>
+    <w:p>
+      <w:pPr>
+        <w:autoSpaceDE w:val="0"/>
+        <w:autoSpaceDN w:val="0"/>
+        <w:adjustRightInd w:val="0"/>
+        <w:spacing w:after="0" w:line="240" w:lineRule="auto"/>
+        <w:rPr>
+          <w:rFonts w:ascii="Consolas" w:hAnsi="Consolas" w:cs="Consolas"/>
+          <w:sz w:val="20"/>
+          <w:szCs w:val="20"/>
+        </w:rPr>
+      </w:pPr>
+      <w:r>
+        <w:rPr>
+          <w:rFonts w:ascii="Consolas" w:hAnsi="Consolas" w:cs="Consolas"/>
+          <w:color w:val="000000"/>
+          <w:sz w:val="20"/>
+          <w:szCs w:val="20"/>
+        </w:rPr>
+        <w:tab/>
+      </w:r>
+      <w:r>
+        <w:rPr>
+          <w:rFonts w:ascii="Consolas" w:hAnsi="Consolas" w:cs="Consolas"/>
+          <w:color w:val="000000"/>
+          <w:sz w:val="20"/>
+          <w:szCs w:val="20"/>
+        </w:rPr>
+        <w:tab/>
+      </w:r>
+      <w:r>
+        <w:rPr>
+          <w:rFonts w:ascii="Consolas" w:hAnsi="Consolas" w:cs="Consolas"/>
+          <w:color w:val="000000"/>
+          <w:sz w:val="20"/>
+          <w:szCs w:val="20"/>
+        </w:rPr>
+        <w:tab/>
+        <w:t>{</w:t>
+      </w:r>
+    </w:p>
+    <w:p>
+      <w:pPr>
+        <w:autoSpaceDE w:val="0"/>
+        <w:autoSpaceDN w:val="0"/>
+        <w:adjustRightInd w:val="0"/>
+        <w:spacing w:after="0" w:line="240" w:lineRule="auto"/>
+        <w:rPr>
+          <w:rFonts w:ascii="Consolas" w:hAnsi="Consolas" w:cs="Consolas"/>
+          <w:sz w:val="20"/>
+          <w:szCs w:val="20"/>
+        </w:rPr>
+      </w:pPr>
+      <w:r>
+        <w:rPr>
+          <w:rFonts w:ascii="Consolas" w:hAnsi="Consolas" w:cs="Consolas"/>
+          <w:color w:val="000000"/>
+          <w:sz w:val="20"/>
+          <w:szCs w:val="20"/>
+        </w:rPr>
+        <w:tab/>
+      </w:r>
+      <w:r>
+        <w:rPr>
+          <w:rFonts w:ascii="Consolas" w:hAnsi="Consolas" w:cs="Consolas"/>
+          <w:color w:val="000000"/>
+          <w:sz w:val="20"/>
+          <w:szCs w:val="20"/>
+        </w:rPr>
+        <w:tab/>
+      </w:r>
+      <w:r>
+        <w:rPr>
+          <w:rFonts w:ascii="Consolas" w:hAnsi="Consolas" w:cs="Consolas"/>
+          <w:color w:val="000000"/>
+          <w:sz w:val="20"/>
+          <w:szCs w:val="20"/>
+        </w:rPr>
+        <w:tab/>
+      </w:r>
+      <w:r>
+        <w:rPr>
+          <w:rFonts w:ascii="Consolas" w:hAnsi="Consolas" w:cs="Consolas"/>
+          <w:color w:val="000000"/>
+          <w:sz w:val="20"/>
+          <w:szCs w:val="20"/>
+        </w:rPr>
+        <w:tab/>
+      </w:r>
+      <w:r>
+        <w:rPr>
+          <w:rFonts w:ascii="Consolas" w:hAnsi="Consolas" w:cs="Consolas"/>
+          <w:b/>
+          <w:bCs/>
+          <w:color w:val="7F0055"/>
+          <w:sz w:val="20"/>
+          <w:szCs w:val="20"/>
+        </w:rPr>
+        <w:t>if</w:t>
+      </w:r>
+      <w:r>
+        <w:rPr>
+          <w:rFonts w:ascii="Consolas" w:hAnsi="Consolas" w:cs="Consolas"/>
+          <w:color w:val="000000"/>
+          <w:sz w:val="20"/>
+          <w:szCs w:val="20"/>
+        </w:rPr>
+        <w:t>(</w:t>
+      </w:r>
+      <w:proofErr w:type="spellStart"/>
+      <w:proofErr w:type="gramStart"/>
+      <w:r>
+        <w:rPr>
+          <w:rFonts w:ascii="Consolas" w:hAnsi="Consolas" w:cs="Consolas"/>
+          <w:color w:val="6A3E3E"/>
+          <w:sz w:val="20"/>
+          <w:szCs w:val="20"/>
+        </w:rPr>
+        <w:t>a</w:t>
+      </w:r>
+      <w:r>
+        <w:rPr>
+          <w:rFonts w:ascii="Consolas" w:hAnsi="Consolas" w:cs="Consolas"/>
+          <w:color w:val="000000"/>
+          <w:sz w:val="20"/>
+          <w:szCs w:val="20"/>
+        </w:rPr>
+        <w:t>.charAt</w:t>
+      </w:r>
+      <w:proofErr w:type="spellEnd"/>
+      <w:proofErr w:type="gramEnd"/>
+      <w:r>
+        <w:rPr>
+          <w:rFonts w:ascii="Consolas" w:hAnsi="Consolas" w:cs="Consolas"/>
+          <w:color w:val="000000"/>
+          <w:sz w:val="20"/>
+          <w:szCs w:val="20"/>
+        </w:rPr>
+        <w:t>(</w:t>
+      </w:r>
+      <w:r>
+        <w:rPr>
+          <w:rFonts w:ascii="Consolas" w:hAnsi="Consolas" w:cs="Consolas"/>
+          <w:color w:val="6A3E3E"/>
+          <w:sz w:val="20"/>
+          <w:szCs w:val="20"/>
+        </w:rPr>
+        <w:t>i</w:t>
+      </w:r>
+      <w:r>
+        <w:rPr>
+          <w:rFonts w:ascii="Consolas" w:hAnsi="Consolas" w:cs="Consolas"/>
+          <w:color w:val="000000"/>
+          <w:sz w:val="20"/>
+          <w:szCs w:val="20"/>
+        </w:rPr>
+        <w:t>-1)==</w:t>
+      </w:r>
+      <w:r>
+        <w:rPr>
+          <w:rFonts w:ascii="Consolas" w:hAnsi="Consolas" w:cs="Consolas"/>
+          <w:color w:val="2A00FF"/>
+          <w:sz w:val="20"/>
+          <w:szCs w:val="20"/>
+        </w:rPr>
+        <w:t>'b'</w:t>
+      </w:r>
+      <w:r>
+        <w:rPr>
+          <w:rFonts w:ascii="Consolas" w:hAnsi="Consolas" w:cs="Consolas"/>
+          <w:color w:val="000000"/>
+          <w:sz w:val="20"/>
+          <w:szCs w:val="20"/>
+        </w:rPr>
+        <w:t xml:space="preserve">   &amp;&amp; </w:t>
+      </w:r>
+      <w:proofErr w:type="spellStart"/>
+      <w:r>
+        <w:rPr>
+          <w:rFonts w:ascii="Consolas" w:hAnsi="Consolas" w:cs="Consolas"/>
+          <w:color w:val="6A3E3E"/>
+          <w:sz w:val="20"/>
+          <w:szCs w:val="20"/>
+        </w:rPr>
+        <w:t>a</w:t>
+      </w:r>
+      <w:r>
+        <w:rPr>
+          <w:rFonts w:ascii="Consolas" w:hAnsi="Consolas" w:cs="Consolas"/>
+          <w:color w:val="000000"/>
+          <w:sz w:val="20"/>
+          <w:szCs w:val="20"/>
+        </w:rPr>
+        <w:t>.charAt</w:t>
+      </w:r>
+      <w:proofErr w:type="spellEnd"/>
+      <w:r>
+        <w:rPr>
+          <w:rFonts w:ascii="Consolas" w:hAnsi="Consolas" w:cs="Consolas"/>
+          <w:color w:val="000000"/>
+          <w:sz w:val="20"/>
+          <w:szCs w:val="20"/>
+        </w:rPr>
+        <w:t>(</w:t>
+      </w:r>
+      <w:r>
+        <w:rPr>
+          <w:rFonts w:ascii="Consolas" w:hAnsi="Consolas" w:cs="Consolas"/>
+          <w:color w:val="6A3E3E"/>
+          <w:sz w:val="20"/>
+          <w:szCs w:val="20"/>
+        </w:rPr>
+        <w:t>i</w:t>
+      </w:r>
+      <w:r>
+        <w:rPr>
+          <w:rFonts w:ascii="Consolas" w:hAnsi="Consolas" w:cs="Consolas"/>
+          <w:color w:val="000000"/>
+          <w:sz w:val="20"/>
+          <w:szCs w:val="20"/>
+        </w:rPr>
+        <w:t>-2)==</w:t>
+      </w:r>
+      <w:r>
+        <w:rPr>
+          <w:rFonts w:ascii="Consolas" w:hAnsi="Consolas" w:cs="Consolas"/>
+          <w:color w:val="2A00FF"/>
+          <w:sz w:val="20"/>
+          <w:szCs w:val="20"/>
+        </w:rPr>
+        <w:t>'a'</w:t>
+      </w:r>
+      <w:r>
+        <w:rPr>
+          <w:rFonts w:ascii="Consolas" w:hAnsi="Consolas" w:cs="Consolas"/>
+          <w:color w:val="000000"/>
+          <w:sz w:val="20"/>
+          <w:szCs w:val="20"/>
+        </w:rPr>
+        <w:t>)</w:t>
+      </w:r>
+    </w:p>
+    <w:p>
+      <w:pPr>
+        <w:autoSpaceDE w:val="0"/>
+        <w:autoSpaceDN w:val="0"/>
+        <w:adjustRightInd w:val="0"/>
+        <w:spacing w:after="0" w:line="240" w:lineRule="auto"/>
+        <w:rPr>
+          <w:rFonts w:ascii="Consolas" w:hAnsi="Consolas" w:cs="Consolas"/>
+          <w:sz w:val="20"/>
+          <w:szCs w:val="20"/>
+        </w:rPr>
+      </w:pPr>
+      <w:r>
+        <w:rPr>
+          <w:rFonts w:ascii="Consolas" w:hAnsi="Consolas" w:cs="Consolas"/>
+          <w:color w:val="000000"/>
+          <w:sz w:val="20"/>
+          <w:szCs w:val="20"/>
+        </w:rPr>
+        <w:tab/>
+      </w:r>
+      <w:r>
+        <w:rPr>
+          <w:rFonts w:ascii="Consolas" w:hAnsi="Consolas" w:cs="Consolas"/>
+          <w:color w:val="000000"/>
+          <w:sz w:val="20"/>
+          <w:szCs w:val="20"/>
+        </w:rPr>
+        <w:tab/>
+      </w:r>
+      <w:r>
+        <w:rPr>
+          <w:rFonts w:ascii="Consolas" w:hAnsi="Consolas" w:cs="Consolas"/>
+          <w:color w:val="000000"/>
+          <w:sz w:val="20"/>
+          <w:szCs w:val="20"/>
+        </w:rPr>
+        <w:tab/>
+      </w:r>
+      <w:r>
+        <w:rPr>
+          <w:rFonts w:ascii="Consolas" w:hAnsi="Consolas" w:cs="Consolas"/>
+          <w:color w:val="000000"/>
+          <w:sz w:val="20"/>
+          <w:szCs w:val="20"/>
+        </w:rPr>
+        <w:tab/>
+        <w:t>{</w:t>
+      </w:r>
+    </w:p>
+    <w:p>
+      <w:pPr>
+        <w:autoSpaceDE w:val="0"/>
+        <w:autoSpaceDN w:val="0"/>
+        <w:adjustRightInd w:val="0"/>
+        <w:spacing w:after="0" w:line="240" w:lineRule="auto"/>
+        <w:rPr>
+          <w:rFonts w:ascii="Consolas" w:hAnsi="Consolas" w:cs="Consolas"/>
+          <w:sz w:val="20"/>
+          <w:szCs w:val="20"/>
+        </w:rPr>
+      </w:pPr>
+      <w:r>
+        <w:rPr>
+          <w:rFonts w:ascii="Consolas" w:hAnsi="Consolas" w:cs="Consolas"/>
+          <w:color w:val="000000"/>
+          <w:sz w:val="20"/>
+          <w:szCs w:val="20"/>
+        </w:rPr>
+        <w:tab/>
+      </w:r>
+      <w:r>
+        <w:rPr>
+          <w:rFonts w:ascii="Consolas" w:hAnsi="Consolas" w:cs="Consolas"/>
+          <w:color w:val="000000"/>
+          <w:sz w:val="20"/>
+          <w:szCs w:val="20"/>
+        </w:rPr>
+        <w:tab/>
+      </w:r>
+      <w:r>
+        <w:rPr>
+          <w:rFonts w:ascii="Consolas" w:hAnsi="Consolas" w:cs="Consolas"/>
+          <w:color w:val="000000"/>
+          <w:sz w:val="20"/>
+          <w:szCs w:val="20"/>
+        </w:rPr>
+        <w:tab/>
+      </w:r>
+      <w:r>
+        <w:rPr>
+          <w:rFonts w:ascii="Consolas" w:hAnsi="Consolas" w:cs="Consolas"/>
+          <w:color w:val="000000"/>
+          <w:sz w:val="20"/>
+          <w:szCs w:val="20"/>
+        </w:rPr>
+        <w:tab/>
+      </w:r>
+      <w:r>
+        <w:rPr>
+          <w:rFonts w:ascii="Consolas" w:hAnsi="Consolas" w:cs="Consolas"/>
+          <w:color w:val="000000"/>
+          <w:sz w:val="20"/>
+          <w:szCs w:val="20"/>
+        </w:rPr>
+        <w:tab/>
+      </w:r>
+      <w:proofErr w:type="spellStart"/>
+      <w:r>
+        <w:rPr>
+          <w:rFonts w:ascii="Consolas" w:hAnsi="Consolas" w:cs="Consolas"/>
+          <w:color w:val="6A3E3E"/>
+          <w:sz w:val="20"/>
+          <w:szCs w:val="20"/>
+        </w:rPr>
+        <w:t>c</w:t>
+      </w:r>
+      <w:r>
+        <w:rPr>
+          <w:rFonts w:ascii="Consolas" w:hAnsi="Consolas" w:cs="Consolas"/>
+          <w:color w:val="000000"/>
+          <w:sz w:val="20"/>
+          <w:szCs w:val="20"/>
+        </w:rPr>
+        <w:t>++</w:t>
+      </w:r>
+      <w:proofErr w:type="spellEnd"/>
+      <w:r>
+        <w:rPr>
+          <w:rFonts w:ascii="Consolas" w:hAnsi="Consolas" w:cs="Consolas"/>
+          <w:color w:val="000000"/>
+          <w:sz w:val="20"/>
+          <w:szCs w:val="20"/>
+        </w:rPr>
+        <w:t>;</w:t>
+      </w:r>
+    </w:p>
+    <w:p>
+      <w:pPr>
+        <w:autoSpaceDE w:val="0"/>
+        <w:autoSpaceDN w:val="0"/>
+        <w:adjustRightInd w:val="0"/>
+        <w:spacing w:after="0" w:line="240" w:lineRule="auto"/>
+        <w:rPr>
+          <w:rFonts w:ascii="Consolas" w:hAnsi="Consolas" w:cs="Consolas"/>
+          <w:sz w:val="20"/>
+          <w:szCs w:val="20"/>
+        </w:rPr>
+      </w:pPr>
+      <w:r>
+        <w:rPr>
+          <w:rFonts w:ascii="Consolas" w:hAnsi="Consolas" w:cs="Consolas"/>
+          <w:color w:val="000000"/>
+          <w:sz w:val="20"/>
+          <w:szCs w:val="20"/>
+        </w:rPr>
+        <w:tab/>
+      </w:r>
+      <w:r>
+        <w:rPr>
+          <w:rFonts w:ascii="Consolas" w:hAnsi="Consolas" w:cs="Consolas"/>
+          <w:color w:val="000000"/>
+          <w:sz w:val="20"/>
+          <w:szCs w:val="20"/>
+        </w:rPr>
+        <w:tab/>
+      </w:r>
+      <w:r>
+        <w:rPr>
+          <w:rFonts w:ascii="Consolas" w:hAnsi="Consolas" w:cs="Consolas"/>
+          <w:color w:val="000000"/>
+          <w:sz w:val="20"/>
+          <w:szCs w:val="20"/>
+        </w:rPr>
+        <w:tab/>
+      </w:r>
+      <w:r>
+        <w:rPr>
+          <w:rFonts w:ascii="Consolas" w:hAnsi="Consolas" w:cs="Consolas"/>
+          <w:color w:val="000000"/>
+          <w:sz w:val="20"/>
+          <w:szCs w:val="20"/>
+        </w:rPr>
+        <w:tab/>
+        <w:t>}</w:t>
+      </w:r>
+    </w:p>
+    <w:p>
+      <w:pPr>
+        <w:autoSpaceDE w:val="0"/>
+        <w:autoSpaceDN w:val="0"/>
+        <w:adjustRightInd w:val="0"/>
+        <w:spacing w:after="0" w:line="240" w:lineRule="auto"/>
+        <w:rPr>
+          <w:rFonts w:ascii="Consolas" w:hAnsi="Consolas" w:cs="Consolas"/>
+          <w:sz w:val="20"/>
+          <w:szCs w:val="20"/>
+        </w:rPr>
+      </w:pPr>
+      <w:r>
+        <w:rPr>
+          <w:rFonts w:ascii="Consolas" w:hAnsi="Consolas" w:cs="Consolas"/>
+          <w:color w:val="000000"/>
+          <w:sz w:val="20"/>
+          <w:szCs w:val="20"/>
+        </w:rPr>
+        <w:tab/>
+      </w:r>
+      <w:r>
+        <w:rPr>
+          <w:rFonts w:ascii="Consolas" w:hAnsi="Consolas" w:cs="Consolas"/>
+          <w:color w:val="000000"/>
+          <w:sz w:val="20"/>
+          <w:szCs w:val="20"/>
+        </w:rPr>
+        <w:tab/>
+      </w:r>
+      <w:r>
+        <w:rPr>
+          <w:rFonts w:ascii="Consolas" w:hAnsi="Consolas" w:cs="Consolas"/>
+          <w:color w:val="000000"/>
+          <w:sz w:val="20"/>
+          <w:szCs w:val="20"/>
+        </w:rPr>
+        <w:tab/>
+      </w:r>
+      <w:r>
+        <w:rPr>
+          <w:rFonts w:ascii="Consolas" w:hAnsi="Consolas" w:cs="Consolas"/>
+          <w:color w:val="000000"/>
+          <w:sz w:val="20"/>
+          <w:szCs w:val="20"/>
+        </w:rPr>
+        <w:tab/>
+      </w:r>
+    </w:p>
+    <w:p>
+      <w:pPr>
+        <w:autoSpaceDE w:val="0"/>
+        <w:autoSpaceDN w:val="0"/>
+        <w:adjustRightInd w:val="0"/>
+        <w:spacing w:after="0" w:line="240" w:lineRule="auto"/>
+        <w:rPr>
+          <w:rFonts w:ascii="Consolas" w:hAnsi="Consolas" w:cs="Consolas"/>
+          <w:sz w:val="20"/>
+          <w:szCs w:val="20"/>
+        </w:rPr>
+      </w:pPr>
+      <w:r>
+        <w:rPr>
+          <w:rFonts w:ascii="Consolas" w:hAnsi="Consolas" w:cs="Consolas"/>
+          <w:color w:val="000000"/>
+          <w:sz w:val="20"/>
+          <w:szCs w:val="20"/>
+        </w:rPr>
+        <w:tab/>
+      </w:r>
+      <w:r>
+        <w:rPr>
+          <w:rFonts w:ascii="Consolas" w:hAnsi="Consolas" w:cs="Consolas"/>
+          <w:color w:val="000000"/>
+          <w:sz w:val="20"/>
+          <w:szCs w:val="20"/>
+        </w:rPr>
+        <w:tab/>
+      </w:r>
+      <w:r>
+        <w:rPr>
+          <w:rFonts w:ascii="Consolas" w:hAnsi="Consolas" w:cs="Consolas"/>
+          <w:color w:val="000000"/>
+          <w:sz w:val="20"/>
+          <w:szCs w:val="20"/>
+        </w:rPr>
+        <w:tab/>
+        <w:t>}</w:t>
+      </w:r>
+    </w:p>
+    <w:p>
+      <w:pPr>
+        <w:autoSpaceDE w:val="0"/>
+        <w:autoSpaceDN w:val="0"/>
+        <w:adjustRightInd w:val="0"/>
+        <w:spacing w:after="0" w:line="240" w:lineRule="auto"/>
+        <w:rPr>
+          <w:rFonts w:ascii="Consolas" w:hAnsi="Consolas" w:cs="Consolas"/>
+          <w:sz w:val="20"/>
+          <w:szCs w:val="20"/>
+        </w:rPr>
+      </w:pPr>
+      <w:r>
+        <w:rPr>
+          <w:rFonts w:ascii="Consolas" w:hAnsi="Consolas" w:cs="Consolas"/>
+          <w:color w:val="000000"/>
+          <w:sz w:val="20"/>
+          <w:szCs w:val="20"/>
+        </w:rPr>
+        <w:tab/>
+      </w:r>
+      <w:r>
+        <w:rPr>
+          <w:rFonts w:ascii="Consolas" w:hAnsi="Consolas" w:cs="Consolas"/>
+          <w:color w:val="000000"/>
+          <w:sz w:val="20"/>
+          <w:szCs w:val="20"/>
+        </w:rPr>
+        <w:tab/>
+      </w:r>
+    </w:p>
+    <w:p>
+      <w:pPr>
+        <w:autoSpaceDE w:val="0"/>
+        <w:autoSpaceDN w:val="0"/>
+        <w:adjustRightInd w:val="0"/>
+        <w:spacing w:after="0" w:line="240" w:lineRule="auto"/>
+        <w:rPr>
+          <w:rFonts w:ascii="Consolas" w:hAnsi="Consolas" w:cs="Consolas"/>
+          <w:sz w:val="20"/>
+          <w:szCs w:val="20"/>
+        </w:rPr>
+      </w:pPr>
+      <w:r>
+        <w:rPr>
+          <w:rFonts w:ascii="Consolas" w:hAnsi="Consolas" w:cs="Consolas"/>
+          <w:color w:val="000000"/>
+          <w:sz w:val="20"/>
+          <w:szCs w:val="20"/>
+        </w:rPr>
+        <w:tab/>
+      </w:r>
+      <w:r>
+        <w:rPr>
+          <w:rFonts w:ascii="Consolas" w:hAnsi="Consolas" w:cs="Consolas"/>
+          <w:color w:val="000000"/>
+          <w:sz w:val="20"/>
+          <w:szCs w:val="20"/>
+        </w:rPr>
+        <w:tab/>
+      </w:r>
+      <w:r>
+        <w:rPr>
+          <w:rFonts w:ascii="Consolas" w:hAnsi="Consolas" w:cs="Consolas"/>
+          <w:color w:val="000000"/>
+          <w:sz w:val="20"/>
+          <w:szCs w:val="20"/>
+        </w:rPr>
+        <w:tab/>
+      </w:r>
+      <w:r>
+        <w:rPr>
+          <w:rFonts w:ascii="Consolas" w:hAnsi="Consolas" w:cs="Consolas"/>
+          <w:color w:val="000000"/>
+          <w:sz w:val="20"/>
+          <w:szCs w:val="20"/>
+        </w:rPr>
+        <w:tab/>
+      </w:r>
+      <w:proofErr w:type="spellStart"/>
+      <w:r>
+        <w:rPr>
+          <w:rFonts w:ascii="Consolas" w:hAnsi="Consolas" w:cs="Consolas"/>
+          <w:color w:val="6A3E3E"/>
+          <w:sz w:val="20"/>
+          <w:szCs w:val="20"/>
+        </w:rPr>
+        <w:t>i</w:t>
+      </w:r>
+      <w:proofErr w:type="spellEnd"/>
+      <w:r>
+        <w:rPr>
+          <w:rFonts w:ascii="Consolas" w:hAnsi="Consolas" w:cs="Consolas"/>
+          <w:color w:val="000000"/>
+          <w:sz w:val="20"/>
+          <w:szCs w:val="20"/>
+        </w:rPr>
+        <w:t>++;</w:t>
+      </w:r>
+    </w:p>
+    <w:p>
+      <w:pPr>
+        <w:autoSpaceDE w:val="0"/>
+        <w:autoSpaceDN w:val="0"/>
+        <w:adjustRightInd w:val="0"/>
+        <w:spacing w:after="0" w:line="240" w:lineRule="auto"/>
+        <w:rPr>
+          <w:rFonts w:ascii="Consolas" w:hAnsi="Consolas" w:cs="Consolas"/>
+          <w:sz w:val="20"/>
+          <w:szCs w:val="20"/>
+        </w:rPr>
+      </w:pPr>
+      <w:r>
+        <w:rPr>
+          <w:rFonts w:ascii="Consolas" w:hAnsi="Consolas" w:cs="Consolas"/>
+          <w:color w:val="000000"/>
+          <w:sz w:val="20"/>
+          <w:szCs w:val="20"/>
+        </w:rPr>
+        <w:tab/>
+      </w:r>
+      <w:r>
+        <w:rPr>
+          <w:rFonts w:ascii="Consolas" w:hAnsi="Consolas" w:cs="Consolas"/>
+          <w:color w:val="000000"/>
+          <w:sz w:val="20"/>
+          <w:szCs w:val="20"/>
+        </w:rPr>
+        <w:tab/>
+      </w:r>
+      <w:r>
+        <w:rPr>
+          <w:rFonts w:ascii="Consolas" w:hAnsi="Consolas" w:cs="Consolas"/>
+          <w:color w:val="000000"/>
+          <w:sz w:val="20"/>
+          <w:szCs w:val="20"/>
+        </w:rPr>
+        <w:tab/>
+      </w:r>
+    </w:p>
+    <w:p>
+      <w:pPr>
+        <w:autoSpaceDE w:val="0"/>
+        <w:autoSpaceDN w:val="0"/>
+        <w:adjustRightInd w:val="0"/>
+        <w:spacing w:after="0" w:line="240" w:lineRule="auto"/>
+        <w:rPr>
+          <w:rFonts w:ascii="Consolas" w:hAnsi="Consolas" w:cs="Consolas"/>
+          <w:sz w:val="20"/>
+          <w:szCs w:val="20"/>
+        </w:rPr>
+      </w:pPr>
+      <w:r>
+        <w:rPr>
+          <w:rFonts w:ascii="Consolas" w:hAnsi="Consolas" w:cs="Consolas"/>
+          <w:color w:val="000000"/>
+          <w:sz w:val="20"/>
+          <w:szCs w:val="20"/>
+        </w:rPr>
+        <w:tab/>
+      </w:r>
+      <w:r>
+        <w:rPr>
+          <w:rFonts w:ascii="Consolas" w:hAnsi="Consolas" w:cs="Consolas"/>
+          <w:color w:val="000000"/>
+          <w:sz w:val="20"/>
+          <w:szCs w:val="20"/>
+        </w:rPr>
+        <w:tab/>
+      </w:r>
+      <w:r>
+        <w:rPr>
+          <w:rFonts w:ascii="Consolas" w:hAnsi="Consolas" w:cs="Consolas"/>
+          <w:color w:val="000000"/>
+          <w:sz w:val="20"/>
+          <w:szCs w:val="20"/>
+        </w:rPr>
+        <w:tab/>
+      </w:r>
+    </w:p>
+    <w:p>
+      <w:pPr>
+        <w:autoSpaceDE w:val="0"/>
+        <w:autoSpaceDN w:val="0"/>
+        <w:adjustRightInd w:val="0"/>
+        <w:spacing w:after="0" w:line="240" w:lineRule="auto"/>
+        <w:rPr>
+          <w:rFonts w:ascii="Consolas" w:hAnsi="Consolas" w:cs="Consolas"/>
+          <w:sz w:val="20"/>
+          <w:szCs w:val="20"/>
+        </w:rPr>
+      </w:pPr>
+      <w:r>
+        <w:rPr>
+          <w:rFonts w:ascii="Consolas" w:hAnsi="Consolas" w:cs="Consolas"/>
+          <w:color w:val="000000"/>
+          <w:sz w:val="20"/>
+          <w:szCs w:val="20"/>
+        </w:rPr>
+        <w:tab/>
+      </w:r>
+      <w:r>
+        <w:rPr>
+          <w:rFonts w:ascii="Consolas" w:hAnsi="Consolas" w:cs="Consolas"/>
+          <w:color w:val="000000"/>
+          <w:sz w:val="20"/>
+          <w:szCs w:val="20"/>
+        </w:rPr>
+        <w:tab/>
+      </w:r>
+      <w:r>
+        <w:rPr>
+          <w:rFonts w:ascii="Consolas" w:hAnsi="Consolas" w:cs="Consolas"/>
+          <w:color w:val="000000"/>
+          <w:sz w:val="20"/>
+          <w:szCs w:val="20"/>
+        </w:rPr>
+        <w:tab/>
+      </w:r>
+    </w:p>
+    <w:p>
+      <w:pPr>
+        <w:tabs>
+          <w:tab w:val="left" w:pos="2604"/>
+        </w:tabs>
+        <w:rPr>
+          <w:rFonts w:ascii="Consolas" w:hAnsi="Consolas" w:cs="Consolas"/>
+          <w:color w:val="000000"/>
+          <w:sz w:val="20"/>
+          <w:szCs w:val="20"/>
+        </w:rPr>
+      </w:pPr>
+      <w:r>
+        <w:rPr>
+          <w:rFonts w:ascii="Consolas" w:hAnsi="Consolas" w:cs="Consolas"/>
+          <w:color w:val="000000"/>
+          <w:sz w:val="20"/>
+          <w:szCs w:val="20"/>
+        </w:rPr>
+        <w:tab/>
+      </w:r>
+      <w:r>
+        <w:rPr>
+          <w:rFonts w:ascii="Consolas" w:hAnsi="Consolas" w:cs="Consolas"/>
+          <w:color w:val="000000"/>
+          <w:sz w:val="20"/>
+          <w:szCs w:val="20"/>
+        </w:rPr>
+        <w:tab/>
+        <w:t>}</w:t>
+      </w:r>
+    </w:p>
+    <w:p>
+      <w:pPr>
+        <w:tabs>
+          <w:tab w:val="left" w:pos="2604"/>
+        </w:tabs>
+        <w:rPr>
+          <w:rFonts w:ascii="Consolas" w:hAnsi="Consolas" w:cs="Consolas"/>
+          <w:b/>
+          <w:bCs/>
+          <w:color w:val="000000"/>
+          <w:sz w:val="20"/>
+          <w:szCs w:val="20"/>
+          <w:u w:val="single"/>
+        </w:rPr>
+      </w:pPr>
+      <w:r>
+        <w:rPr>
+          <w:rFonts w:ascii="Consolas" w:hAnsi="Consolas" w:cs="Consolas"/>
+          <w:b/>
+          <w:bCs/>
+          <w:color w:val="000000"/>
+          <w:sz w:val="20"/>
+          <w:szCs w:val="20"/>
+          <w:u w:val="single"/>
+        </w:rPr>
+        <w:t>Steps</w:t>
+      </w:r>
+    </w:p>
+    <w:p>
+      <w:pPr>
+        <w:pStyle w:val="ListParagraph"/>
+        <w:numPr>
+          <w:ilvl w:val="0"/>
+          <w:numId w:val="3"/>
+        </w:numPr>
+        <w:tabs>
+          <w:tab w:val="left" w:pos="2604"/>
+        </w:tabs>
+        <w:rPr>
+          <w:rFonts w:ascii="Consolas" w:hAnsi="Consolas" w:cs="Consolas"/>
+          <w:b/>
+          <w:bCs/>
+          <w:color w:val="000000"/>
+          <w:sz w:val="20"/>
+          <w:szCs w:val="20"/>
+        </w:rPr>
+      </w:pPr>
+      <w:r>
+        <w:rPr>
+          <w:rFonts w:ascii="Consolas" w:hAnsi="Consolas" w:cs="Consolas"/>
+          <w:b/>
+          <w:bCs/>
+          <w:color w:val="000000"/>
+          <w:sz w:val="20"/>
+          <w:szCs w:val="20"/>
+        </w:rPr>
+        <w:t>While loop is executing when the variable I does not equal to length of array</w:t>
+      </w:r>
+      <w:r>
+        <w:rPr>
+          <w:rFonts w:ascii="Consolas" w:hAnsi="Consolas" w:cs="Consolas"/>
+          <w:b/>
+          <w:bCs/>
+          <w:color w:val="000000"/>
+          <w:sz w:val="20"/>
+          <w:szCs w:val="20"/>
+        </w:rPr>
+        <w:t>.</w:t>
+      </w:r>
+    </w:p>
+    <w:p>
+      <w:pPr>
+        <w:pStyle w:val="ListParagraph"/>
+        <w:numPr>
+          <w:ilvl w:val="0"/>
+          <w:numId w:val="3"/>
+        </w:numPr>
+        <w:tabs>
+          <w:tab w:val="left" w:pos="2604"/>
+        </w:tabs>
+        <w:rPr>
+          <w:rFonts w:ascii="Consolas" w:hAnsi="Consolas" w:cs="Consolas"/>
+          <w:b/>
+          <w:bCs/>
+          <w:color w:val="000000"/>
+          <w:sz w:val="20"/>
+          <w:szCs w:val="20"/>
+        </w:rPr>
+      </w:pPr>
+      <w:r>
+        <w:rPr>
+          <w:rFonts w:ascii="Consolas" w:hAnsi="Consolas" w:cs="Consolas"/>
+          <w:b/>
+          <w:bCs/>
+          <w:color w:val="000000"/>
+          <w:sz w:val="20"/>
+          <w:szCs w:val="20"/>
+        </w:rPr>
+        <w:t xml:space="preserve">We need to see the </w:t>
+      </w:r>
+      <w:proofErr w:type="gramStart"/>
+      <w:r>
+        <w:rPr>
+          <w:rFonts w:ascii="Consolas" w:hAnsi="Consolas" w:cs="Consolas"/>
+          <w:b/>
+          <w:bCs/>
+          <w:color w:val="000000"/>
+          <w:sz w:val="20"/>
+          <w:szCs w:val="20"/>
+        </w:rPr>
+        <w:t>character  is</w:t>
+      </w:r>
+      <w:proofErr w:type="gramEnd"/>
+      <w:r>
+        <w:rPr>
+          <w:rFonts w:ascii="Consolas" w:hAnsi="Consolas" w:cs="Consolas"/>
+          <w:b/>
+          <w:bCs/>
+          <w:color w:val="000000"/>
+          <w:sz w:val="20"/>
+          <w:szCs w:val="20"/>
+        </w:rPr>
+        <w:t xml:space="preserve"> C or not , if c please check the previous is b and next to previous to a</w:t>
+      </w:r>
+    </w:p>
+    <w:p>
+      <w:pPr>
+        <w:pStyle w:val="ListParagraph"/>
+        <w:numPr>
+          <w:ilvl w:val="0"/>
+          <w:numId w:val="3"/>
+        </w:numPr>
+        <w:tabs>
+          <w:tab w:val="left" w:pos="2604"/>
+        </w:tabs>
+        <w:rPr>
+          <w:rFonts w:ascii="Consolas" w:hAnsi="Consolas" w:cs="Consolas"/>
+          <w:b/>
+          <w:bCs/>
+          <w:color w:val="000000"/>
+          <w:sz w:val="20"/>
+          <w:szCs w:val="20"/>
+        </w:rPr>
+      </w:pPr>
+      <w:r>
+        <w:rPr>
+          <w:rFonts w:ascii="Consolas" w:hAnsi="Consolas" w:cs="Consolas"/>
+          <w:b/>
+          <w:bCs/>
+          <w:color w:val="000000"/>
+          <w:sz w:val="20"/>
+          <w:szCs w:val="20"/>
+        </w:rPr>
+        <w:t xml:space="preserve">If the 2 </w:t>
+      </w:r>
+      <w:proofErr w:type="gramStart"/>
+      <w:r>
+        <w:rPr>
+          <w:rFonts w:ascii="Consolas" w:hAnsi="Consolas" w:cs="Consolas"/>
+          <w:b/>
+          <w:bCs/>
+          <w:color w:val="000000"/>
+          <w:sz w:val="20"/>
+          <w:szCs w:val="20"/>
+        </w:rPr>
+        <w:t>point</w:t>
+      </w:r>
+      <w:proofErr w:type="gramEnd"/>
+      <w:r>
+        <w:rPr>
+          <w:rFonts w:ascii="Consolas" w:hAnsi="Consolas" w:cs="Consolas"/>
+          <w:b/>
+          <w:bCs/>
+          <w:color w:val="000000"/>
+          <w:sz w:val="20"/>
+          <w:szCs w:val="20"/>
+        </w:rPr>
+        <w:t xml:space="preserve"> follow then increase the count.</w:t>
+      </w:r>
+    </w:p>
+    <w:p>
+      <w:pPr>
+        <w:pStyle w:val="ListParagraph"/>
+        <w:numPr>
+          <w:ilvl w:val="0"/>
+          <w:numId w:val="3"/>
+        </w:numPr>
+        <w:tabs>
+          <w:tab w:val="left" w:pos="2604"/>
+        </w:tabs>
+        <w:rPr>
+          <w:rFonts w:ascii="Consolas" w:hAnsi="Consolas" w:cs="Consolas"/>
+          <w:b/>
+          <w:bCs/>
+          <w:color w:val="000000"/>
+          <w:sz w:val="20"/>
+          <w:szCs w:val="20"/>
+        </w:rPr>
+      </w:pPr>
+      <w:r>
+        <w:rPr>
+          <w:rFonts w:ascii="Consolas" w:hAnsi="Consolas" w:cs="Consolas"/>
+          <w:b/>
+          <w:bCs/>
+          <w:color w:val="000000"/>
+          <w:sz w:val="20"/>
+          <w:szCs w:val="20"/>
+        </w:rPr>
+        <w:t xml:space="preserve">After the </w:t>
+      </w:r>
+      <w:proofErr w:type="spellStart"/>
+      <w:proofErr w:type="gramStart"/>
+      <w:r>
+        <w:rPr>
+          <w:rFonts w:ascii="Consolas" w:hAnsi="Consolas" w:cs="Consolas"/>
+          <w:b/>
+          <w:bCs/>
+          <w:color w:val="000000"/>
+          <w:sz w:val="20"/>
+          <w:szCs w:val="20"/>
+        </w:rPr>
+        <w:t>condtion</w:t>
+      </w:r>
+      <w:proofErr w:type="spellEnd"/>
+      <w:r>
+        <w:rPr>
+          <w:rFonts w:ascii="Consolas" w:hAnsi="Consolas" w:cs="Consolas"/>
+          <w:b/>
+          <w:bCs/>
+          <w:color w:val="000000"/>
+          <w:sz w:val="20"/>
+          <w:szCs w:val="20"/>
+        </w:rPr>
+        <w:t xml:space="preserve"> ,</w:t>
+      </w:r>
+      <w:proofErr w:type="gramEnd"/>
+      <w:r>
+        <w:rPr>
+          <w:rFonts w:ascii="Consolas" w:hAnsi="Consolas" w:cs="Consolas"/>
+          <w:b/>
+          <w:bCs/>
+          <w:color w:val="000000"/>
+          <w:sz w:val="20"/>
+          <w:szCs w:val="20"/>
+        </w:rPr>
+        <w:t xml:space="preserve"> increase the </w:t>
+      </w:r>
+      <w:proofErr w:type="spellStart"/>
+      <w:r>
+        <w:rPr>
+          <w:rFonts w:ascii="Consolas" w:hAnsi="Consolas" w:cs="Consolas"/>
+          <w:b/>
+          <w:bCs/>
+          <w:color w:val="000000"/>
+          <w:sz w:val="20"/>
+          <w:szCs w:val="20"/>
+        </w:rPr>
+        <w:t>i</w:t>
+      </w:r>
+      <w:proofErr w:type="spellEnd"/>
+      <w:r>
+        <w:rPr>
+          <w:rFonts w:ascii="Consolas" w:hAnsi="Consolas" w:cs="Consolas"/>
+          <w:b/>
+          <w:bCs/>
+          <w:color w:val="000000"/>
+          <w:sz w:val="20"/>
+          <w:szCs w:val="20"/>
+        </w:rPr>
+        <w:t>++;</w:t>
+      </w:r>
+    </w:p>
+    <w:p>
+      <w:pPr>
+        <w:tabs>
+          <w:tab w:val="left" w:pos="2604"/>
+        </w:tabs>
+        <w:rPr>
+          <w:rFonts w:ascii="Consolas" w:hAnsi="Consolas" w:cs="Consolas"/>
+          <w:b/>
+          <w:bCs/>
+          <w:color w:val="000000"/>
+          <w:sz w:val="20"/>
+          <w:szCs w:val="20"/>
+        </w:rPr>
+      </w:pPr>
+    </w:p>
+    <w:p>
+      <w:pPr>
+        <w:tabs>
+          <w:tab w:val="left" w:pos="2604"/>
+        </w:tabs>
+        <w:rPr>
+          <w:rFonts w:ascii="Consolas" w:hAnsi="Consolas" w:cs="Consolas"/>
+          <w:b/>
+          <w:bCs/>
+          <w:color w:val="000000"/>
+          <w:sz w:val="20"/>
+          <w:szCs w:val="20"/>
+          <w:u w:val="single"/>
+        </w:rPr>
+      </w:pPr>
+      <w:r>
+        <w:rPr>
+          <w:rFonts w:ascii="Consolas" w:hAnsi="Consolas" w:cs="Consolas"/>
+          <w:b/>
+          <w:bCs/>
+          <w:color w:val="000000"/>
+          <w:sz w:val="20"/>
+          <w:szCs w:val="20"/>
+          <w:highlight w:val="yellow"/>
+          <w:u w:val="single"/>
+        </w:rPr>
+        <w:t>Longest Sub contiguous sum Subarray in Java</w:t>
+      </w:r>
+      <w:r>
+        <w:rPr>
+          <w:rFonts w:ascii="Consolas" w:hAnsi="Consolas" w:cs="Consolas"/>
+          <w:b/>
+          <w:bCs/>
+          <w:color w:val="000000"/>
+          <w:sz w:val="20"/>
+          <w:szCs w:val="20"/>
+          <w:highlight w:val="yellow"/>
+          <w:u w:val="single"/>
+        </w:rPr>
+        <w:tab/>
+      </w:r>
+      <w:r>
+        <w:rPr>
+          <w:rFonts w:ascii="Consolas" w:hAnsi="Consolas" w:cs="Consolas"/>
+          <w:b/>
+          <w:bCs/>
+          <w:color w:val="000000"/>
+          <w:sz w:val="20"/>
+          <w:szCs w:val="20"/>
+          <w:highlight w:val="yellow"/>
+          <w:u w:val="single"/>
+        </w:rPr>
+        <w:t>:</w:t>
+      </w:r>
+      <w:r>
+        <w:rPr>
+          <w:rFonts w:ascii="Consolas" w:hAnsi="Consolas" w:cs="Consolas"/>
+          <w:b/>
+          <w:bCs/>
+          <w:color w:val="000000"/>
+          <w:sz w:val="20"/>
+          <w:szCs w:val="20"/>
+          <w:highlight w:val="yellow"/>
+          <w:u w:val="single"/>
+        </w:rPr>
+        <w:tab/>
+      </w:r>
+      <w:r>
+        <w:rPr>
+          <w:rFonts w:ascii="Consolas" w:hAnsi="Consolas" w:cs="Consolas"/>
+          <w:b/>
+          <w:bCs/>
+          <w:color w:val="000000"/>
+          <w:sz w:val="20"/>
+          <w:szCs w:val="20"/>
+          <w:highlight w:val="yellow"/>
+          <w:u w:val="single"/>
+        </w:rPr>
+        <w:t>27-05-2022</w:t>
+      </w:r>
+      <w:r>
+        <w:rPr>
+          <w:rFonts w:ascii="Consolas" w:hAnsi="Consolas" w:cs="Consolas"/>
+          <w:b/>
+          <w:bCs/>
+          <w:color w:val="000000"/>
+          <w:sz w:val="20"/>
+          <w:szCs w:val="20"/>
+          <w:u w:val="single"/>
+        </w:rPr>
+        <w:tab/>
+      </w:r>
+      <w:r>
+        <w:rPr>
+          <w:rFonts w:ascii="Consolas" w:hAnsi="Consolas" w:cs="Consolas"/>
+          <w:b/>
+          <w:bCs/>
+          <w:color w:val="000000"/>
+          <w:sz w:val="20"/>
+          <w:szCs w:val="20"/>
+          <w:u w:val="single"/>
+        </w:rPr>
+        <w:tab/>
+      </w:r>
+      <w:r>
+        <w:rPr>
+          <w:rFonts w:ascii="Consolas" w:hAnsi="Consolas" w:cs="Consolas"/>
+          <w:b/>
+          <w:bCs/>
+          <w:color w:val="000000"/>
+          <w:sz w:val="20"/>
+          <w:szCs w:val="20"/>
+          <w:u w:val="single"/>
+        </w:rPr>
+        <w:tab/>
+      </w:r>
+    </w:p>
+    <w:p>
+      <w:pPr>
+        <w:tabs>
+          <w:tab w:val="left" w:pos="2604"/>
+        </w:tabs>
+        <w:rPr>
+          <w:rFonts w:ascii="Consolas" w:hAnsi="Consolas" w:cs="Consolas"/>
+          <w:b/>
+          <w:bCs/>
+          <w:color w:val="000000"/>
+          <w:sz w:val="20"/>
+          <w:szCs w:val="20"/>
+          <w:u w:val="single"/>
+        </w:rPr>
+      </w:pPr>
+      <w:r>
+        <w:rPr>
+          <w:rFonts w:ascii="Consolas" w:hAnsi="Consolas" w:cs="Consolas"/>
+          <w:b/>
+          <w:bCs/>
+          <w:color w:val="000000"/>
+          <w:sz w:val="20"/>
+          <w:szCs w:val="20"/>
+          <w:u w:val="single"/>
+        </w:rPr>
+        <w:t>Algorithm</w:t>
+      </w:r>
+    </w:p>
+    <w:p>
+      <w:pPr>
+        <w:tabs>
+          <w:tab w:val="left" w:pos="2604"/>
+        </w:tabs>
+        <w:rPr>
+          <w:rFonts w:ascii="Consolas" w:hAnsi="Consolas" w:cs="Consolas"/>
+          <w:color w:val="000000"/>
+          <w:sz w:val="20"/>
+          <w:szCs w:val="20"/>
+          <w:u w:val="single"/>
+        </w:rPr>
+      </w:pPr>
+      <w:proofErr w:type="spellStart"/>
+      <w:r>
+        <w:rPr>
+          <w:rFonts w:ascii="Consolas" w:hAnsi="Consolas" w:cs="Consolas"/>
+          <w:color w:val="000000"/>
+          <w:sz w:val="20"/>
+          <w:szCs w:val="20"/>
+          <w:u w:val="single"/>
+        </w:rPr>
+        <w:t>Kandane</w:t>
+      </w:r>
+      <w:r>
+        <w:rPr>
+          <w:rFonts w:ascii="Consolas" w:hAnsi="Consolas" w:cs="Consolas"/>
+          <w:color w:val="000000"/>
+          <w:sz w:val="20"/>
+          <w:szCs w:val="20"/>
+          <w:u w:val="single"/>
+        </w:rPr>
+        <w:t>’</w:t>
+      </w:r>
+      <w:r>
+        <w:rPr>
+          <w:rFonts w:ascii="Consolas" w:hAnsi="Consolas" w:cs="Consolas"/>
+          <w:color w:val="000000"/>
+          <w:sz w:val="20"/>
+          <w:szCs w:val="20"/>
+          <w:u w:val="single"/>
+        </w:rPr>
+        <w:t>s</w:t>
+      </w:r>
+      <w:proofErr w:type="spellEnd"/>
+      <w:r>
+        <w:rPr>
+          <w:rFonts w:ascii="Consolas" w:hAnsi="Consolas" w:cs="Consolas"/>
+          <w:color w:val="000000"/>
+          <w:sz w:val="20"/>
+          <w:szCs w:val="20"/>
+          <w:u w:val="single"/>
+        </w:rPr>
+        <w:t xml:space="preserve"> Algorithm</w:t>
+      </w:r>
+    </w:p>
+    <w:p>
+      <w:pPr>
+        <w:tabs>
+          <w:tab w:val="left" w:pos="2604"/>
+        </w:tabs>
+        <w:rPr>
+          <w:rFonts w:ascii="Consolas" w:hAnsi="Consolas" w:cs="Consolas"/>
+          <w:color w:val="000000"/>
+          <w:sz w:val="20"/>
+          <w:szCs w:val="20"/>
+        </w:rPr>
+      </w:pPr>
+      <w:r>
+        <w:rPr>
+          <w:rFonts w:ascii="Consolas" w:hAnsi="Consolas" w:cs="Consolas"/>
+          <w:color w:val="000000"/>
+          <w:sz w:val="20"/>
+          <w:szCs w:val="20"/>
+        </w:rPr>
+        <w:t>Array = -</w:t>
+      </w:r>
+      <w:proofErr w:type="gramStart"/>
+      <w:r>
+        <w:rPr>
+          <w:rFonts w:ascii="Consolas" w:hAnsi="Consolas" w:cs="Consolas"/>
+          <w:color w:val="000000"/>
+          <w:sz w:val="20"/>
+          <w:szCs w:val="20"/>
+        </w:rPr>
+        <w:t>2,-</w:t>
+      </w:r>
+      <w:proofErr w:type="gramEnd"/>
+      <w:r>
+        <w:rPr>
+          <w:rFonts w:ascii="Consolas" w:hAnsi="Consolas" w:cs="Consolas"/>
+          <w:color w:val="000000"/>
+          <w:sz w:val="20"/>
+          <w:szCs w:val="20"/>
+        </w:rPr>
+        <w:t>3,4,-1,2,1,5,-3</w:t>
+      </w:r>
+    </w:p>
+    <w:p>
+      <w:pPr>
+        <w:pStyle w:val="ListParagraph"/>
+        <w:numPr>
+          <w:ilvl w:val="0"/>
+          <w:numId w:val="5"/>
+        </w:numPr>
+        <w:tabs>
+          <w:tab w:val="left" w:pos="2604"/>
+        </w:tabs>
+        <w:rPr>
+          <w:rFonts w:ascii="Consolas" w:hAnsi="Consolas" w:cs="Consolas"/>
+          <w:color w:val="000000"/>
+          <w:sz w:val="20"/>
+          <w:szCs w:val="20"/>
+        </w:rPr>
+      </w:pPr>
+      <w:r>
+        <w:rPr>
+          <w:rFonts w:ascii="Consolas" w:hAnsi="Consolas" w:cs="Consolas"/>
+          <w:color w:val="000000"/>
+          <w:sz w:val="20"/>
+          <w:szCs w:val="20"/>
+        </w:rPr>
+        <w:t xml:space="preserve">Take two </w:t>
+      </w:r>
+      <w:proofErr w:type="gramStart"/>
+      <w:r>
+        <w:rPr>
+          <w:rFonts w:ascii="Consolas" w:hAnsi="Consolas" w:cs="Consolas"/>
+          <w:color w:val="000000"/>
+          <w:sz w:val="20"/>
+          <w:szCs w:val="20"/>
+        </w:rPr>
+        <w:t>variable  meh</w:t>
+      </w:r>
+      <w:proofErr w:type="gramEnd"/>
+      <w:r>
+        <w:rPr>
+          <w:rFonts w:ascii="Consolas" w:hAnsi="Consolas" w:cs="Consolas"/>
+          <w:color w:val="000000"/>
+          <w:sz w:val="20"/>
+          <w:szCs w:val="20"/>
+        </w:rPr>
+        <w:t xml:space="preserve"> and </w:t>
+      </w:r>
+      <w:proofErr w:type="spellStart"/>
+      <w:r>
+        <w:rPr>
+          <w:rFonts w:ascii="Consolas" w:hAnsi="Consolas" w:cs="Consolas"/>
+          <w:color w:val="000000"/>
+          <w:sz w:val="20"/>
+          <w:szCs w:val="20"/>
+        </w:rPr>
+        <w:t>msf</w:t>
+      </w:r>
+      <w:proofErr w:type="spellEnd"/>
+    </w:p>
+    <w:p>
+      <w:pPr>
+        <w:pStyle w:val="ListParagraph"/>
+        <w:numPr>
+          <w:ilvl w:val="0"/>
+          <w:numId w:val="5"/>
+        </w:numPr>
+        <w:tabs>
+          <w:tab w:val="left" w:pos="2604"/>
+        </w:tabs>
+        <w:rPr>
+          <w:rFonts w:ascii="Consolas" w:hAnsi="Consolas" w:cs="Consolas"/>
+          <w:color w:val="000000"/>
+          <w:sz w:val="20"/>
+          <w:szCs w:val="20"/>
+        </w:rPr>
+      </w:pPr>
+      <w:r>
+        <w:rPr>
+          <w:rFonts w:ascii="Consolas" w:hAnsi="Consolas" w:cs="Consolas"/>
+          <w:color w:val="000000"/>
+          <w:sz w:val="20"/>
+          <w:szCs w:val="20"/>
+        </w:rPr>
+        <w:t>Meh=</w:t>
+      </w:r>
+      <w:proofErr w:type="gramStart"/>
+      <w:r>
+        <w:rPr>
+          <w:rFonts w:ascii="Consolas" w:hAnsi="Consolas" w:cs="Consolas"/>
+          <w:color w:val="000000"/>
+          <w:sz w:val="20"/>
+          <w:szCs w:val="20"/>
+        </w:rPr>
+        <w:t>0 ,</w:t>
+      </w:r>
+      <w:proofErr w:type="gramEnd"/>
+      <w:r>
+        <w:rPr>
+          <w:rFonts w:ascii="Consolas" w:hAnsi="Consolas" w:cs="Consolas"/>
+          <w:color w:val="000000"/>
+          <w:sz w:val="20"/>
+          <w:szCs w:val="20"/>
+        </w:rPr>
+        <w:t xml:space="preserve"> </w:t>
+      </w:r>
+      <w:proofErr w:type="spellStart"/>
+      <w:r>
+        <w:rPr>
+          <w:rFonts w:ascii="Consolas" w:hAnsi="Consolas" w:cs="Consolas"/>
+          <w:color w:val="000000"/>
+          <w:sz w:val="20"/>
+          <w:szCs w:val="20"/>
+        </w:rPr>
+        <w:t>msf</w:t>
+      </w:r>
+      <w:proofErr w:type="spellEnd"/>
+      <w:r>
+        <w:rPr>
+          <w:rFonts w:ascii="Consolas" w:hAnsi="Consolas" w:cs="Consolas"/>
+          <w:color w:val="000000"/>
+          <w:sz w:val="20"/>
+          <w:szCs w:val="20"/>
+        </w:rPr>
+        <w:t>=minimum value of integer</w:t>
+      </w:r>
+    </w:p>
+    <w:p>
+      <w:pPr>
+        <w:pStyle w:val="ListParagraph"/>
+        <w:numPr>
+          <w:ilvl w:val="0"/>
+          <w:numId w:val="5"/>
+        </w:numPr>
+        <w:tabs>
+          <w:tab w:val="left" w:pos="2604"/>
+        </w:tabs>
+        <w:rPr>
+          <w:rFonts w:ascii="Consolas" w:hAnsi="Consolas" w:cs="Consolas"/>
+          <w:color w:val="000000"/>
+          <w:sz w:val="20"/>
+          <w:szCs w:val="20"/>
+        </w:rPr>
+      </w:pPr>
+      <w:r>
+        <w:rPr>
+          <w:rFonts w:ascii="Consolas" w:hAnsi="Consolas" w:cs="Consolas"/>
+          <w:color w:val="000000"/>
+          <w:sz w:val="20"/>
+          <w:szCs w:val="20"/>
+        </w:rPr>
+        <w:t xml:space="preserve">For loop is executing form o to </w:t>
+      </w:r>
+      <w:proofErr w:type="spellStart"/>
+      <w:proofErr w:type="gramStart"/>
+      <w:r>
+        <w:rPr>
+          <w:rFonts w:ascii="Consolas" w:hAnsi="Consolas" w:cs="Consolas"/>
+          <w:color w:val="000000"/>
+          <w:sz w:val="20"/>
+          <w:szCs w:val="20"/>
+        </w:rPr>
+        <w:t>a.length</w:t>
+      </w:r>
+      <w:proofErr w:type="spellEnd"/>
+      <w:proofErr w:type="gramEnd"/>
+    </w:p>
+    <w:p>
+      <w:pPr>
+        <w:pStyle w:val="ListParagraph"/>
+        <w:numPr>
+          <w:ilvl w:val="0"/>
+          <w:numId w:val="5"/>
+        </w:numPr>
+        <w:tabs>
+          <w:tab w:val="left" w:pos="2604"/>
+        </w:tabs>
+        <w:rPr>
+          <w:rFonts w:ascii="Consolas" w:hAnsi="Consolas" w:cs="Consolas"/>
+          <w:color w:val="000000"/>
+          <w:sz w:val="20"/>
+          <w:szCs w:val="20"/>
+        </w:rPr>
+      </w:pPr>
+      <w:r>
+        <w:rPr>
+          <w:rFonts w:ascii="Consolas" w:hAnsi="Consolas" w:cs="Consolas"/>
+          <w:color w:val="000000"/>
+          <w:sz w:val="20"/>
+          <w:szCs w:val="20"/>
+        </w:rPr>
+        <w:t>Take a every sum inside meh</w:t>
+      </w:r>
+    </w:p>
+    <w:p>
+      <w:pPr>
+        <w:pStyle w:val="ListParagraph"/>
+        <w:numPr>
+          <w:ilvl w:val="0"/>
+          <w:numId w:val="5"/>
+        </w:numPr>
+        <w:tabs>
+          <w:tab w:val="left" w:pos="2604"/>
+        </w:tabs>
+        <w:rPr>
+          <w:rFonts w:ascii="Consolas" w:hAnsi="Consolas" w:cs="Consolas"/>
+          <w:color w:val="000000"/>
+          <w:sz w:val="20"/>
+          <w:szCs w:val="20"/>
+        </w:rPr>
+      </w:pPr>
+      <w:r>
+        <w:rPr>
+          <w:rFonts w:ascii="Consolas" w:hAnsi="Consolas" w:cs="Consolas"/>
+          <w:color w:val="000000"/>
+          <w:sz w:val="20"/>
+          <w:szCs w:val="20"/>
+        </w:rPr>
+        <w:t xml:space="preserve">Now check the condition </w:t>
+      </w:r>
+      <w:r>
+        <w:rPr>
+          <w:rFonts w:ascii="Consolas" w:hAnsi="Consolas" w:cs="Consolas"/>
+          <w:color w:val="000000"/>
+          <w:sz w:val="20"/>
+          <w:szCs w:val="20"/>
+        </w:rPr>
+        <w:t xml:space="preserve">meh is greater than </w:t>
+      </w:r>
+      <w:proofErr w:type="spellStart"/>
+      <w:r>
+        <w:rPr>
+          <w:rFonts w:ascii="Consolas" w:hAnsi="Consolas" w:cs="Consolas"/>
+          <w:color w:val="000000"/>
+          <w:sz w:val="20"/>
+          <w:szCs w:val="20"/>
+        </w:rPr>
+        <w:t>msf</w:t>
+      </w:r>
+      <w:proofErr w:type="spellEnd"/>
+    </w:p>
+    <w:p>
+      <w:pPr>
+        <w:pStyle w:val="ListParagraph"/>
+        <w:numPr>
+          <w:ilvl w:val="0"/>
+          <w:numId w:val="5"/>
+        </w:numPr>
+        <w:tabs>
+          <w:tab w:val="left" w:pos="2604"/>
+        </w:tabs>
+        <w:rPr>
+          <w:rFonts w:ascii="Consolas" w:hAnsi="Consolas" w:cs="Consolas"/>
+          <w:color w:val="000000"/>
+          <w:sz w:val="20"/>
+          <w:szCs w:val="20"/>
+        </w:rPr>
+      </w:pPr>
+      <w:r>
+        <w:rPr>
+          <w:rFonts w:ascii="Consolas" w:hAnsi="Consolas" w:cs="Consolas"/>
+          <w:color w:val="000000"/>
+          <w:sz w:val="20"/>
+          <w:szCs w:val="20"/>
+        </w:rPr>
+        <w:t xml:space="preserve">If found greater </w:t>
+      </w:r>
+      <w:proofErr w:type="spellStart"/>
+      <w:r>
+        <w:rPr>
+          <w:rFonts w:ascii="Consolas" w:hAnsi="Consolas" w:cs="Consolas"/>
+          <w:color w:val="000000"/>
+          <w:sz w:val="20"/>
+          <w:szCs w:val="20"/>
+        </w:rPr>
+        <w:t>msf</w:t>
+      </w:r>
+      <w:proofErr w:type="spellEnd"/>
+      <w:r>
+        <w:rPr>
+          <w:rFonts w:ascii="Consolas" w:hAnsi="Consolas" w:cs="Consolas"/>
+          <w:color w:val="000000"/>
+          <w:sz w:val="20"/>
+          <w:szCs w:val="20"/>
+        </w:rPr>
+        <w:t>=meh</w:t>
+      </w:r>
+    </w:p>
+    <w:p>
+      <w:pPr>
+        <w:pStyle w:val="ListParagraph"/>
+        <w:numPr>
+          <w:ilvl w:val="0"/>
+          <w:numId w:val="5"/>
+        </w:numPr>
+        <w:tabs>
+          <w:tab w:val="left" w:pos="2604"/>
+        </w:tabs>
+        <w:rPr>
+          <w:rFonts w:ascii="Consolas" w:hAnsi="Consolas" w:cs="Consolas"/>
+          <w:color w:val="000000"/>
+          <w:sz w:val="20"/>
+          <w:szCs w:val="20"/>
+        </w:rPr>
+      </w:pPr>
+      <w:r>
+        <w:rPr>
+          <w:rFonts w:ascii="Consolas" w:hAnsi="Consolas" w:cs="Consolas"/>
+          <w:color w:val="000000"/>
+          <w:sz w:val="20"/>
+          <w:szCs w:val="20"/>
+        </w:rPr>
+        <w:t>If meh&lt;0</w:t>
+      </w:r>
+    </w:p>
+    <w:p>
+      <w:pPr>
+        <w:pStyle w:val="ListParagraph"/>
+        <w:numPr>
+          <w:ilvl w:val="0"/>
+          <w:numId w:val="5"/>
+        </w:numPr>
+        <w:tabs>
+          <w:tab w:val="left" w:pos="2604"/>
+        </w:tabs>
+        <w:rPr>
+          <w:rFonts w:ascii="Consolas" w:hAnsi="Consolas" w:cs="Consolas"/>
+          <w:color w:val="000000"/>
+          <w:sz w:val="20"/>
+          <w:szCs w:val="20"/>
+        </w:rPr>
+      </w:pPr>
+      <w:r>
+        <w:rPr>
+          <w:rFonts w:ascii="Consolas" w:hAnsi="Consolas" w:cs="Consolas"/>
+          <w:color w:val="000000"/>
+          <w:sz w:val="20"/>
+          <w:szCs w:val="20"/>
+        </w:rPr>
+        <w:t xml:space="preserve">Then reset the </w:t>
+      </w:r>
+      <w:proofErr w:type="spellStart"/>
+      <w:r>
+        <w:rPr>
+          <w:rFonts w:ascii="Consolas" w:hAnsi="Consolas" w:cs="Consolas"/>
+          <w:color w:val="000000"/>
+          <w:sz w:val="20"/>
+          <w:szCs w:val="20"/>
+        </w:rPr>
+        <w:t>msf</w:t>
+      </w:r>
+      <w:proofErr w:type="spellEnd"/>
+    </w:p>
+    <w:p>
+      <w:pPr>
+        <w:tabs>
+          <w:tab w:val="left" w:pos="2604"/>
+        </w:tabs>
+        <w:ind w:left="360"/>
+        <w:rPr>
+          <w:rFonts w:ascii="Consolas" w:hAnsi="Consolas" w:cs="Consolas"/>
+          <w:color w:val="000000"/>
+          <w:sz w:val="20"/>
+          <w:szCs w:val="20"/>
+        </w:rPr>
+      </w:pPr>
+    </w:p>
+    <w:p>
+      <w:pPr>
+        <w:tabs>
+          <w:tab w:val="left" w:pos="2604"/>
+        </w:tabs>
+        <w:rPr>
+          <w:rFonts w:ascii="Consolas" w:hAnsi="Consolas" w:cs="Consolas"/>
+          <w:color w:val="000000"/>
+          <w:sz w:val="20"/>
+          <w:szCs w:val="20"/>
+        </w:rPr>
+      </w:pPr>
+      <w:r>
+        <w:rPr>
+          <w:rFonts w:ascii="Consolas" w:hAnsi="Consolas" w:cs="Consolas"/>
+          <w:color w:val="000000"/>
+          <w:sz w:val="20"/>
+          <w:szCs w:val="20"/>
+        </w:rPr>
+        <w:t xml:space="preserve">Code here </w:t>
+      </w:r>
+    </w:p>
+    <w:p>
+      <w:pPr>
+        <w:autoSpaceDE w:val="0"/>
+        <w:autoSpaceDN w:val="0"/>
+        <w:adjustRightInd w:val="0"/>
+        <w:spacing w:after="0" w:line="240" w:lineRule="auto"/>
+        <w:rPr>
+          <w:rFonts w:ascii="Consolas" w:hAnsi="Consolas" w:cs="Consolas"/>
+          <w:sz w:val="20"/>
+          <w:szCs w:val="20"/>
+        </w:rPr>
+      </w:pPr>
+      <w:r>
+        <w:rPr>
+          <w:rFonts w:ascii="Consolas" w:hAnsi="Consolas" w:cs="Consolas"/>
+          <w:b/>
+          <w:bCs/>
+          <w:color w:val="7F0055"/>
+          <w:sz w:val="20"/>
+          <w:szCs w:val="20"/>
+        </w:rPr>
+        <w:t>int</w:t>
+      </w:r>
+      <w:r>
+        <w:rPr>
+          <w:rFonts w:ascii="Consolas" w:hAnsi="Consolas" w:cs="Consolas"/>
+          <w:color w:val="000000"/>
+          <w:sz w:val="20"/>
+          <w:szCs w:val="20"/>
+        </w:rPr>
+        <w:t xml:space="preserve"> </w:t>
+      </w:r>
+      <w:r>
+        <w:rPr>
+          <w:rFonts w:ascii="Consolas" w:hAnsi="Consolas" w:cs="Consolas"/>
+          <w:color w:val="6A3E3E"/>
+          <w:sz w:val="20"/>
+          <w:szCs w:val="20"/>
+        </w:rPr>
+        <w:t>meh</w:t>
+      </w:r>
+      <w:r>
+        <w:rPr>
+          <w:rFonts w:ascii="Consolas" w:hAnsi="Consolas" w:cs="Consolas"/>
+          <w:color w:val="000000"/>
+          <w:sz w:val="20"/>
+          <w:szCs w:val="20"/>
+        </w:rPr>
+        <w:t>=0;</w:t>
+      </w:r>
+    </w:p>
+    <w:p>
+      <w:pPr>
+        <w:autoSpaceDE w:val="0"/>
+        <w:autoSpaceDN w:val="0"/>
+        <w:adjustRightInd w:val="0"/>
+        <w:spacing w:after="0" w:line="240" w:lineRule="auto"/>
+        <w:rPr>
+          <w:rFonts w:ascii="Consolas" w:hAnsi="Consolas" w:cs="Consolas"/>
+          <w:sz w:val="20"/>
+          <w:szCs w:val="20"/>
+        </w:rPr>
+      </w:pPr>
+      <w:r>
+        <w:rPr>
+          <w:rFonts w:ascii="Consolas" w:hAnsi="Consolas" w:cs="Consolas"/>
+          <w:color w:val="000000"/>
+          <w:sz w:val="20"/>
+          <w:szCs w:val="20"/>
+        </w:rPr>
+        <w:tab/>
+      </w:r>
+      <w:r>
+        <w:rPr>
+          <w:rFonts w:ascii="Consolas" w:hAnsi="Consolas" w:cs="Consolas"/>
+          <w:color w:val="000000"/>
+          <w:sz w:val="20"/>
+          <w:szCs w:val="20"/>
+        </w:rPr>
+        <w:tab/>
+      </w:r>
+      <w:r>
+        <w:rPr>
+          <w:rFonts w:ascii="Consolas" w:hAnsi="Consolas" w:cs="Consolas"/>
+          <w:b/>
+          <w:bCs/>
+          <w:color w:val="7F0055"/>
+          <w:sz w:val="20"/>
+          <w:szCs w:val="20"/>
+        </w:rPr>
+        <w:t>int</w:t>
+      </w:r>
+      <w:r>
+        <w:rPr>
+          <w:rFonts w:ascii="Consolas" w:hAnsi="Consolas" w:cs="Consolas"/>
+          <w:color w:val="000000"/>
+          <w:sz w:val="20"/>
+          <w:szCs w:val="20"/>
+        </w:rPr>
+        <w:t xml:space="preserve"> </w:t>
+      </w:r>
+      <w:proofErr w:type="spellStart"/>
+      <w:r>
+        <w:rPr>
+          <w:rFonts w:ascii="Consolas" w:hAnsi="Consolas" w:cs="Consolas"/>
+          <w:color w:val="6A3E3E"/>
+          <w:sz w:val="20"/>
+          <w:szCs w:val="20"/>
+        </w:rPr>
+        <w:t>msf</w:t>
+      </w:r>
+      <w:proofErr w:type="spellEnd"/>
+      <w:r>
+        <w:rPr>
+          <w:rFonts w:ascii="Consolas" w:hAnsi="Consolas" w:cs="Consolas"/>
+          <w:color w:val="000000"/>
+          <w:sz w:val="20"/>
+          <w:szCs w:val="20"/>
+        </w:rPr>
+        <w:t>=</w:t>
+      </w:r>
+      <w:proofErr w:type="spellStart"/>
+      <w:r>
+        <w:rPr>
+          <w:rFonts w:ascii="Consolas" w:hAnsi="Consolas" w:cs="Consolas"/>
+          <w:color w:val="000000"/>
+          <w:sz w:val="20"/>
+          <w:szCs w:val="20"/>
+        </w:rPr>
+        <w:t>Integer.</w:t>
+      </w:r>
+      <w:r>
+        <w:rPr>
+          <w:rFonts w:ascii="Consolas" w:hAnsi="Consolas" w:cs="Consolas"/>
+          <w:b/>
+          <w:bCs/>
+          <w:i/>
+          <w:iCs/>
+          <w:color w:val="0000C0"/>
+          <w:sz w:val="20"/>
+          <w:szCs w:val="20"/>
+        </w:rPr>
+        <w:t>MIN_VALUE</w:t>
+      </w:r>
+      <w:proofErr w:type="spellEnd"/>
+      <w:r>
+        <w:rPr>
+          <w:rFonts w:ascii="Consolas" w:hAnsi="Consolas" w:cs="Consolas"/>
+          <w:color w:val="000000"/>
+          <w:sz w:val="20"/>
+          <w:szCs w:val="20"/>
+        </w:rPr>
+        <w:t>;</w:t>
+      </w:r>
+    </w:p>
+    <w:p>
+      <w:pPr>
+        <w:autoSpaceDE w:val="0"/>
+        <w:autoSpaceDN w:val="0"/>
+        <w:adjustRightInd w:val="0"/>
+        <w:spacing w:after="0" w:line="240" w:lineRule="auto"/>
+        <w:rPr>
+          <w:rFonts w:ascii="Consolas" w:hAnsi="Consolas" w:cs="Consolas"/>
+          <w:sz w:val="20"/>
+          <w:szCs w:val="20"/>
+        </w:rPr>
+      </w:pPr>
+      <w:r>
+        <w:rPr>
+          <w:rFonts w:ascii="Consolas" w:hAnsi="Consolas" w:cs="Consolas"/>
+          <w:color w:val="000000"/>
+          <w:sz w:val="20"/>
+          <w:szCs w:val="20"/>
+        </w:rPr>
+        <w:tab/>
+      </w:r>
+      <w:r>
+        <w:rPr>
+          <w:rFonts w:ascii="Consolas" w:hAnsi="Consolas" w:cs="Consolas"/>
+          <w:color w:val="000000"/>
+          <w:sz w:val="20"/>
+          <w:szCs w:val="20"/>
+        </w:rPr>
+        <w:tab/>
+      </w:r>
+    </w:p>
+    <w:p>
+      <w:pPr>
+        <w:autoSpaceDE w:val="0"/>
+        <w:autoSpaceDN w:val="0"/>
+        <w:adjustRightInd w:val="0"/>
+        <w:spacing w:after="0" w:line="240" w:lineRule="auto"/>
+        <w:rPr>
+          <w:rFonts w:ascii="Consolas" w:hAnsi="Consolas" w:cs="Consolas"/>
+          <w:sz w:val="20"/>
+          <w:szCs w:val="20"/>
+        </w:rPr>
+      </w:pPr>
+      <w:r>
+        <w:rPr>
+          <w:rFonts w:ascii="Consolas" w:hAnsi="Consolas" w:cs="Consolas"/>
+          <w:color w:val="000000"/>
+          <w:sz w:val="20"/>
+          <w:szCs w:val="20"/>
+        </w:rPr>
+        <w:tab/>
+      </w:r>
+      <w:r>
+        <w:rPr>
+          <w:rFonts w:ascii="Consolas" w:hAnsi="Consolas" w:cs="Consolas"/>
+          <w:color w:val="000000"/>
+          <w:sz w:val="20"/>
+          <w:szCs w:val="20"/>
+        </w:rPr>
+        <w:tab/>
+      </w:r>
+      <w:proofErr w:type="gramStart"/>
+      <w:r>
+        <w:rPr>
+          <w:rFonts w:ascii="Consolas" w:hAnsi="Consolas" w:cs="Consolas"/>
+          <w:b/>
+          <w:bCs/>
+          <w:color w:val="7F0055"/>
+          <w:sz w:val="20"/>
+          <w:szCs w:val="20"/>
+        </w:rPr>
+        <w:t>for</w:t>
+      </w:r>
+      <w:r>
+        <w:rPr>
+          <w:rFonts w:ascii="Consolas" w:hAnsi="Consolas" w:cs="Consolas"/>
+          <w:color w:val="000000"/>
+          <w:sz w:val="20"/>
+          <w:szCs w:val="20"/>
+        </w:rPr>
+        <w:t>(</w:t>
+      </w:r>
+      <w:proofErr w:type="gramEnd"/>
+      <w:r>
+        <w:rPr>
+          <w:rFonts w:ascii="Consolas" w:hAnsi="Consolas" w:cs="Consolas"/>
+          <w:b/>
+          <w:bCs/>
+          <w:color w:val="7F0055"/>
+          <w:sz w:val="20"/>
+          <w:szCs w:val="20"/>
+        </w:rPr>
+        <w:t>int</w:t>
+      </w:r>
+      <w:r>
+        <w:rPr>
+          <w:rFonts w:ascii="Consolas" w:hAnsi="Consolas" w:cs="Consolas"/>
+          <w:color w:val="000000"/>
+          <w:sz w:val="20"/>
+          <w:szCs w:val="20"/>
+        </w:rPr>
+        <w:t xml:space="preserve"> </w:t>
+      </w:r>
+      <w:proofErr w:type="spellStart"/>
+      <w:r>
+        <w:rPr>
+          <w:rFonts w:ascii="Consolas" w:hAnsi="Consolas" w:cs="Consolas"/>
+          <w:color w:val="6A3E3E"/>
+          <w:sz w:val="20"/>
+          <w:szCs w:val="20"/>
+        </w:rPr>
+        <w:t>i</w:t>
+      </w:r>
+      <w:proofErr w:type="spellEnd"/>
+      <w:r>
+        <w:rPr>
+          <w:rFonts w:ascii="Consolas" w:hAnsi="Consolas" w:cs="Consolas"/>
+          <w:color w:val="000000"/>
+          <w:sz w:val="20"/>
+          <w:szCs w:val="20"/>
+        </w:rPr>
+        <w:t>=0;</w:t>
+      </w:r>
+      <w:r>
+        <w:rPr>
+          <w:rFonts w:ascii="Consolas" w:hAnsi="Consolas" w:cs="Consolas"/>
+          <w:color w:val="6A3E3E"/>
+          <w:sz w:val="20"/>
+          <w:szCs w:val="20"/>
+        </w:rPr>
+        <w:t>i</w:t>
+      </w:r>
+      <w:r>
+        <w:rPr>
+          <w:rFonts w:ascii="Consolas" w:hAnsi="Consolas" w:cs="Consolas"/>
+          <w:color w:val="000000"/>
+          <w:sz w:val="20"/>
+          <w:szCs w:val="20"/>
+        </w:rPr>
+        <w:t>&lt;</w:t>
+      </w:r>
+      <w:proofErr w:type="spellStart"/>
+      <w:r>
+        <w:rPr>
+          <w:rFonts w:ascii="Consolas" w:hAnsi="Consolas" w:cs="Consolas"/>
+          <w:color w:val="6A3E3E"/>
+          <w:sz w:val="20"/>
+          <w:szCs w:val="20"/>
+        </w:rPr>
+        <w:t>a</w:t>
+      </w:r>
+      <w:r>
+        <w:rPr>
+          <w:rFonts w:ascii="Consolas" w:hAnsi="Consolas" w:cs="Consolas"/>
+          <w:color w:val="000000"/>
+          <w:sz w:val="20"/>
+          <w:szCs w:val="20"/>
+        </w:rPr>
+        <w:t>.</w:t>
+      </w:r>
+      <w:r>
+        <w:rPr>
+          <w:rFonts w:ascii="Consolas" w:hAnsi="Consolas" w:cs="Consolas"/>
+          <w:color w:val="0000C0"/>
+          <w:sz w:val="20"/>
+          <w:szCs w:val="20"/>
+        </w:rPr>
+        <w:t>length</w:t>
+      </w:r>
+      <w:r>
+        <w:rPr>
+          <w:rFonts w:ascii="Consolas" w:hAnsi="Consolas" w:cs="Consolas"/>
+          <w:color w:val="000000"/>
+          <w:sz w:val="20"/>
+          <w:szCs w:val="20"/>
+        </w:rPr>
+        <w:t>;</w:t>
+      </w:r>
+      <w:r>
+        <w:rPr>
+          <w:rFonts w:ascii="Consolas" w:hAnsi="Consolas" w:cs="Consolas"/>
+          <w:color w:val="6A3E3E"/>
+          <w:sz w:val="20"/>
+          <w:szCs w:val="20"/>
+        </w:rPr>
+        <w:t>i</w:t>
+      </w:r>
+      <w:proofErr w:type="spellEnd"/>
+      <w:r>
+        <w:rPr>
+          <w:rFonts w:ascii="Consolas" w:hAnsi="Consolas" w:cs="Consolas"/>
+          <w:color w:val="000000"/>
+          <w:sz w:val="20"/>
+          <w:szCs w:val="20"/>
+        </w:rPr>
+        <w:t>++)</w:t>
+      </w:r>
+    </w:p>
+    <w:p>
+      <w:pPr>
+        <w:autoSpaceDE w:val="0"/>
+        <w:autoSpaceDN w:val="0"/>
+        <w:adjustRightInd w:val="0"/>
+        <w:spacing w:after="0" w:line="240" w:lineRule="auto"/>
+        <w:rPr>
+          <w:rFonts w:ascii="Consolas" w:hAnsi="Consolas" w:cs="Consolas"/>
+          <w:sz w:val="20"/>
+          <w:szCs w:val="20"/>
+        </w:rPr>
+      </w:pPr>
+      <w:r>
+        <w:rPr>
+          <w:rFonts w:ascii="Consolas" w:hAnsi="Consolas" w:cs="Consolas"/>
+          <w:color w:val="000000"/>
+          <w:sz w:val="20"/>
+          <w:szCs w:val="20"/>
+        </w:rPr>
+        <w:tab/>
+      </w:r>
+      <w:r>
+        <w:rPr>
+          <w:rFonts w:ascii="Consolas" w:hAnsi="Consolas" w:cs="Consolas"/>
+          <w:color w:val="000000"/>
+          <w:sz w:val="20"/>
+          <w:szCs w:val="20"/>
+        </w:rPr>
+        <w:tab/>
+        <w:t>{</w:t>
+      </w:r>
+    </w:p>
+    <w:p>
+      <w:pPr>
+        <w:autoSpaceDE w:val="0"/>
+        <w:autoSpaceDN w:val="0"/>
+        <w:adjustRightInd w:val="0"/>
+        <w:spacing w:after="0" w:line="240" w:lineRule="auto"/>
+        <w:rPr>
+          <w:rFonts w:ascii="Consolas" w:hAnsi="Consolas" w:cs="Consolas"/>
+          <w:sz w:val="20"/>
+          <w:szCs w:val="20"/>
+        </w:rPr>
+      </w:pPr>
+      <w:r>
+        <w:rPr>
+          <w:rFonts w:ascii="Consolas" w:hAnsi="Consolas" w:cs="Consolas"/>
+          <w:color w:val="000000"/>
+          <w:sz w:val="20"/>
+          <w:szCs w:val="20"/>
+        </w:rPr>
+        <w:tab/>
+      </w:r>
+      <w:r>
+        <w:rPr>
+          <w:rFonts w:ascii="Consolas" w:hAnsi="Consolas" w:cs="Consolas"/>
+          <w:color w:val="000000"/>
+          <w:sz w:val="20"/>
+          <w:szCs w:val="20"/>
+        </w:rPr>
+        <w:tab/>
+      </w:r>
+      <w:r>
+        <w:rPr>
+          <w:rFonts w:ascii="Consolas" w:hAnsi="Consolas" w:cs="Consolas"/>
+          <w:color w:val="000000"/>
+          <w:sz w:val="20"/>
+          <w:szCs w:val="20"/>
+        </w:rPr>
+        <w:tab/>
+      </w:r>
+      <w:r>
+        <w:rPr>
+          <w:rFonts w:ascii="Consolas" w:hAnsi="Consolas" w:cs="Consolas"/>
+          <w:color w:val="6A3E3E"/>
+          <w:sz w:val="20"/>
+          <w:szCs w:val="20"/>
+        </w:rPr>
+        <w:t>meh</w:t>
+      </w:r>
+      <w:r>
+        <w:rPr>
+          <w:rFonts w:ascii="Consolas" w:hAnsi="Consolas" w:cs="Consolas"/>
+          <w:color w:val="000000"/>
+          <w:sz w:val="20"/>
+          <w:szCs w:val="20"/>
+        </w:rPr>
+        <w:t>=</w:t>
+      </w:r>
+      <w:proofErr w:type="spellStart"/>
+      <w:r>
+        <w:rPr>
+          <w:rFonts w:ascii="Consolas" w:hAnsi="Consolas" w:cs="Consolas"/>
+          <w:color w:val="6A3E3E"/>
+          <w:sz w:val="20"/>
+          <w:szCs w:val="20"/>
+        </w:rPr>
+        <w:t>meh</w:t>
+      </w:r>
+      <w:r>
+        <w:rPr>
+          <w:rFonts w:ascii="Consolas" w:hAnsi="Consolas" w:cs="Consolas"/>
+          <w:color w:val="000000"/>
+          <w:sz w:val="20"/>
+          <w:szCs w:val="20"/>
+        </w:rPr>
+        <w:t>+</w:t>
+      </w:r>
+      <w:r>
+        <w:rPr>
+          <w:rFonts w:ascii="Consolas" w:hAnsi="Consolas" w:cs="Consolas"/>
+          <w:color w:val="6A3E3E"/>
+          <w:sz w:val="20"/>
+          <w:szCs w:val="20"/>
+        </w:rPr>
+        <w:t>a</w:t>
+      </w:r>
+      <w:proofErr w:type="spellEnd"/>
+      <w:r>
+        <w:rPr>
+          <w:rFonts w:ascii="Consolas" w:hAnsi="Consolas" w:cs="Consolas"/>
+          <w:color w:val="000000"/>
+          <w:sz w:val="20"/>
+          <w:szCs w:val="20"/>
+        </w:rPr>
+        <w:t>[</w:t>
+      </w:r>
+      <w:proofErr w:type="spellStart"/>
+      <w:r>
+        <w:rPr>
+          <w:rFonts w:ascii="Consolas" w:hAnsi="Consolas" w:cs="Consolas"/>
+          <w:color w:val="6A3E3E"/>
+          <w:sz w:val="20"/>
+          <w:szCs w:val="20"/>
+        </w:rPr>
+        <w:t>i</w:t>
+      </w:r>
+      <w:proofErr w:type="spellEnd"/>
+      <w:r>
+        <w:rPr>
+          <w:rFonts w:ascii="Consolas" w:hAnsi="Consolas" w:cs="Consolas"/>
+          <w:color w:val="000000"/>
+          <w:sz w:val="20"/>
+          <w:szCs w:val="20"/>
+        </w:rPr>
+        <w:t>];</w:t>
+      </w:r>
+    </w:p>
+    <w:p>
+      <w:pPr>
+        <w:autoSpaceDE w:val="0"/>
+        <w:autoSpaceDN w:val="0"/>
+        <w:adjustRightInd w:val="0"/>
+        <w:spacing w:after="0" w:line="240" w:lineRule="auto"/>
+        <w:rPr>
+          <w:rFonts w:ascii="Consolas" w:hAnsi="Consolas" w:cs="Consolas"/>
+          <w:sz w:val="20"/>
+          <w:szCs w:val="20"/>
+        </w:rPr>
+      </w:pPr>
+      <w:r>
+        <w:rPr>
+          <w:rFonts w:ascii="Consolas" w:hAnsi="Consolas" w:cs="Consolas"/>
+          <w:color w:val="000000"/>
+          <w:sz w:val="20"/>
+          <w:szCs w:val="20"/>
+        </w:rPr>
+        <w:tab/>
+      </w:r>
+      <w:r>
+        <w:rPr>
+          <w:rFonts w:ascii="Consolas" w:hAnsi="Consolas" w:cs="Consolas"/>
+          <w:color w:val="000000"/>
+          <w:sz w:val="20"/>
+          <w:szCs w:val="20"/>
+        </w:rPr>
+        <w:tab/>
+      </w:r>
+      <w:r>
+        <w:rPr>
+          <w:rFonts w:ascii="Consolas" w:hAnsi="Consolas" w:cs="Consolas"/>
+          <w:color w:val="000000"/>
+          <w:sz w:val="20"/>
+          <w:szCs w:val="20"/>
+        </w:rPr>
+        <w:tab/>
+      </w:r>
+    </w:p>
+    <w:p>
+      <w:pPr>
+        <w:autoSpaceDE w:val="0"/>
+        <w:autoSpaceDN w:val="0"/>
+        <w:adjustRightInd w:val="0"/>
+        <w:spacing w:after="0" w:line="240" w:lineRule="auto"/>
+        <w:rPr>
+          <w:rFonts w:ascii="Consolas" w:hAnsi="Consolas" w:cs="Consolas"/>
+          <w:sz w:val="20"/>
+          <w:szCs w:val="20"/>
+        </w:rPr>
+      </w:pPr>
+      <w:r>
+        <w:rPr>
+          <w:rFonts w:ascii="Consolas" w:hAnsi="Consolas" w:cs="Consolas"/>
+          <w:color w:val="000000"/>
+          <w:sz w:val="20"/>
+          <w:szCs w:val="20"/>
+        </w:rPr>
+        <w:tab/>
+      </w:r>
+      <w:r>
+        <w:rPr>
+          <w:rFonts w:ascii="Consolas" w:hAnsi="Consolas" w:cs="Consolas"/>
+          <w:color w:val="000000"/>
+          <w:sz w:val="20"/>
+          <w:szCs w:val="20"/>
+        </w:rPr>
+        <w:tab/>
+      </w:r>
+      <w:r>
+        <w:rPr>
+          <w:rFonts w:ascii="Consolas" w:hAnsi="Consolas" w:cs="Consolas"/>
+          <w:color w:val="000000"/>
+          <w:sz w:val="20"/>
+          <w:szCs w:val="20"/>
+        </w:rPr>
+        <w:tab/>
+      </w:r>
+      <w:r>
+        <w:rPr>
+          <w:rFonts w:ascii="Consolas" w:hAnsi="Consolas" w:cs="Consolas"/>
+          <w:b/>
+          <w:bCs/>
+          <w:color w:val="7F0055"/>
+          <w:sz w:val="20"/>
+          <w:szCs w:val="20"/>
+        </w:rPr>
+        <w:t>if</w:t>
+      </w:r>
+      <w:r>
+        <w:rPr>
+          <w:rFonts w:ascii="Consolas" w:hAnsi="Consolas" w:cs="Consolas"/>
+          <w:color w:val="000000"/>
+          <w:sz w:val="20"/>
+          <w:szCs w:val="20"/>
+        </w:rPr>
+        <w:t>(</w:t>
+      </w:r>
+      <w:r>
+        <w:rPr>
+          <w:rFonts w:ascii="Consolas" w:hAnsi="Consolas" w:cs="Consolas"/>
+          <w:color w:val="6A3E3E"/>
+          <w:sz w:val="20"/>
+          <w:szCs w:val="20"/>
+        </w:rPr>
+        <w:t>meh</w:t>
+      </w:r>
+      <w:r>
+        <w:rPr>
+          <w:rFonts w:ascii="Consolas" w:hAnsi="Consolas" w:cs="Consolas"/>
+          <w:color w:val="000000"/>
+          <w:sz w:val="20"/>
+          <w:szCs w:val="20"/>
+        </w:rPr>
+        <w:t>&gt;</w:t>
+      </w:r>
+      <w:proofErr w:type="spellStart"/>
+      <w:r>
+        <w:rPr>
+          <w:rFonts w:ascii="Consolas" w:hAnsi="Consolas" w:cs="Consolas"/>
+          <w:color w:val="6A3E3E"/>
+          <w:sz w:val="20"/>
+          <w:szCs w:val="20"/>
+        </w:rPr>
+        <w:t>msf</w:t>
+      </w:r>
+      <w:proofErr w:type="spellEnd"/>
+      <w:r>
+        <w:rPr>
+          <w:rFonts w:ascii="Consolas" w:hAnsi="Consolas" w:cs="Consolas"/>
+          <w:color w:val="000000"/>
+          <w:sz w:val="20"/>
+          <w:szCs w:val="20"/>
+        </w:rPr>
+        <w:t>)</w:t>
+      </w:r>
+    </w:p>
+    <w:p>
+      <w:pPr>
+        <w:autoSpaceDE w:val="0"/>
+        <w:autoSpaceDN w:val="0"/>
+        <w:adjustRightInd w:val="0"/>
+        <w:spacing w:after="0" w:line="240" w:lineRule="auto"/>
+        <w:rPr>
+          <w:rFonts w:ascii="Consolas" w:hAnsi="Consolas" w:cs="Consolas"/>
+          <w:sz w:val="20"/>
+          <w:szCs w:val="20"/>
+        </w:rPr>
+      </w:pPr>
+      <w:r>
+        <w:rPr>
+          <w:rFonts w:ascii="Consolas" w:hAnsi="Consolas" w:cs="Consolas"/>
+          <w:color w:val="000000"/>
+          <w:sz w:val="20"/>
+          <w:szCs w:val="20"/>
+        </w:rPr>
+        <w:lastRenderedPageBreak/>
+        <w:tab/>
+      </w:r>
+      <w:r>
+        <w:rPr>
+          <w:rFonts w:ascii="Consolas" w:hAnsi="Consolas" w:cs="Consolas"/>
+          <w:color w:val="000000"/>
+          <w:sz w:val="20"/>
+          <w:szCs w:val="20"/>
+        </w:rPr>
+        <w:tab/>
+      </w:r>
+      <w:r>
+        <w:rPr>
+          <w:rFonts w:ascii="Consolas" w:hAnsi="Consolas" w:cs="Consolas"/>
+          <w:color w:val="000000"/>
+          <w:sz w:val="20"/>
+          <w:szCs w:val="20"/>
+        </w:rPr>
+        <w:tab/>
+        <w:t>{</w:t>
+      </w:r>
+    </w:p>
+    <w:p>
+      <w:pPr>
+        <w:autoSpaceDE w:val="0"/>
+        <w:autoSpaceDN w:val="0"/>
+        <w:adjustRightInd w:val="0"/>
+        <w:spacing w:after="0" w:line="240" w:lineRule="auto"/>
+        <w:rPr>
+          <w:rFonts w:ascii="Consolas" w:hAnsi="Consolas" w:cs="Consolas"/>
+          <w:sz w:val="20"/>
+          <w:szCs w:val="20"/>
+        </w:rPr>
+      </w:pPr>
+      <w:r>
+        <w:rPr>
+          <w:rFonts w:ascii="Consolas" w:hAnsi="Consolas" w:cs="Consolas"/>
+          <w:color w:val="000000"/>
+          <w:sz w:val="20"/>
+          <w:szCs w:val="20"/>
+        </w:rPr>
+        <w:tab/>
+      </w:r>
+      <w:r>
+        <w:rPr>
+          <w:rFonts w:ascii="Consolas" w:hAnsi="Consolas" w:cs="Consolas"/>
+          <w:color w:val="000000"/>
+          <w:sz w:val="20"/>
+          <w:szCs w:val="20"/>
+        </w:rPr>
+        <w:tab/>
+      </w:r>
+      <w:r>
+        <w:rPr>
+          <w:rFonts w:ascii="Consolas" w:hAnsi="Consolas" w:cs="Consolas"/>
+          <w:color w:val="000000"/>
+          <w:sz w:val="20"/>
+          <w:szCs w:val="20"/>
+        </w:rPr>
+        <w:tab/>
+      </w:r>
+      <w:r>
+        <w:rPr>
+          <w:rFonts w:ascii="Consolas" w:hAnsi="Consolas" w:cs="Consolas"/>
+          <w:color w:val="000000"/>
+          <w:sz w:val="20"/>
+          <w:szCs w:val="20"/>
+        </w:rPr>
+        <w:tab/>
+      </w:r>
+      <w:proofErr w:type="spellStart"/>
+      <w:r>
+        <w:rPr>
+          <w:rFonts w:ascii="Consolas" w:hAnsi="Consolas" w:cs="Consolas"/>
+          <w:color w:val="6A3E3E"/>
+          <w:sz w:val="20"/>
+          <w:szCs w:val="20"/>
+        </w:rPr>
+        <w:t>msf</w:t>
+      </w:r>
+      <w:proofErr w:type="spellEnd"/>
+      <w:r>
+        <w:rPr>
+          <w:rFonts w:ascii="Consolas" w:hAnsi="Consolas" w:cs="Consolas"/>
+          <w:color w:val="000000"/>
+          <w:sz w:val="20"/>
+          <w:szCs w:val="20"/>
+        </w:rPr>
+        <w:t>=</w:t>
+      </w:r>
+      <w:r>
+        <w:rPr>
+          <w:rFonts w:ascii="Consolas" w:hAnsi="Consolas" w:cs="Consolas"/>
+          <w:color w:val="6A3E3E"/>
+          <w:sz w:val="20"/>
+          <w:szCs w:val="20"/>
+        </w:rPr>
+        <w:t>meh</w:t>
+      </w:r>
+      <w:r>
+        <w:rPr>
+          <w:rFonts w:ascii="Consolas" w:hAnsi="Consolas" w:cs="Consolas"/>
+          <w:color w:val="000000"/>
+          <w:sz w:val="20"/>
+          <w:szCs w:val="20"/>
+        </w:rPr>
+        <w:t>;</w:t>
+      </w:r>
+    </w:p>
+    <w:p>
+      <w:pPr>
+        <w:autoSpaceDE w:val="0"/>
+        <w:autoSpaceDN w:val="0"/>
+        <w:adjustRightInd w:val="0"/>
+        <w:spacing w:after="0" w:line="240" w:lineRule="auto"/>
+        <w:rPr>
+          <w:rFonts w:ascii="Consolas" w:hAnsi="Consolas" w:cs="Consolas"/>
+          <w:sz w:val="20"/>
+          <w:szCs w:val="20"/>
+        </w:rPr>
+      </w:pPr>
+      <w:r>
+        <w:rPr>
+          <w:rFonts w:ascii="Consolas" w:hAnsi="Consolas" w:cs="Consolas"/>
+          <w:color w:val="000000"/>
+          <w:sz w:val="20"/>
+          <w:szCs w:val="20"/>
+        </w:rPr>
+        <w:tab/>
+      </w:r>
+      <w:r>
+        <w:rPr>
+          <w:rFonts w:ascii="Consolas" w:hAnsi="Consolas" w:cs="Consolas"/>
+          <w:color w:val="000000"/>
+          <w:sz w:val="20"/>
+          <w:szCs w:val="20"/>
+        </w:rPr>
+        <w:tab/>
+      </w:r>
+      <w:r>
+        <w:rPr>
+          <w:rFonts w:ascii="Consolas" w:hAnsi="Consolas" w:cs="Consolas"/>
+          <w:color w:val="000000"/>
+          <w:sz w:val="20"/>
+          <w:szCs w:val="20"/>
+        </w:rPr>
+        <w:tab/>
+        <w:t>}</w:t>
+      </w:r>
+    </w:p>
+    <w:p>
+      <w:pPr>
+        <w:autoSpaceDE w:val="0"/>
+        <w:autoSpaceDN w:val="0"/>
+        <w:adjustRightInd w:val="0"/>
+        <w:spacing w:after="0" w:line="240" w:lineRule="auto"/>
+        <w:rPr>
+          <w:rFonts w:ascii="Consolas" w:hAnsi="Consolas" w:cs="Consolas"/>
+          <w:sz w:val="20"/>
+          <w:szCs w:val="20"/>
+        </w:rPr>
+      </w:pPr>
+      <w:r>
+        <w:rPr>
+          <w:rFonts w:ascii="Consolas" w:hAnsi="Consolas" w:cs="Consolas"/>
+          <w:color w:val="000000"/>
+          <w:sz w:val="20"/>
+          <w:szCs w:val="20"/>
+        </w:rPr>
+        <w:tab/>
+      </w:r>
+      <w:r>
+        <w:rPr>
+          <w:rFonts w:ascii="Consolas" w:hAnsi="Consolas" w:cs="Consolas"/>
+          <w:color w:val="000000"/>
+          <w:sz w:val="20"/>
+          <w:szCs w:val="20"/>
+        </w:rPr>
+        <w:tab/>
+      </w:r>
+      <w:r>
+        <w:rPr>
+          <w:rFonts w:ascii="Consolas" w:hAnsi="Consolas" w:cs="Consolas"/>
+          <w:color w:val="000000"/>
+          <w:sz w:val="20"/>
+          <w:szCs w:val="20"/>
+        </w:rPr>
+        <w:tab/>
+      </w:r>
+      <w:r>
+        <w:rPr>
+          <w:rFonts w:ascii="Consolas" w:hAnsi="Consolas" w:cs="Consolas"/>
+          <w:b/>
+          <w:bCs/>
+          <w:color w:val="7F0055"/>
+          <w:sz w:val="20"/>
+          <w:szCs w:val="20"/>
+        </w:rPr>
+        <w:t>if</w:t>
+      </w:r>
+      <w:r>
+        <w:rPr>
+          <w:rFonts w:ascii="Consolas" w:hAnsi="Consolas" w:cs="Consolas"/>
+          <w:color w:val="000000"/>
+          <w:sz w:val="20"/>
+          <w:szCs w:val="20"/>
+        </w:rPr>
+        <w:t>(</w:t>
+      </w:r>
+      <w:r>
+        <w:rPr>
+          <w:rFonts w:ascii="Consolas" w:hAnsi="Consolas" w:cs="Consolas"/>
+          <w:color w:val="6A3E3E"/>
+          <w:sz w:val="20"/>
+          <w:szCs w:val="20"/>
+        </w:rPr>
+        <w:t>meh</w:t>
+      </w:r>
+      <w:r>
+        <w:rPr>
+          <w:rFonts w:ascii="Consolas" w:hAnsi="Consolas" w:cs="Consolas"/>
+          <w:color w:val="000000"/>
+          <w:sz w:val="20"/>
+          <w:szCs w:val="20"/>
+        </w:rPr>
+        <w:t>&lt;0)</w:t>
+      </w:r>
+    </w:p>
+    <w:p>
+      <w:pPr>
+        <w:autoSpaceDE w:val="0"/>
+        <w:autoSpaceDN w:val="0"/>
+        <w:adjustRightInd w:val="0"/>
+        <w:spacing w:after="0" w:line="240" w:lineRule="auto"/>
+        <w:rPr>
+          <w:rFonts w:ascii="Consolas" w:hAnsi="Consolas" w:cs="Consolas"/>
+          <w:sz w:val="20"/>
+          <w:szCs w:val="20"/>
+        </w:rPr>
+      </w:pPr>
+      <w:r>
+        <w:rPr>
+          <w:rFonts w:ascii="Consolas" w:hAnsi="Consolas" w:cs="Consolas"/>
+          <w:color w:val="000000"/>
+          <w:sz w:val="20"/>
+          <w:szCs w:val="20"/>
+        </w:rPr>
+        <w:tab/>
+      </w:r>
+      <w:r>
+        <w:rPr>
+          <w:rFonts w:ascii="Consolas" w:hAnsi="Consolas" w:cs="Consolas"/>
+          <w:color w:val="000000"/>
+          <w:sz w:val="20"/>
+          <w:szCs w:val="20"/>
+        </w:rPr>
+        <w:tab/>
+      </w:r>
+      <w:r>
+        <w:rPr>
+          <w:rFonts w:ascii="Consolas" w:hAnsi="Consolas" w:cs="Consolas"/>
+          <w:color w:val="000000"/>
+          <w:sz w:val="20"/>
+          <w:szCs w:val="20"/>
+        </w:rPr>
+        <w:tab/>
+        <w:t>{</w:t>
+      </w:r>
+    </w:p>
+    <w:p>
+      <w:pPr>
+        <w:autoSpaceDE w:val="0"/>
+        <w:autoSpaceDN w:val="0"/>
+        <w:adjustRightInd w:val="0"/>
+        <w:spacing w:after="0" w:line="240" w:lineRule="auto"/>
+        <w:rPr>
+          <w:rFonts w:ascii="Consolas" w:hAnsi="Consolas" w:cs="Consolas"/>
+          <w:sz w:val="20"/>
+          <w:szCs w:val="20"/>
+        </w:rPr>
+      </w:pPr>
+      <w:r>
+        <w:rPr>
+          <w:rFonts w:ascii="Consolas" w:hAnsi="Consolas" w:cs="Consolas"/>
+          <w:color w:val="000000"/>
+          <w:sz w:val="20"/>
+          <w:szCs w:val="20"/>
+        </w:rPr>
+        <w:tab/>
+      </w:r>
+      <w:r>
+        <w:rPr>
+          <w:rFonts w:ascii="Consolas" w:hAnsi="Consolas" w:cs="Consolas"/>
+          <w:color w:val="000000"/>
+          <w:sz w:val="20"/>
+          <w:szCs w:val="20"/>
+        </w:rPr>
+        <w:tab/>
+      </w:r>
+      <w:r>
+        <w:rPr>
+          <w:rFonts w:ascii="Consolas" w:hAnsi="Consolas" w:cs="Consolas"/>
+          <w:color w:val="000000"/>
+          <w:sz w:val="20"/>
+          <w:szCs w:val="20"/>
+        </w:rPr>
+        <w:tab/>
+      </w:r>
+      <w:r>
+        <w:rPr>
+          <w:rFonts w:ascii="Consolas" w:hAnsi="Consolas" w:cs="Consolas"/>
+          <w:color w:val="000000"/>
+          <w:sz w:val="20"/>
+          <w:szCs w:val="20"/>
+        </w:rPr>
+        <w:tab/>
+      </w:r>
+      <w:r>
+        <w:rPr>
+          <w:rFonts w:ascii="Consolas" w:hAnsi="Consolas" w:cs="Consolas"/>
+          <w:color w:val="6A3E3E"/>
+          <w:sz w:val="20"/>
+          <w:szCs w:val="20"/>
+        </w:rPr>
+        <w:t>meh</w:t>
+      </w:r>
+      <w:r>
+        <w:rPr>
+          <w:rFonts w:ascii="Consolas" w:hAnsi="Consolas" w:cs="Consolas"/>
+          <w:color w:val="000000"/>
+          <w:sz w:val="20"/>
+          <w:szCs w:val="20"/>
+        </w:rPr>
+        <w:t>=0;</w:t>
+      </w:r>
+    </w:p>
+    <w:p>
+      <w:pPr>
+        <w:autoSpaceDE w:val="0"/>
+        <w:autoSpaceDN w:val="0"/>
+        <w:adjustRightInd w:val="0"/>
+        <w:spacing w:after="0" w:line="240" w:lineRule="auto"/>
+        <w:rPr>
+          <w:rFonts w:ascii="Consolas" w:hAnsi="Consolas" w:cs="Consolas"/>
+          <w:sz w:val="20"/>
+          <w:szCs w:val="20"/>
+        </w:rPr>
+      </w:pPr>
+      <w:r>
+        <w:rPr>
+          <w:rFonts w:ascii="Consolas" w:hAnsi="Consolas" w:cs="Consolas"/>
+          <w:color w:val="000000"/>
+          <w:sz w:val="20"/>
+          <w:szCs w:val="20"/>
+        </w:rPr>
+        <w:tab/>
+      </w:r>
+      <w:r>
+        <w:rPr>
+          <w:rFonts w:ascii="Consolas" w:hAnsi="Consolas" w:cs="Consolas"/>
+          <w:color w:val="000000"/>
+          <w:sz w:val="20"/>
+          <w:szCs w:val="20"/>
+        </w:rPr>
+        <w:tab/>
+      </w:r>
+      <w:r>
+        <w:rPr>
+          <w:rFonts w:ascii="Consolas" w:hAnsi="Consolas" w:cs="Consolas"/>
+          <w:color w:val="000000"/>
+          <w:sz w:val="20"/>
+          <w:szCs w:val="20"/>
+        </w:rPr>
+        <w:tab/>
+        <w:t>}</w:t>
+      </w:r>
+    </w:p>
+    <w:p>
+      <w:pPr>
+        <w:autoSpaceDE w:val="0"/>
+        <w:autoSpaceDN w:val="0"/>
+        <w:adjustRightInd w:val="0"/>
+        <w:spacing w:after="0" w:line="240" w:lineRule="auto"/>
+        <w:rPr>
+          <w:rFonts w:ascii="Consolas" w:hAnsi="Consolas" w:cs="Consolas"/>
+          <w:sz w:val="20"/>
+          <w:szCs w:val="20"/>
+        </w:rPr>
+      </w:pPr>
+      <w:r>
+        <w:rPr>
+          <w:rFonts w:ascii="Consolas" w:hAnsi="Consolas" w:cs="Consolas"/>
+          <w:color w:val="000000"/>
+          <w:sz w:val="20"/>
+          <w:szCs w:val="20"/>
+        </w:rPr>
+        <w:tab/>
+      </w:r>
+      <w:r>
+        <w:rPr>
+          <w:rFonts w:ascii="Consolas" w:hAnsi="Consolas" w:cs="Consolas"/>
+          <w:color w:val="000000"/>
+          <w:sz w:val="20"/>
+          <w:szCs w:val="20"/>
+        </w:rPr>
+        <w:tab/>
+      </w:r>
+      <w:r>
+        <w:rPr>
+          <w:rFonts w:ascii="Consolas" w:hAnsi="Consolas" w:cs="Consolas"/>
+          <w:color w:val="000000"/>
+          <w:sz w:val="20"/>
+          <w:szCs w:val="20"/>
+        </w:rPr>
+        <w:tab/>
+      </w:r>
+    </w:p>
+    <w:p>
+      <w:pPr>
+        <w:autoSpaceDE w:val="0"/>
+        <w:autoSpaceDN w:val="0"/>
+        <w:adjustRightInd w:val="0"/>
+        <w:spacing w:after="0" w:line="240" w:lineRule="auto"/>
+        <w:rPr>
+          <w:rFonts w:ascii="Consolas" w:hAnsi="Consolas" w:cs="Consolas"/>
+          <w:sz w:val="20"/>
+          <w:szCs w:val="20"/>
+        </w:rPr>
+      </w:pPr>
+      <w:r>
+        <w:rPr>
+          <w:rFonts w:ascii="Consolas" w:hAnsi="Consolas" w:cs="Consolas"/>
+          <w:color w:val="000000"/>
+          <w:sz w:val="20"/>
+          <w:szCs w:val="20"/>
+        </w:rPr>
+        <w:tab/>
+      </w:r>
+      <w:r>
+        <w:rPr>
+          <w:rFonts w:ascii="Consolas" w:hAnsi="Consolas" w:cs="Consolas"/>
+          <w:color w:val="000000"/>
+          <w:sz w:val="20"/>
+          <w:szCs w:val="20"/>
+        </w:rPr>
+        <w:tab/>
+        <w:t>}</w:t>
+      </w:r>
+    </w:p>
+    <w:p>
+      <w:pPr>
+        <w:tabs>
+          <w:tab w:val="left" w:pos="2604"/>
+        </w:tabs>
+        <w:rPr>
+          <w:rFonts w:ascii="Consolas" w:hAnsi="Consolas" w:cs="Consolas"/>
+          <w:color w:val="000000"/>
+          <w:sz w:val="20"/>
+          <w:szCs w:val="20"/>
+        </w:rPr>
+      </w:pPr>
+      <w:r>
+        <w:rPr>
+          <w:rFonts w:ascii="Consolas" w:hAnsi="Consolas" w:cs="Consolas"/>
+          <w:color w:val="000000"/>
+          <w:sz w:val="20"/>
+          <w:szCs w:val="20"/>
+        </w:rPr>
+        <w:tab/>
+      </w:r>
+      <w:r>
+        <w:rPr>
+          <w:rFonts w:ascii="Consolas" w:hAnsi="Consolas" w:cs="Consolas"/>
+          <w:color w:val="000000"/>
+          <w:sz w:val="20"/>
+          <w:szCs w:val="20"/>
+        </w:rPr>
+        <w:tab/>
+      </w:r>
+      <w:proofErr w:type="spellStart"/>
+      <w:r>
+        <w:rPr>
+          <w:rFonts w:ascii="Consolas" w:hAnsi="Consolas" w:cs="Consolas"/>
+          <w:color w:val="000000"/>
+          <w:sz w:val="20"/>
+          <w:szCs w:val="20"/>
+        </w:rPr>
+        <w:t>System.</w:t>
+      </w:r>
+      <w:r>
+        <w:rPr>
+          <w:rFonts w:ascii="Consolas" w:hAnsi="Consolas" w:cs="Consolas"/>
+          <w:b/>
+          <w:bCs/>
+          <w:i/>
+          <w:iCs/>
+          <w:color w:val="0000C0"/>
+          <w:sz w:val="20"/>
+          <w:szCs w:val="20"/>
+        </w:rPr>
+        <w:t>out</w:t>
+      </w:r>
+      <w:r>
+        <w:rPr>
+          <w:rFonts w:ascii="Consolas" w:hAnsi="Consolas" w:cs="Consolas"/>
+          <w:color w:val="000000"/>
+          <w:sz w:val="20"/>
+          <w:szCs w:val="20"/>
+        </w:rPr>
+        <w:t>.println</w:t>
+      </w:r>
+      <w:proofErr w:type="spellEnd"/>
+      <w:r>
+        <w:rPr>
+          <w:rFonts w:ascii="Consolas" w:hAnsi="Consolas" w:cs="Consolas"/>
+          <w:color w:val="000000"/>
+          <w:sz w:val="20"/>
+          <w:szCs w:val="20"/>
+        </w:rPr>
+        <w:t>(</w:t>
+      </w:r>
+      <w:proofErr w:type="spellStart"/>
+      <w:r>
+        <w:rPr>
+          <w:rFonts w:ascii="Consolas" w:hAnsi="Consolas" w:cs="Consolas"/>
+          <w:color w:val="6A3E3E"/>
+          <w:sz w:val="20"/>
+          <w:szCs w:val="20"/>
+        </w:rPr>
+        <w:t>msf</w:t>
+      </w:r>
+      <w:proofErr w:type="spellEnd"/>
+      <w:r>
+        <w:rPr>
+          <w:rFonts w:ascii="Consolas" w:hAnsi="Consolas" w:cs="Consolas"/>
+          <w:color w:val="000000"/>
+          <w:sz w:val="20"/>
+          <w:szCs w:val="20"/>
+        </w:rPr>
+        <w:t>);</w:t>
+      </w:r>
+    </w:p>
+    <w:p>
+      <w:pPr>
+        <w:tabs>
+          <w:tab w:val="left" w:pos="2604"/>
+        </w:tabs>
+        <w:ind w:left="1080"/>
+        <w:rPr>
+          <w:rFonts w:ascii="Consolas" w:hAnsi="Consolas" w:cs="Consolas"/>
+          <w:color w:val="000000"/>
+          <w:sz w:val="20"/>
+          <w:szCs w:val="20"/>
+        </w:rPr>
+      </w:pPr>
+    </w:p>
+    <w:p>
+      <w:pPr>
+        <w:tabs>
+          <w:tab w:val="left" w:pos="2604"/>
+        </w:tabs>
+        <w:rPr>
+          <w:rFonts w:ascii="Consolas" w:hAnsi="Consolas" w:cs="Consolas"/>
+          <w:color w:val="000000"/>
+          <w:sz w:val="20"/>
+          <w:szCs w:val="20"/>
+        </w:rPr>
+      </w:pPr>
+    </w:p>
+    <w:p>
+      <w:pPr>
+        <w:tabs>
+          <w:tab w:val="left" w:pos="2604"/>
+        </w:tabs>
+        <w:rPr>
+          <w:rFonts w:ascii="Consolas" w:hAnsi="Consolas" w:cs="Consolas"/>
+          <w:b/>
+          <w:bCs/>
+          <w:color w:val="000000"/>
+          <w:sz w:val="20"/>
+          <w:szCs w:val="20"/>
+        </w:rPr>
+      </w:pPr>
+      <w:r>
+        <w:rPr>
+          <w:rFonts w:ascii="Consolas" w:hAnsi="Consolas" w:cs="Consolas"/>
+          <w:b/>
+          <w:bCs/>
+          <w:color w:val="000000"/>
+          <w:sz w:val="20"/>
+          <w:szCs w:val="20"/>
+        </w:rPr>
+        <w:tab/>
+      </w:r>
+      <w:r>
+        <w:rPr>
+          <w:rFonts w:ascii="Consolas" w:hAnsi="Consolas" w:cs="Consolas"/>
+          <w:b/>
+          <w:bCs/>
+          <w:color w:val="000000"/>
+          <w:sz w:val="20"/>
+          <w:szCs w:val="20"/>
+        </w:rPr>
+        <w:tab/>
+      </w:r>
+      <w:r>
+        <w:rPr>
+          <w:rFonts w:ascii="Consolas" w:hAnsi="Consolas" w:cs="Consolas"/>
+          <w:b/>
+          <w:bCs/>
+          <w:color w:val="000000"/>
+          <w:sz w:val="20"/>
+          <w:szCs w:val="20"/>
+        </w:rPr>
+        <w:tab/>
+      </w:r>
+    </w:p>
+    <w:p>
+      <w:pPr>
+        <w:tabs>
+          <w:tab w:val="left" w:pos="2604"/>
+        </w:tabs>
+        <w:rPr>
+          <w:rFonts w:ascii="Consolas" w:hAnsi="Consolas" w:cs="Consolas"/>
+          <w:b/>
+          <w:bCs/>
+          <w:color w:val="000000"/>
+          <w:sz w:val="20"/>
+          <w:szCs w:val="20"/>
+        </w:rPr>
+      </w:pPr>
+    </w:p>
+    <w:p>
+      <w:pPr>
+        <w:pStyle w:val="ListParagraph"/>
+        <w:tabs>
+          <w:tab w:val="left" w:pos="2604"/>
+        </w:tabs>
+        <w:rPr>
+          <w:rFonts w:ascii="Consolas" w:hAnsi="Consolas" w:cs="Consolas"/>
+          <w:b/>
+          <w:bCs/>
+          <w:color w:val="000000"/>
+          <w:sz w:val="20"/>
+          <w:szCs w:val="20"/>
+        </w:rPr>
+      </w:pPr>
+    </w:p>
+    <w:p>
+      <w:pPr>
+        <w:pStyle w:val="ListParagraph"/>
+        <w:tabs>
+          <w:tab w:val="left" w:pos="2604"/>
+        </w:tabs>
+        <w:rPr>
+          <w:rFonts w:ascii="Consolas" w:hAnsi="Consolas" w:cs="Consolas"/>
+          <w:b/>
+          <w:bCs/>
+          <w:color w:val="000000"/>
+          <w:sz w:val="20"/>
+          <w:szCs w:val="20"/>
+        </w:rPr>
+      </w:pPr>
+    </w:p>
+    <w:p>
+      <w:pPr>
+        <w:pStyle w:val="ListParagraph"/>
+        <w:tabs>
+          <w:tab w:val="left" w:pos="2604"/>
+        </w:tabs>
+        <w:rPr>
+          <w:rFonts w:ascii="Consolas" w:hAnsi="Consolas" w:cs="Consolas"/>
+          <w:b/>
+          <w:bCs/>
+          <w:color w:val="000000"/>
+          <w:sz w:val="20"/>
+          <w:szCs w:val="20"/>
+        </w:rPr>
+      </w:pPr>
+    </w:p>
+    <w:p>
+      <w:pPr>
+        <w:pStyle w:val="ListParagraph"/>
+        <w:tabs>
+          <w:tab w:val="left" w:pos="2604"/>
+        </w:tabs>
+        <w:rPr>
+          <w:rFonts w:ascii="Consolas" w:hAnsi="Consolas" w:cs="Consolas"/>
+          <w:b/>
+          <w:bCs/>
+          <w:color w:val="000000"/>
+          <w:sz w:val="20"/>
+          <w:szCs w:val="20"/>
+        </w:rPr>
+      </w:pPr>
+    </w:p>
+    <w:p>
+      <w:pPr>
+        <w:tabs>
+          <w:tab w:val="left" w:pos="2604"/>
+        </w:tabs>
+        <w:rPr>
+          <w:b/>
+          <w:bCs/>
+        </w:rPr>
+      </w:pPr>
+    </w:p>
+    <w:p>
+      <w:pPr>
+        <w:tabs>
+          <w:tab w:val="left" w:pos="2604"/>
+        </w:tabs>
+        <w:rPr>
+          <w:b/>
+          <w:bCs/>
+          <w:u w:val="single"/>
+        </w:rPr>
+      </w:pPr>
+    </w:p>
+    <w:p>
+      <w:pPr>
+        <w:tabs>
+          <w:tab w:val="left" w:pos="2604"/>
+        </w:tabs>
+        <w:rPr>
+          <w:b/>
+          <w:bCs/>
+          <w:u w:val="single"/>
+        </w:rPr>
+      </w:pPr>
     </w:p>
     <w:p>
       <w:pPr>
@@ -1272,9 +4728,208 @@
 <file path=word/numbering.xml><?xml version="1.0" encoding="utf-8"?>
 <w:numbering xmlns:wpc="http://schemas.microsoft.com/office/word/2010/wordprocessingCanvas" xmlns:cx="http://schemas.microsoft.com/office/drawing/2014/chartex" xmlns:cx1="http://schemas.microsoft.com/office/drawing/2015/9/8/chartex" xmlns:cx2="http://schemas.microsoft.com/office/drawing/2015/10/21/chartex" xmlns:cx3="http://schemas.microsoft.com/office/drawing/2016/5/9/chartex" xmlns:cx4="http://schemas.microsoft.com/office/drawing/2016/5/10/chartex" xmlns:cx5="http://schemas.microsoft.com/office/drawing/2016/5/11/chartex" xmlns:cx6="http://schemas.microsoft.com/office/drawing/2016/5/12/chartex" xmlns:cx7="http://schemas.microsoft.com/office/drawing/2016/5/13/chartex" xmlns:cx8="http://schemas.microsoft.com/office/drawing/2016/5/14/chartex" xmlns:mc="http://schemas.openxmlformats.org/markup-compatibility/2006" xmlns:aink="http://schemas.microsoft.com/office/drawing/2016/ink" xmlns:am3d="http://schemas.microsoft.com/office/drawing/2017/model3d" xmlns:o="urn:schemas-microsoft-com:office:office" xmlns:r="http://schemas.openxmlformats.org/officeDocument/2006/relationships" xmlns:m="http://schemas.openxmlformats.org/officeDocument/2006/math" xmlns:v="urn:schemas-microsoft-com:vml" xmlns:wp14="http://schemas.microsoft.com/office/word/2010/wordprocessingDrawing" xmlns:wp="http://schemas.openxmlformats.org/drawingml/2006/wordprocessingDrawing" xmlns:w10="urn:schemas-microsoft-com:office:word" xmlns:w="http://schemas.openxmlformats.org/wordprocessingml/2006/main" xmlns:w14="http://schemas.microsoft.com/office/word/2010/wordml" xmlns:w15="http://schemas.microsoft.com/office/word/2012/wordml" xmlns:w16cex="http://schemas.microsoft.com/office/word/2018/wordml/cex" xmlns:w16cid="http://schemas.microsoft.com/office/word/2016/wordml/cid" xmlns:w16="http://schemas.microsoft.com/office/word/2018/wordml" xmlns:w16sdtdh="http://schemas.microsoft.com/office/word/2020/wordml/sdtdatahash" xmlns:w16se="http://schemas.microsoft.com/office/word/2015/wordml/symex" xmlns:wpg="http://schemas.microsoft.com/office/word/2010/wordprocessingGroup" xmlns:wpi="http://schemas.microsoft.com/office/word/2010/wordprocessingInk" xmlns:wne="http://schemas.microsoft.com/office/word/2006/wordml" xmlns:wps="http://schemas.microsoft.com/office/word/2010/wordprocessingShape" mc:Ignorable="w14 w15 w16se w16cid w16 w16cex w16sdtdh wp14">
   <w:abstractNum w:abstractNumId="0" w15:restartNumberingAfterBreak="0">
+    <w:nsid w:val="0F1B3F4C"/>
+    <w:multiLevelType w:val="hybridMultilevel"/>
+    <w:tmpl w:val="19369B9A"/>
+    <w:lvl w:ilvl="0" w:tplc="4009000F">
+      <w:start w:val="1"/>
+      <w:numFmt w:val="decimal"/>
+      <w:lvlText w:val="%1."/>
+      <w:lvlJc w:val="left"/>
+      <w:pPr>
+        <w:ind w:left="720" w:hanging="360"/>
+      </w:pPr>
+      <w:rPr>
+        <w:rFonts w:hint="default"/>
+      </w:rPr>
+    </w:lvl>
+    <w:lvl w:ilvl="1" w:tplc="40090003">
+      <w:start w:val="1"/>
+      <w:numFmt w:val="bullet"/>
+      <w:lvlText w:val="o"/>
+      <w:lvlJc w:val="left"/>
+      <w:pPr>
+        <w:ind w:left="1440" w:hanging="360"/>
+      </w:pPr>
+      <w:rPr>
+        <w:rFonts w:ascii="Courier New" w:hAnsi="Courier New" w:cs="Courier New" w:hint="default"/>
+      </w:rPr>
+    </w:lvl>
+    <w:lvl w:ilvl="2" w:tplc="40090005" w:tentative="1">
+      <w:start w:val="1"/>
+      <w:numFmt w:val="bullet"/>
+      <w:lvlText w:val=""/>
+      <w:lvlJc w:val="left"/>
+      <w:pPr>
+        <w:ind w:left="2160" w:hanging="360"/>
+      </w:pPr>
+      <w:rPr>
+        <w:rFonts w:ascii="Wingdings" w:hAnsi="Wingdings" w:hint="default"/>
+      </w:rPr>
+    </w:lvl>
+    <w:lvl w:ilvl="3" w:tplc="40090001" w:tentative="1">
+      <w:start w:val="1"/>
+      <w:numFmt w:val="bullet"/>
+      <w:lvlText w:val=""/>
+      <w:lvlJc w:val="left"/>
+      <w:pPr>
+        <w:ind w:left="2880" w:hanging="360"/>
+      </w:pPr>
+      <w:rPr>
+        <w:rFonts w:ascii="Symbol" w:hAnsi="Symbol" w:hint="default"/>
+      </w:rPr>
+    </w:lvl>
+    <w:lvl w:ilvl="4" w:tplc="40090003" w:tentative="1">
+      <w:start w:val="1"/>
+      <w:numFmt w:val="bullet"/>
+      <w:lvlText w:val="o"/>
+      <w:lvlJc w:val="left"/>
+      <w:pPr>
+        <w:ind w:left="3600" w:hanging="360"/>
+      </w:pPr>
+      <w:rPr>
+        <w:rFonts w:ascii="Courier New" w:hAnsi="Courier New" w:cs="Courier New" w:hint="default"/>
+      </w:rPr>
+    </w:lvl>
+    <w:lvl w:ilvl="5" w:tplc="40090005" w:tentative="1">
+      <w:start w:val="1"/>
+      <w:numFmt w:val="bullet"/>
+      <w:lvlText w:val=""/>
+      <w:lvlJc w:val="left"/>
+      <w:pPr>
+        <w:ind w:left="4320" w:hanging="360"/>
+      </w:pPr>
+      <w:rPr>
+        <w:rFonts w:ascii="Wingdings" w:hAnsi="Wingdings" w:hint="default"/>
+      </w:rPr>
+    </w:lvl>
+    <w:lvl w:ilvl="6" w:tplc="40090001" w:tentative="1">
+      <w:start w:val="1"/>
+      <w:numFmt w:val="bullet"/>
+      <w:lvlText w:val=""/>
+      <w:lvlJc w:val="left"/>
+      <w:pPr>
+        <w:ind w:left="5040" w:hanging="360"/>
+      </w:pPr>
+      <w:rPr>
+        <w:rFonts w:ascii="Symbol" w:hAnsi="Symbol" w:hint="default"/>
+      </w:rPr>
+    </w:lvl>
+    <w:lvl w:ilvl="7" w:tplc="40090003" w:tentative="1">
+      <w:start w:val="1"/>
+      <w:numFmt w:val="bullet"/>
+      <w:lvlText w:val="o"/>
+      <w:lvlJc w:val="left"/>
+      <w:pPr>
+        <w:ind w:left="5760" w:hanging="360"/>
+      </w:pPr>
+      <w:rPr>
+        <w:rFonts w:ascii="Courier New" w:hAnsi="Courier New" w:cs="Courier New" w:hint="default"/>
+      </w:rPr>
+    </w:lvl>
+    <w:lvl w:ilvl="8" w:tplc="40090005" w:tentative="1">
+      <w:start w:val="1"/>
+      <w:numFmt w:val="bullet"/>
+      <w:lvlText w:val=""/>
+      <w:lvlJc w:val="left"/>
+      <w:pPr>
+        <w:ind w:left="6480" w:hanging="360"/>
+      </w:pPr>
+      <w:rPr>
+        <w:rFonts w:ascii="Wingdings" w:hAnsi="Wingdings" w:hint="default"/>
+      </w:rPr>
+    </w:lvl>
+  </w:abstractNum>
+  <w:abstractNum w:abstractNumId="1" w15:restartNumberingAfterBreak="0">
+    <w:nsid w:val="2434085A"/>
+    <w:multiLevelType w:val="hybridMultilevel"/>
+    <w:tmpl w:val="1F1001E4"/>
+    <w:lvl w:ilvl="0" w:tplc="4009000F">
+      <w:start w:val="1"/>
+      <w:numFmt w:val="decimal"/>
+      <w:lvlText w:val="%1."/>
+      <w:lvlJc w:val="left"/>
+      <w:pPr>
+        <w:ind w:left="720" w:hanging="360"/>
+      </w:pPr>
+    </w:lvl>
+    <w:lvl w:ilvl="1" w:tplc="40090019" w:tentative="1">
+      <w:start w:val="1"/>
+      <w:numFmt w:val="lowerLetter"/>
+      <w:lvlText w:val="%2."/>
+      <w:lvlJc w:val="left"/>
+      <w:pPr>
+        <w:ind w:left="1440" w:hanging="360"/>
+      </w:pPr>
+    </w:lvl>
+    <w:lvl w:ilvl="2" w:tplc="4009001B" w:tentative="1">
+      <w:start w:val="1"/>
+      <w:numFmt w:val="lowerRoman"/>
+      <w:lvlText w:val="%3."/>
+      <w:lvlJc w:val="right"/>
+      <w:pPr>
+        <w:ind w:left="2160" w:hanging="180"/>
+      </w:pPr>
+    </w:lvl>
+    <w:lvl w:ilvl="3" w:tplc="4009000F" w:tentative="1">
+      <w:start w:val="1"/>
+      <w:numFmt w:val="decimal"/>
+      <w:lvlText w:val="%4."/>
+      <w:lvlJc w:val="left"/>
+      <w:pPr>
+        <w:ind w:left="2880" w:hanging="360"/>
+      </w:pPr>
+    </w:lvl>
+    <w:lvl w:ilvl="4" w:tplc="40090019" w:tentative="1">
+      <w:start w:val="1"/>
+      <w:numFmt w:val="lowerLetter"/>
+      <w:lvlText w:val="%5."/>
+      <w:lvlJc w:val="left"/>
+      <w:pPr>
+        <w:ind w:left="3600" w:hanging="360"/>
+      </w:pPr>
+    </w:lvl>
+    <w:lvl w:ilvl="5" w:tplc="4009001B" w:tentative="1">
+      <w:start w:val="1"/>
+      <w:numFmt w:val="lowerRoman"/>
+      <w:lvlText w:val="%6."/>
+      <w:lvlJc w:val="right"/>
+      <w:pPr>
+        <w:ind w:left="4320" w:hanging="180"/>
+      </w:pPr>
+    </w:lvl>
+    <w:lvl w:ilvl="6" w:tplc="4009000F" w:tentative="1">
+      <w:start w:val="1"/>
+      <w:numFmt w:val="decimal"/>
+      <w:lvlText w:val="%7."/>
+      <w:lvlJc w:val="left"/>
+      <w:pPr>
+        <w:ind w:left="5040" w:hanging="360"/>
+      </w:pPr>
+    </w:lvl>
+    <w:lvl w:ilvl="7" w:tplc="40090019" w:tentative="1">
+      <w:start w:val="1"/>
+      <w:numFmt w:val="lowerLetter"/>
+      <w:lvlText w:val="%8."/>
+      <w:lvlJc w:val="left"/>
+      <w:pPr>
+        <w:ind w:left="5760" w:hanging="360"/>
+      </w:pPr>
+    </w:lvl>
+    <w:lvl w:ilvl="8" w:tplc="4009001B" w:tentative="1">
+      <w:start w:val="1"/>
+      <w:numFmt w:val="lowerRoman"/>
+      <w:lvlText w:val="%9."/>
+      <w:lvlJc w:val="right"/>
+      <w:pPr>
+        <w:ind w:left="6480" w:hanging="180"/>
+      </w:pPr>
+    </w:lvl>
+  </w:abstractNum>
+  <w:abstractNum w:abstractNumId="2" w15:restartNumberingAfterBreak="0">
     <w:nsid w:val="2DF00BB2"/>
     <w:multiLevelType w:val="hybridMultilevel"/>
-    <w:tmpl w:val="4A201A10"/>
+    <w:tmpl w:val="183AC0F8"/>
     <w:lvl w:ilvl="0" w:tplc="40090001">
       <w:start w:val="1"/>
       <w:numFmt w:val="bullet"/>
@@ -1384,7 +5039,7 @@
       </w:rPr>
     </w:lvl>
   </w:abstractNum>
-  <w:abstractNum w:abstractNumId="1" w15:restartNumberingAfterBreak="0">
+  <w:abstractNum w:abstractNumId="3" w15:restartNumberingAfterBreak="0">
     <w:nsid w:val="4FF645EA"/>
     <w:multiLevelType w:val="hybridMultilevel"/>
     <w:tmpl w:val="EBC6A14A"/>
@@ -1497,11 +5152,106 @@
       </w:rPr>
     </w:lvl>
   </w:abstractNum>
+  <w:abstractNum w:abstractNumId="4" w15:restartNumberingAfterBreak="0">
+    <w:nsid w:val="63806D1A"/>
+    <w:multiLevelType w:val="hybridMultilevel"/>
+    <w:tmpl w:val="98E4F108"/>
+    <w:lvl w:ilvl="0" w:tplc="4009000F">
+      <w:start w:val="1"/>
+      <w:numFmt w:val="decimal"/>
+      <w:lvlText w:val="%1."/>
+      <w:lvlJc w:val="left"/>
+      <w:pPr>
+        <w:ind w:left="720" w:hanging="360"/>
+      </w:pPr>
+    </w:lvl>
+    <w:lvl w:ilvl="1" w:tplc="40090019">
+      <w:start w:val="1"/>
+      <w:numFmt w:val="lowerLetter"/>
+      <w:lvlText w:val="%2."/>
+      <w:lvlJc w:val="left"/>
+      <w:pPr>
+        <w:ind w:left="1440" w:hanging="360"/>
+      </w:pPr>
+    </w:lvl>
+    <w:lvl w:ilvl="2" w:tplc="4009001B" w:tentative="1">
+      <w:start w:val="1"/>
+      <w:numFmt w:val="lowerRoman"/>
+      <w:lvlText w:val="%3."/>
+      <w:lvlJc w:val="right"/>
+      <w:pPr>
+        <w:ind w:left="2160" w:hanging="180"/>
+      </w:pPr>
+    </w:lvl>
+    <w:lvl w:ilvl="3" w:tplc="4009000F" w:tentative="1">
+      <w:start w:val="1"/>
+      <w:numFmt w:val="decimal"/>
+      <w:lvlText w:val="%4."/>
+      <w:lvlJc w:val="left"/>
+      <w:pPr>
+        <w:ind w:left="2880" w:hanging="360"/>
+      </w:pPr>
+    </w:lvl>
+    <w:lvl w:ilvl="4" w:tplc="40090019" w:tentative="1">
+      <w:start w:val="1"/>
+      <w:numFmt w:val="lowerLetter"/>
+      <w:lvlText w:val="%5."/>
+      <w:lvlJc w:val="left"/>
+      <w:pPr>
+        <w:ind w:left="3600" w:hanging="360"/>
+      </w:pPr>
+    </w:lvl>
+    <w:lvl w:ilvl="5" w:tplc="4009001B" w:tentative="1">
+      <w:start w:val="1"/>
+      <w:numFmt w:val="lowerRoman"/>
+      <w:lvlText w:val="%6."/>
+      <w:lvlJc w:val="right"/>
+      <w:pPr>
+        <w:ind w:left="4320" w:hanging="180"/>
+      </w:pPr>
+    </w:lvl>
+    <w:lvl w:ilvl="6" w:tplc="4009000F" w:tentative="1">
+      <w:start w:val="1"/>
+      <w:numFmt w:val="decimal"/>
+      <w:lvlText w:val="%7."/>
+      <w:lvlJc w:val="left"/>
+      <w:pPr>
+        <w:ind w:left="5040" w:hanging="360"/>
+      </w:pPr>
+    </w:lvl>
+    <w:lvl w:ilvl="7" w:tplc="40090019" w:tentative="1">
+      <w:start w:val="1"/>
+      <w:numFmt w:val="lowerLetter"/>
+      <w:lvlText w:val="%8."/>
+      <w:lvlJc w:val="left"/>
+      <w:pPr>
+        <w:ind w:left="5760" w:hanging="360"/>
+      </w:pPr>
+    </w:lvl>
+    <w:lvl w:ilvl="8" w:tplc="4009001B" w:tentative="1">
+      <w:start w:val="1"/>
+      <w:numFmt w:val="lowerRoman"/>
+      <w:lvlText w:val="%9."/>
+      <w:lvlJc w:val="right"/>
+      <w:pPr>
+        <w:ind w:left="6480" w:hanging="180"/>
+      </w:pPr>
+    </w:lvl>
+  </w:abstractNum>
   <w:num w:numId="1">
+    <w:abstractNumId w:val="3"/>
+  </w:num>
+  <w:num w:numId="2">
+    <w:abstractNumId w:val="2"/>
+  </w:num>
+  <w:num w:numId="3">
+    <w:abstractNumId w:val="0"/>
+  </w:num>
+  <w:num w:numId="4">
     <w:abstractNumId w:val="1"/>
   </w:num>
-  <w:num w:numId="2">
-    <w:abstractNumId w:val="0"/>
+  <w:num w:numId="5">
+    <w:abstractNumId w:val="4"/>
   </w:num>
 </w:numbering>
 </file>
@@ -2239,4 +5989,16 @@
     </a:ext>
   </a:extLst>
 </a:theme>
+</file>
+
+<file path=customXml/item1.xml><?xml version="1.0" encoding="utf-8"?>
+<b:Sources xmlns:b="http://schemas.openxmlformats.org/officeDocument/2006/bibliography" xmlns="http://schemas.openxmlformats.org/officeDocument/2006/bibliography" SelectedStyle="\APASixthEditionOfficeOnline.xsl" StyleName="APA" Version="6"/>
+</file>
+
+<file path=customXml/itemProps1.xml><?xml version="1.0" encoding="utf-8"?>
+<ds:datastoreItem xmlns:ds="http://schemas.openxmlformats.org/officeDocument/2006/customXml" ds:itemID="{72FA5EF7-4F6F-427C-AD13-22B5D03DCCED}">
+  <ds:schemaRefs>
+    <ds:schemaRef ds:uri="http://schemas.openxmlformats.org/officeDocument/2006/bibliography"/>
+  </ds:schemaRefs>
+</ds:datastoreItem>
 </file>
</xml_diff>

<commit_message>
Three Sum code Comitted
</commit_message>
<xml_diff>
--- a/Coding Question Approached.docx
+++ b/Coding Question Approached.docx
@@ -17,7 +17,27 @@
           <w:highlight w:val="yellow"/>
           <w:u w:val="single"/>
         </w:rPr>
-        <w:t>Merge Two Sorted Array with o(1) space</w:t>
+        <w:t xml:space="preserve">Merge Two Sorted Array with </w:t>
+      </w:r>
+      <w:proofErr w:type="gramStart"/>
+      <w:r>
+        <w:rPr>
+          <w:b/>
+          <w:bCs/>
+          <w:highlight w:val="yellow"/>
+          <w:u w:val="single"/>
+        </w:rPr>
+        <w:t>o(</w:t>
+      </w:r>
+      <w:proofErr w:type="gramEnd"/>
+      <w:r>
+        <w:rPr>
+          <w:b/>
+          <w:bCs/>
+          <w:highlight w:val="yellow"/>
+          <w:u w:val="single"/>
+        </w:rPr>
+        <w:t>1) space</w:t>
       </w:r>
       <w:r>
         <w:rPr>
@@ -138,7 +158,15 @@
       </w:r>
       <w:proofErr w:type="spellEnd"/>
       <w:r>
-        <w:t>]&gt;b[0]</w:t>
+        <w:t>]&gt;</w:t>
+      </w:r>
+      <w:proofErr w:type="gramStart"/>
+      <w:r>
+        <w:t>b[</w:t>
+      </w:r>
+      <w:proofErr w:type="gramEnd"/>
+      <w:r>
+        <w:t>0]</w:t>
       </w:r>
     </w:p>
     <w:p>
@@ -150,7 +178,15 @@
         </w:numPr>
       </w:pPr>
       <w:r>
-        <w:t>If b[0] is greater then , swap with a[</w:t>
+        <w:t xml:space="preserve">If </w:t>
+      </w:r>
+      <w:proofErr w:type="gramStart"/>
+      <w:r>
+        <w:t>b[</w:t>
+      </w:r>
+      <w:proofErr w:type="gramEnd"/>
+      <w:r>
+        <w:t>0] is greater then , swap with a[</w:t>
       </w:r>
       <w:proofErr w:type="spellStart"/>
       <w:r>
@@ -169,8 +205,13 @@
           <w:numId w:val="1"/>
         </w:numPr>
       </w:pPr>
-      <w:r>
-        <w:t>At  the swap , we need to sort out the array b fully</w:t>
+      <w:proofErr w:type="gramStart"/>
+      <w:r>
+        <w:t>At  the</w:t>
+      </w:r>
+      <w:proofErr w:type="gramEnd"/>
+      <w:r>
+        <w:t xml:space="preserve"> swap , we need to sort out the array b fully</w:t>
       </w:r>
     </w:p>
     <w:p>
@@ -180,7 +221,15 @@
     </w:p>
     <w:p>
       <w:r>
-        <w:t>Space complexity o(1)</w:t>
+        <w:t xml:space="preserve">Space complexity </w:t>
+      </w:r>
+      <w:proofErr w:type="gramStart"/>
+      <w:r>
+        <w:t>o(</w:t>
+      </w:r>
+      <w:proofErr w:type="gramEnd"/>
+      <w:r>
+        <w:t>1)</w:t>
       </w:r>
     </w:p>
     <w:p>
@@ -594,6 +643,7 @@
         </w:rPr>
         <w:t>(</w:t>
       </w:r>
+      <w:proofErr w:type="gramStart"/>
       <w:r>
         <w:rPr>
           <w:rFonts w:ascii="Consolas" w:hAnsi="Consolas" w:cs="Consolas"/>
@@ -612,6 +662,7 @@
         </w:rPr>
         <w:t>!=</w:t>
       </w:r>
+      <w:proofErr w:type="gramEnd"/>
       <w:r>
         <w:rPr>
           <w:rFonts w:ascii="Consolas" w:hAnsi="Consolas" w:cs="Consolas"/>
@@ -1142,6 +1193,7 @@
           <w:bCs/>
         </w:rPr>
       </w:pPr>
+      <w:proofErr w:type="gramStart"/>
       <w:r>
         <w:rPr>
           <w:b/>
@@ -1156,6 +1208,7 @@
         </w:rPr>
         <w:t xml:space="preserve"> :</w:t>
       </w:r>
+      <w:proofErr w:type="gramEnd"/>
     </w:p>
     <w:p>
       <w:pPr>
@@ -1173,7 +1226,15 @@
           <w:bCs/>
         </w:rPr>
         <w:tab/>
-        <w:t>String a=”</w:t>
+        <w:t>String a</w:t>
+      </w:r>
+      <w:proofErr w:type="gramStart"/>
+      <w:r>
+        <w:rPr>
+          <w:b/>
+          <w:bCs/>
+        </w:rPr>
+        <w:t>=”</w:t>
       </w:r>
       <w:proofErr w:type="spellStart"/>
       <w:r>
@@ -1184,6 +1245,7 @@
         <w:t>abcdabcghggabcaabcbcbcabc</w:t>
       </w:r>
       <w:proofErr w:type="spellEnd"/>
+      <w:proofErr w:type="gramEnd"/>
       <w:r>
         <w:rPr>
           <w:b/>
@@ -1358,6 +1420,7 @@
         <w:t>(</w:t>
       </w:r>
       <w:proofErr w:type="spellStart"/>
+      <w:proofErr w:type="gramStart"/>
       <w:r>
         <w:rPr>
           <w:rFonts w:ascii="Consolas" w:hAnsi="Consolas" w:cs="Consolas"/>
@@ -1378,6 +1441,7 @@
         <w:t>!=</w:t>
       </w:r>
       <w:proofErr w:type="spellStart"/>
+      <w:proofErr w:type="gramEnd"/>
       <w:r>
         <w:rPr>
           <w:rFonts w:ascii="Consolas" w:hAnsi="Consolas" w:cs="Consolas"/>
@@ -1499,6 +1563,7 @@
         <w:t>(</w:t>
       </w:r>
       <w:proofErr w:type="spellStart"/>
+      <w:proofErr w:type="gramStart"/>
       <w:r>
         <w:rPr>
           <w:rFonts w:ascii="Consolas" w:hAnsi="Consolas" w:cs="Consolas"/>
@@ -1518,6 +1583,7 @@
         <w:t>.charAt</w:t>
       </w:r>
       <w:proofErr w:type="spellEnd"/>
+      <w:proofErr w:type="gramEnd"/>
       <w:r>
         <w:rPr>
           <w:rFonts w:ascii="Consolas" w:hAnsi="Consolas" w:cs="Consolas"/>
@@ -1676,6 +1742,7 @@
         <w:t>(</w:t>
       </w:r>
       <w:proofErr w:type="spellStart"/>
+      <w:proofErr w:type="gramStart"/>
       <w:r>
         <w:rPr>
           <w:rFonts w:ascii="Consolas" w:hAnsi="Consolas" w:cs="Consolas"/>
@@ -1695,6 +1762,7 @@
         <w:t>.charAt</w:t>
       </w:r>
       <w:proofErr w:type="spellEnd"/>
+      <w:proofErr w:type="gramEnd"/>
       <w:r>
         <w:rPr>
           <w:rFonts w:ascii="Consolas" w:hAnsi="Consolas" w:cs="Consolas"/>
@@ -2433,7 +2501,31 @@
           <w:sz w:val="20"/>
           <w:szCs w:val="20"/>
         </w:rPr>
-        <w:t>We need to see the character  is C or not , if c please check the previous is b and next to previous to a</w:t>
+        <w:t xml:space="preserve">We need to see the </w:t>
+      </w:r>
+      <w:proofErr w:type="gramStart"/>
+      <w:r>
+        <w:rPr>
+          <w:rFonts w:ascii="Consolas" w:hAnsi="Consolas" w:cs="Consolas"/>
+          <w:b/>
+          <w:bCs/>
+          <w:color w:val="000000"/>
+          <w:sz w:val="20"/>
+          <w:szCs w:val="20"/>
+        </w:rPr>
+        <w:t>character  is</w:t>
+      </w:r>
+      <w:proofErr w:type="gramEnd"/>
+      <w:r>
+        <w:rPr>
+          <w:rFonts w:ascii="Consolas" w:hAnsi="Consolas" w:cs="Consolas"/>
+          <w:b/>
+          <w:bCs/>
+          <w:color w:val="000000"/>
+          <w:sz w:val="20"/>
+          <w:szCs w:val="20"/>
+        </w:rPr>
+        <w:t xml:space="preserve"> C or not , if c please check the previous is b and next to previous to a</w:t>
       </w:r>
     </w:p>
     <w:p>
@@ -2464,7 +2556,31 @@
           <w:sz w:val="20"/>
           <w:szCs w:val="20"/>
         </w:rPr>
-        <w:t>If the 2 point follow then increase the count.</w:t>
+        <w:t xml:space="preserve">If the 2 </w:t>
+      </w:r>
+      <w:proofErr w:type="gramStart"/>
+      <w:r>
+        <w:rPr>
+          <w:rFonts w:ascii="Consolas" w:hAnsi="Consolas" w:cs="Consolas"/>
+          <w:b/>
+          <w:bCs/>
+          <w:color w:val="000000"/>
+          <w:sz w:val="20"/>
+          <w:szCs w:val="20"/>
+        </w:rPr>
+        <w:t>point</w:t>
+      </w:r>
+      <w:proofErr w:type="gramEnd"/>
+      <w:r>
+        <w:rPr>
+          <w:rFonts w:ascii="Consolas" w:hAnsi="Consolas" w:cs="Consolas"/>
+          <w:b/>
+          <w:bCs/>
+          <w:color w:val="000000"/>
+          <w:sz w:val="20"/>
+          <w:szCs w:val="20"/>
+        </w:rPr>
+        <w:t xml:space="preserve"> follow then increase the count.</w:t>
       </w:r>
     </w:p>
     <w:p>
@@ -2498,6 +2614,7 @@
         <w:t xml:space="preserve">After the </w:t>
       </w:r>
       <w:proofErr w:type="spellStart"/>
+      <w:proofErr w:type="gramStart"/>
       <w:r>
         <w:rPr>
           <w:rFonts w:ascii="Consolas" w:hAnsi="Consolas" w:cs="Consolas"/>
@@ -2519,7 +2636,19 @@
           <w:sz w:val="20"/>
           <w:szCs w:val="20"/>
         </w:rPr>
-        <w:t xml:space="preserve"> , increase the </w:t>
+        <w:t xml:space="preserve"> ,</w:t>
+      </w:r>
+      <w:proofErr w:type="gramEnd"/>
+      <w:r>
+        <w:rPr>
+          <w:rFonts w:ascii="Consolas" w:hAnsi="Consolas" w:cs="Consolas"/>
+          <w:b/>
+          <w:bCs/>
+          <w:color w:val="000000"/>
+          <w:sz w:val="20"/>
+          <w:szCs w:val="20"/>
+        </w:rPr>
+        <w:t xml:space="preserve"> increase the </w:t>
       </w:r>
       <w:proofErr w:type="spellStart"/>
       <w:r>
@@ -2781,7 +2910,27 @@
           <w:sz w:val="20"/>
           <w:szCs w:val="20"/>
         </w:rPr>
-        <w:t>Array = -2,-3,4,-1,2,1,5,-3</w:t>
+        <w:t>Array = -</w:t>
+      </w:r>
+      <w:proofErr w:type="gramStart"/>
+      <w:r>
+        <w:rPr>
+          <w:rFonts w:ascii="Consolas" w:hAnsi="Consolas" w:cs="Consolas"/>
+          <w:color w:val="000000"/>
+          <w:sz w:val="20"/>
+          <w:szCs w:val="20"/>
+        </w:rPr>
+        <w:t>2,-</w:t>
+      </w:r>
+      <w:proofErr w:type="gramEnd"/>
+      <w:r>
+        <w:rPr>
+          <w:rFonts w:ascii="Consolas" w:hAnsi="Consolas" w:cs="Consolas"/>
+          <w:color w:val="000000"/>
+          <w:sz w:val="20"/>
+          <w:szCs w:val="20"/>
+        </w:rPr>
+        <w:t>3,4,-1,2,1,5,-3</w:t>
       </w:r>
     </w:p>
     <w:p>
@@ -2808,7 +2957,27 @@
           <w:sz w:val="20"/>
           <w:szCs w:val="20"/>
         </w:rPr>
-        <w:t xml:space="preserve">Take two variable  meh and </w:t>
+        <w:t xml:space="preserve">Take two </w:t>
+      </w:r>
+      <w:proofErr w:type="gramStart"/>
+      <w:r>
+        <w:rPr>
+          <w:rFonts w:ascii="Consolas" w:hAnsi="Consolas" w:cs="Consolas"/>
+          <w:color w:val="000000"/>
+          <w:sz w:val="20"/>
+          <w:szCs w:val="20"/>
+        </w:rPr>
+        <w:t>variable  meh</w:t>
+      </w:r>
+      <w:proofErr w:type="gramEnd"/>
+      <w:r>
+        <w:rPr>
+          <w:rFonts w:ascii="Consolas" w:hAnsi="Consolas" w:cs="Consolas"/>
+          <w:color w:val="000000"/>
+          <w:sz w:val="20"/>
+          <w:szCs w:val="20"/>
+        </w:rPr>
+        <w:t xml:space="preserve"> and </w:t>
       </w:r>
       <w:proofErr w:type="spellStart"/>
       <w:r>
@@ -2846,7 +3015,27 @@
           <w:sz w:val="20"/>
           <w:szCs w:val="20"/>
         </w:rPr>
-        <w:t xml:space="preserve">Meh=0 , </w:t>
+        <w:t>Meh=</w:t>
+      </w:r>
+      <w:proofErr w:type="gramStart"/>
+      <w:r>
+        <w:rPr>
+          <w:rFonts w:ascii="Consolas" w:hAnsi="Consolas" w:cs="Consolas"/>
+          <w:color w:val="000000"/>
+          <w:sz w:val="20"/>
+          <w:szCs w:val="20"/>
+        </w:rPr>
+        <w:t>0 ,</w:t>
+      </w:r>
+      <w:proofErr w:type="gramEnd"/>
+      <w:r>
+        <w:rPr>
+          <w:rFonts w:ascii="Consolas" w:hAnsi="Consolas" w:cs="Consolas"/>
+          <w:color w:val="000000"/>
+          <w:sz w:val="20"/>
+          <w:szCs w:val="20"/>
+        </w:rPr>
+        <w:t xml:space="preserve"> </w:t>
       </w:r>
       <w:proofErr w:type="spellStart"/>
       <w:r>
@@ -2896,6 +3085,7 @@
         <w:t xml:space="preserve">For loop is executing form o to </w:t>
       </w:r>
       <w:proofErr w:type="spellStart"/>
+      <w:proofErr w:type="gramStart"/>
       <w:r>
         <w:rPr>
           <w:rFonts w:ascii="Consolas" w:hAnsi="Consolas" w:cs="Consolas"/>
@@ -2906,6 +3096,7 @@
         <w:t>a.length</w:t>
       </w:r>
       <w:proofErr w:type="spellEnd"/>
+      <w:proofErr w:type="gramEnd"/>
     </w:p>
     <w:p>
       <w:pPr>
@@ -3399,6 +3590,7 @@
         </w:rPr>
         <w:tab/>
       </w:r>
+      <w:proofErr w:type="gramStart"/>
       <w:r>
         <w:rPr>
           <w:rFonts w:ascii="Consolas" w:hAnsi="Consolas" w:cs="Consolas"/>
@@ -3419,6 +3611,7 @@
         </w:rPr>
         <w:t>(</w:t>
       </w:r>
+      <w:proofErr w:type="gramEnd"/>
       <w:r>
         <w:rPr>
           <w:rFonts w:ascii="Consolas" w:hAnsi="Consolas" w:cs="Consolas"/>
@@ -4395,7 +4588,31 @@
           <w:sz w:val="20"/>
           <w:szCs w:val="20"/>
         </w:rPr>
-        <w:t>Space complexity -o()</w:t>
+        <w:t>Space complexity -</w:t>
+      </w:r>
+      <w:proofErr w:type="gramStart"/>
+      <w:r>
+        <w:rPr>
+          <w:rFonts w:ascii="Consolas" w:hAnsi="Consolas" w:cs="Consolas"/>
+          <w:b/>
+          <w:bCs/>
+          <w:color w:val="000000"/>
+          <w:sz w:val="20"/>
+          <w:szCs w:val="20"/>
+        </w:rPr>
+        <w:t>o(</w:t>
+      </w:r>
+      <w:proofErr w:type="gramEnd"/>
+      <w:r>
+        <w:rPr>
+          <w:rFonts w:ascii="Consolas" w:hAnsi="Consolas" w:cs="Consolas"/>
+          <w:b/>
+          <w:bCs/>
+          <w:color w:val="000000"/>
+          <w:sz w:val="20"/>
+          <w:szCs w:val="20"/>
+        </w:rPr>
+        <w:t>)</w:t>
       </w:r>
     </w:p>
     <w:p>
@@ -4472,8 +4689,9 @@
           <w:highlight w:val="yellow"/>
           <w:u w:val="single"/>
         </w:rPr>
-        <w:t xml:space="preserve">Sort 0 and 1 in </w:t>
-      </w:r>
+        <w:t xml:space="preserve">Sort 0 and 1 </w:t>
+      </w:r>
+      <w:proofErr w:type="gramStart"/>
       <w:r>
         <w:rPr>
           <w:rFonts w:ascii="Consolas" w:hAnsi="Consolas" w:cs="Consolas"/>
@@ -4485,7 +4703,7 @@
           <w:highlight w:val="yellow"/>
           <w:u w:val="single"/>
         </w:rPr>
-        <w:t xml:space="preserve"> </w:t>
+        <w:t xml:space="preserve">in </w:t>
       </w:r>
       <w:r>
         <w:rPr>
@@ -4498,7 +4716,34 @@
           <w:highlight w:val="yellow"/>
           <w:u w:val="single"/>
         </w:rPr>
-        <w:t>single time</w:t>
+        <w:t xml:space="preserve"> </w:t>
+      </w:r>
+      <w:r>
+        <w:rPr>
+          <w:rFonts w:ascii="Consolas" w:hAnsi="Consolas" w:cs="Consolas"/>
+          <w:b/>
+          <w:bCs/>
+          <w:color w:val="000000"/>
+          <w:sz w:val="20"/>
+          <w:szCs w:val="20"/>
+          <w:highlight w:val="yellow"/>
+          <w:u w:val="single"/>
+        </w:rPr>
+        <w:t>single</w:t>
+      </w:r>
+      <w:proofErr w:type="gramEnd"/>
+      <w:r>
+        <w:rPr>
+          <w:rFonts w:ascii="Consolas" w:hAnsi="Consolas" w:cs="Consolas"/>
+          <w:b/>
+          <w:bCs/>
+          <w:color w:val="000000"/>
+          <w:sz w:val="20"/>
+          <w:szCs w:val="20"/>
+          <w:highlight w:val="yellow"/>
+          <w:u w:val="single"/>
+        </w:rPr>
+        <w:t xml:space="preserve"> time</w:t>
       </w:r>
       <w:r>
         <w:rPr>
@@ -4645,6 +4890,7 @@
         <w:t xml:space="preserve"> with extra </w:t>
       </w:r>
       <w:proofErr w:type="spellStart"/>
+      <w:proofErr w:type="gramStart"/>
       <w:r>
         <w:rPr>
           <w:rFonts w:ascii="Consolas" w:hAnsi="Consolas" w:cs="Consolas"/>
@@ -4670,6 +4916,7 @@
         <w:t>:Two</w:t>
       </w:r>
       <w:proofErr w:type="spellEnd"/>
+      <w:proofErr w:type="gramEnd"/>
       <w:r>
         <w:rPr>
           <w:rFonts w:ascii="Consolas" w:hAnsi="Consolas" w:cs="Consolas"/>
@@ -4717,6 +4964,7 @@
         </w:rPr>
         <w:t xml:space="preserve"> </w:t>
       </w:r>
+      <w:proofErr w:type="gramStart"/>
       <w:r>
         <w:rPr>
           <w:rFonts w:ascii="Consolas" w:hAnsi="Consolas" w:cs="Consolas"/>
@@ -4735,7 +4983,18 @@
           <w:szCs w:val="20"/>
           <w:shd w:val="clear" w:color="auto" w:fill="E8F2FE"/>
         </w:rPr>
-        <w:t>[]= {0, 1, 0, 1, 0, 0, 1, 1, 1, 0};</w:t>
+        <w:t>[</w:t>
+      </w:r>
+      <w:proofErr w:type="gramEnd"/>
+      <w:r>
+        <w:rPr>
+          <w:rFonts w:ascii="Consolas" w:hAnsi="Consolas" w:cs="Consolas"/>
+          <w:color w:val="000000"/>
+          <w:sz w:val="20"/>
+          <w:szCs w:val="20"/>
+          <w:shd w:val="clear" w:color="auto" w:fill="E8F2FE"/>
+        </w:rPr>
+        <w:t>]= {0, 1, 0, 1, 0, 0, 1, 1, 1, 0};</w:t>
       </w:r>
     </w:p>
     <w:p>
@@ -4765,6 +5024,7 @@
         <w:t xml:space="preserve">Take a new array(b) of size </w:t>
       </w:r>
       <w:proofErr w:type="spellStart"/>
+      <w:proofErr w:type="gramStart"/>
       <w:r>
         <w:rPr>
           <w:rFonts w:ascii="Consolas" w:hAnsi="Consolas" w:cs="Consolas"/>
@@ -4775,6 +5035,7 @@
         <w:t>a.length</w:t>
       </w:r>
       <w:proofErr w:type="spellEnd"/>
+      <w:proofErr w:type="gramEnd"/>
     </w:p>
     <w:p>
       <w:pPr>
@@ -4800,7 +5061,27 @@
           <w:sz w:val="20"/>
           <w:szCs w:val="20"/>
         </w:rPr>
-        <w:t>Take two variable start=0 and end =a.length-1</w:t>
+        <w:t>Take two variable start=0 and end =</w:t>
+      </w:r>
+      <w:proofErr w:type="gramStart"/>
+      <w:r>
+        <w:rPr>
+          <w:rFonts w:ascii="Consolas" w:hAnsi="Consolas" w:cs="Consolas"/>
+          <w:color w:val="000000"/>
+          <w:sz w:val="20"/>
+          <w:szCs w:val="20"/>
+        </w:rPr>
+        <w:t>a.length</w:t>
+      </w:r>
+      <w:proofErr w:type="gramEnd"/>
+      <w:r>
+        <w:rPr>
+          <w:rFonts w:ascii="Consolas" w:hAnsi="Consolas" w:cs="Consolas"/>
+          <w:color w:val="000000"/>
+          <w:sz w:val="20"/>
+          <w:szCs w:val="20"/>
+        </w:rPr>
+        <w:t>-1</w:t>
       </w:r>
     </w:p>
     <w:p>
@@ -4827,7 +5108,27 @@
           <w:sz w:val="20"/>
           <w:szCs w:val="20"/>
         </w:rPr>
-        <w:t>Take a for loop from o to a.length-1</w:t>
+        <w:t xml:space="preserve">Take a for loop from o to </w:t>
+      </w:r>
+      <w:proofErr w:type="gramStart"/>
+      <w:r>
+        <w:rPr>
+          <w:rFonts w:ascii="Consolas" w:hAnsi="Consolas" w:cs="Consolas"/>
+          <w:color w:val="000000"/>
+          <w:sz w:val="20"/>
+          <w:szCs w:val="20"/>
+        </w:rPr>
+        <w:t>a.length</w:t>
+      </w:r>
+      <w:proofErr w:type="gramEnd"/>
+      <w:r>
+        <w:rPr>
+          <w:rFonts w:ascii="Consolas" w:hAnsi="Consolas" w:cs="Consolas"/>
+          <w:color w:val="000000"/>
+          <w:sz w:val="20"/>
+          <w:szCs w:val="20"/>
+        </w:rPr>
+        <w:t>-1</w:t>
       </w:r>
     </w:p>
     <w:p>
@@ -5106,6 +5407,7 @@
         </w:rPr>
         <w:t xml:space="preserve"> </w:t>
       </w:r>
+      <w:proofErr w:type="gramStart"/>
       <w:r>
         <w:rPr>
           <w:rFonts w:ascii="Consolas" w:hAnsi="Consolas" w:cs="Consolas"/>
@@ -5122,7 +5424,17 @@
           <w:sz w:val="20"/>
           <w:szCs w:val="20"/>
         </w:rPr>
-        <w:t>[]=</w:t>
+        <w:t>[</w:t>
+      </w:r>
+      <w:proofErr w:type="gramEnd"/>
+      <w:r>
+        <w:rPr>
+          <w:rFonts w:ascii="Consolas" w:hAnsi="Consolas" w:cs="Consolas"/>
+          <w:color w:val="000000"/>
+          <w:sz w:val="20"/>
+          <w:szCs w:val="20"/>
+        </w:rPr>
+        <w:t>]=</w:t>
       </w:r>
       <w:r>
         <w:rPr>
@@ -5323,6 +5635,7 @@
         </w:rPr>
         <w:t>=</w:t>
       </w:r>
+      <w:proofErr w:type="gramStart"/>
       <w:r>
         <w:rPr>
           <w:rFonts w:ascii="Consolas" w:hAnsi="Consolas" w:cs="Consolas"/>
@@ -5350,6 +5663,7 @@
         </w:rPr>
         <w:t>length</w:t>
       </w:r>
+      <w:proofErr w:type="gramEnd"/>
       <w:r>
         <w:rPr>
           <w:rFonts w:ascii="Consolas" w:hAnsi="Consolas" w:cs="Consolas"/>
@@ -5381,6 +5695,7 @@
         </w:rPr>
         <w:tab/>
       </w:r>
+      <w:proofErr w:type="gramStart"/>
       <w:r>
         <w:rPr>
           <w:rFonts w:ascii="Consolas" w:hAnsi="Consolas" w:cs="Consolas"/>
@@ -5401,6 +5716,7 @@
         </w:rPr>
         <w:t>(</w:t>
       </w:r>
+      <w:proofErr w:type="gramEnd"/>
       <w:r>
         <w:rPr>
           <w:rFonts w:ascii="Consolas" w:hAnsi="Consolas" w:cs="Consolas"/>
@@ -5902,6 +6218,7 @@
         </w:rPr>
         <w:tab/>
       </w:r>
+      <w:proofErr w:type="gramStart"/>
       <w:r>
         <w:rPr>
           <w:rFonts w:ascii="Consolas" w:hAnsi="Consolas" w:cs="Consolas"/>
@@ -5922,6 +6239,7 @@
         </w:rPr>
         <w:t>{</w:t>
       </w:r>
+      <w:proofErr w:type="gramEnd"/>
     </w:p>
     <w:p>
       <w:pPr>
@@ -6242,6 +6560,7 @@
           <w:szCs w:val="20"/>
         </w:rPr>
       </w:pPr>
+      <w:proofErr w:type="gramStart"/>
       <w:r>
         <w:rPr>
           <w:rFonts w:ascii="Consolas" w:hAnsi="Consolas" w:cs="Consolas"/>
@@ -6250,7 +6569,17 @@
           <w:szCs w:val="20"/>
         </w:rPr>
         <w:lastRenderedPageBreak/>
-        <w:t>Space  o(n)</w:t>
+        <w:t>Space  o</w:t>
+      </w:r>
+      <w:proofErr w:type="gramEnd"/>
+      <w:r>
+        <w:rPr>
+          <w:rFonts w:ascii="Consolas" w:hAnsi="Consolas" w:cs="Consolas"/>
+          <w:color w:val="000000"/>
+          <w:sz w:val="20"/>
+          <w:szCs w:val="20"/>
+        </w:rPr>
+        <w:t>(n)</w:t>
       </w:r>
     </w:p>
     <w:p>
@@ -6266,14 +6595,25 @@
           <w:szCs w:val="20"/>
         </w:rPr>
       </w:pPr>
-      <w:r>
-        <w:rPr>
-          <w:rFonts w:ascii="Consolas" w:hAnsi="Consolas" w:cs="Consolas"/>
-          <w:color w:val="000000"/>
-          <w:sz w:val="20"/>
-          <w:szCs w:val="20"/>
-        </w:rPr>
-        <w:t>Time  0(n)</w:t>
+      <w:proofErr w:type="gramStart"/>
+      <w:r>
+        <w:rPr>
+          <w:rFonts w:ascii="Consolas" w:hAnsi="Consolas" w:cs="Consolas"/>
+          <w:color w:val="000000"/>
+          <w:sz w:val="20"/>
+          <w:szCs w:val="20"/>
+        </w:rPr>
+        <w:t>Time  0</w:t>
+      </w:r>
+      <w:proofErr w:type="gramEnd"/>
+      <w:r>
+        <w:rPr>
+          <w:rFonts w:ascii="Consolas" w:hAnsi="Consolas" w:cs="Consolas"/>
+          <w:color w:val="000000"/>
+          <w:sz w:val="20"/>
+          <w:szCs w:val="20"/>
+        </w:rPr>
+        <w:t>(n)</w:t>
       </w:r>
     </w:p>
     <w:p>
@@ -6358,7 +6698,33 @@
           <w:szCs w:val="20"/>
           <w:u w:val="single"/>
         </w:rPr>
-        <w:t>Approached 2 with o(1) space complexity and o(n)  with time complexity</w:t>
+        <w:t xml:space="preserve">Approached 2 with </w:t>
+      </w:r>
+      <w:proofErr w:type="gramStart"/>
+      <w:r>
+        <w:rPr>
+          <w:rFonts w:ascii="Consolas" w:hAnsi="Consolas" w:cs="Consolas"/>
+          <w:b/>
+          <w:bCs/>
+          <w:color w:val="000000"/>
+          <w:sz w:val="20"/>
+          <w:szCs w:val="20"/>
+          <w:u w:val="single"/>
+        </w:rPr>
+        <w:t>o(</w:t>
+      </w:r>
+      <w:proofErr w:type="gramEnd"/>
+      <w:r>
+        <w:rPr>
+          <w:rFonts w:ascii="Consolas" w:hAnsi="Consolas" w:cs="Consolas"/>
+          <w:b/>
+          <w:bCs/>
+          <w:color w:val="000000"/>
+          <w:sz w:val="20"/>
+          <w:szCs w:val="20"/>
+          <w:u w:val="single"/>
+        </w:rPr>
+        <w:t>1) space complexity and o(n)  with time complexity</w:t>
       </w:r>
     </w:p>
     <w:p>
@@ -6402,7 +6768,27 @@
           <w:sz w:val="20"/>
           <w:szCs w:val="20"/>
         </w:rPr>
-        <w:t>Take s=0 and e=a.length-1</w:t>
+        <w:t>Take s=0 and e=</w:t>
+      </w:r>
+      <w:proofErr w:type="gramStart"/>
+      <w:r>
+        <w:rPr>
+          <w:rFonts w:ascii="Consolas" w:hAnsi="Consolas" w:cs="Consolas"/>
+          <w:color w:val="000000"/>
+          <w:sz w:val="20"/>
+          <w:szCs w:val="20"/>
+        </w:rPr>
+        <w:t>a.length</w:t>
+      </w:r>
+      <w:proofErr w:type="gramEnd"/>
+      <w:r>
+        <w:rPr>
+          <w:rFonts w:ascii="Consolas" w:hAnsi="Consolas" w:cs="Consolas"/>
+          <w:color w:val="000000"/>
+          <w:sz w:val="20"/>
+          <w:szCs w:val="20"/>
+        </w:rPr>
+        <w:t>-1</w:t>
       </w:r>
     </w:p>
     <w:p>
@@ -6483,7 +6869,27 @@
           <w:sz w:val="20"/>
           <w:szCs w:val="20"/>
         </w:rPr>
-        <w:t>Check if a[s]==1 and  a[e]==1 then e--;</w:t>
+        <w:t xml:space="preserve">Check if a[s]==1 </w:t>
+      </w:r>
+      <w:proofErr w:type="gramStart"/>
+      <w:r>
+        <w:rPr>
+          <w:rFonts w:ascii="Consolas" w:hAnsi="Consolas" w:cs="Consolas"/>
+          <w:color w:val="000000"/>
+          <w:sz w:val="20"/>
+          <w:szCs w:val="20"/>
+        </w:rPr>
+        <w:t>and  a</w:t>
+      </w:r>
+      <w:proofErr w:type="gramEnd"/>
+      <w:r>
+        <w:rPr>
+          <w:rFonts w:ascii="Consolas" w:hAnsi="Consolas" w:cs="Consolas"/>
+          <w:color w:val="000000"/>
+          <w:sz w:val="20"/>
+          <w:szCs w:val="20"/>
+        </w:rPr>
+        <w:t>[e]==1 then e--;</w:t>
       </w:r>
     </w:p>
     <w:p>
@@ -6684,6 +7090,7 @@
         </w:rPr>
         <w:t>=</w:t>
       </w:r>
+      <w:proofErr w:type="gramStart"/>
       <w:r>
         <w:rPr>
           <w:rFonts w:ascii="Consolas" w:hAnsi="Consolas" w:cs="Consolas"/>
@@ -6711,6 +7118,7 @@
         </w:rPr>
         <w:t>length</w:t>
       </w:r>
+      <w:proofErr w:type="gramEnd"/>
       <w:r>
         <w:rPr>
           <w:rFonts w:ascii="Consolas" w:hAnsi="Consolas" w:cs="Consolas"/>
@@ -8069,7 +8477,31 @@
           <w:sz w:val="20"/>
           <w:szCs w:val="20"/>
         </w:rPr>
-        <w:t>Space – o(1)</w:t>
+        <w:t xml:space="preserve">Space – </w:t>
+      </w:r>
+      <w:proofErr w:type="gramStart"/>
+      <w:r>
+        <w:rPr>
+          <w:rFonts w:ascii="Consolas" w:hAnsi="Consolas" w:cs="Consolas"/>
+          <w:b/>
+          <w:bCs/>
+          <w:color w:val="000000"/>
+          <w:sz w:val="20"/>
+          <w:szCs w:val="20"/>
+        </w:rPr>
+        <w:t>o(</w:t>
+      </w:r>
+      <w:proofErr w:type="gramEnd"/>
+      <w:r>
+        <w:rPr>
+          <w:rFonts w:ascii="Consolas" w:hAnsi="Consolas" w:cs="Consolas"/>
+          <w:b/>
+          <w:bCs/>
+          <w:color w:val="000000"/>
+          <w:sz w:val="20"/>
+          <w:szCs w:val="20"/>
+        </w:rPr>
+        <w:t>1)</w:t>
       </w:r>
     </w:p>
     <w:p>
@@ -8251,7 +8683,27 @@
           <w:sz w:val="20"/>
           <w:szCs w:val="20"/>
         </w:rPr>
-        <w:t>Input [[1,3][2,6][8,10][15,18]]</w:t>
+        <w:t>Input [[1,</w:t>
+      </w:r>
+      <w:proofErr w:type="gramStart"/>
+      <w:r>
+        <w:rPr>
+          <w:rFonts w:ascii="Consolas" w:hAnsi="Consolas" w:cs="Consolas"/>
+          <w:color w:val="000000"/>
+          <w:sz w:val="20"/>
+          <w:szCs w:val="20"/>
+        </w:rPr>
+        <w:t>3][</w:t>
+      </w:r>
+      <w:proofErr w:type="gramEnd"/>
+      <w:r>
+        <w:rPr>
+          <w:rFonts w:ascii="Consolas" w:hAnsi="Consolas" w:cs="Consolas"/>
+          <w:color w:val="000000"/>
+          <w:sz w:val="20"/>
+          <w:szCs w:val="20"/>
+        </w:rPr>
+        <w:t>2,6][8,10][15,18]]</w:t>
       </w:r>
     </w:p>
     <w:p>
@@ -8282,7 +8734,27 @@
           <w:sz w:val="20"/>
           <w:szCs w:val="20"/>
         </w:rPr>
-        <w:t>[[1,6][8,10][15,18]]</w:t>
+        <w:t>[[1,</w:t>
+      </w:r>
+      <w:proofErr w:type="gramStart"/>
+      <w:r>
+        <w:rPr>
+          <w:rFonts w:ascii="Consolas" w:hAnsi="Consolas" w:cs="Consolas"/>
+          <w:color w:val="000000"/>
+          <w:sz w:val="20"/>
+          <w:szCs w:val="20"/>
+        </w:rPr>
+        <w:t>6][</w:t>
+      </w:r>
+      <w:proofErr w:type="gramEnd"/>
+      <w:r>
+        <w:rPr>
+          <w:rFonts w:ascii="Consolas" w:hAnsi="Consolas" w:cs="Consolas"/>
+          <w:color w:val="000000"/>
+          <w:sz w:val="20"/>
+          <w:szCs w:val="20"/>
+        </w:rPr>
+        <w:t>8,10][15,18]]</w:t>
       </w:r>
     </w:p>
     <w:p>
@@ -8578,7 +9050,31 @@
           <w:sz w:val="20"/>
           <w:szCs w:val="20"/>
         </w:rPr>
-        <w:t>int a[]= {0,1,2,0,0,1,2,1,0,1,2,0,1};</w:t>
+        <w:t xml:space="preserve">int </w:t>
+      </w:r>
+      <w:proofErr w:type="gramStart"/>
+      <w:r>
+        <w:rPr>
+          <w:rFonts w:ascii="Consolas" w:hAnsi="Consolas" w:cs="Consolas"/>
+          <w:b/>
+          <w:bCs/>
+          <w:color w:val="000000"/>
+          <w:sz w:val="20"/>
+          <w:szCs w:val="20"/>
+        </w:rPr>
+        <w:t>a[</w:t>
+      </w:r>
+      <w:proofErr w:type="gramEnd"/>
+      <w:r>
+        <w:rPr>
+          <w:rFonts w:ascii="Consolas" w:hAnsi="Consolas" w:cs="Consolas"/>
+          <w:b/>
+          <w:bCs/>
+          <w:color w:val="000000"/>
+          <w:sz w:val="20"/>
+          <w:szCs w:val="20"/>
+        </w:rPr>
+        <w:t>]= {0,1,2,0,0,1,2,1,0,1,2,0,1};</w:t>
       </w:r>
     </w:p>
     <w:p>
@@ -8870,7 +9366,31 @@
           <w:sz w:val="20"/>
           <w:szCs w:val="20"/>
         </w:rPr>
-        <w:t>In j loop  , we need to check whether a[</w:t>
+        <w:t xml:space="preserve">In j </w:t>
+      </w:r>
+      <w:proofErr w:type="gramStart"/>
+      <w:r>
+        <w:rPr>
+          <w:rFonts w:ascii="Consolas" w:hAnsi="Consolas" w:cs="Consolas"/>
+          <w:b/>
+          <w:bCs/>
+          <w:color w:val="000000"/>
+          <w:sz w:val="20"/>
+          <w:szCs w:val="20"/>
+        </w:rPr>
+        <w:t>loop  ,</w:t>
+      </w:r>
+      <w:proofErr w:type="gramEnd"/>
+      <w:r>
+        <w:rPr>
+          <w:rFonts w:ascii="Consolas" w:hAnsi="Consolas" w:cs="Consolas"/>
+          <w:b/>
+          <w:bCs/>
+          <w:color w:val="000000"/>
+          <w:sz w:val="20"/>
+          <w:szCs w:val="20"/>
+        </w:rPr>
+        <w:t xml:space="preserve"> we need to check whether a[</w:t>
       </w:r>
       <w:proofErr w:type="spellStart"/>
       <w:r>
@@ -9059,7 +9579,31 @@
           <w:sz w:val="20"/>
           <w:szCs w:val="20"/>
         </w:rPr>
-        <w:t xml:space="preserve">Please look up the code  for better understanding </w:t>
+        <w:t xml:space="preserve">Please look up the </w:t>
+      </w:r>
+      <w:proofErr w:type="gramStart"/>
+      <w:r>
+        <w:rPr>
+          <w:rFonts w:ascii="Consolas" w:hAnsi="Consolas" w:cs="Consolas"/>
+          <w:b/>
+          <w:bCs/>
+          <w:color w:val="000000"/>
+          <w:sz w:val="20"/>
+          <w:szCs w:val="20"/>
+        </w:rPr>
+        <w:t>code  for</w:t>
+      </w:r>
+      <w:proofErr w:type="gramEnd"/>
+      <w:r>
+        <w:rPr>
+          <w:rFonts w:ascii="Consolas" w:hAnsi="Consolas" w:cs="Consolas"/>
+          <w:b/>
+          <w:bCs/>
+          <w:color w:val="000000"/>
+          <w:sz w:val="20"/>
+          <w:szCs w:val="20"/>
+        </w:rPr>
+        <w:t xml:space="preserve"> better understanding </w:t>
       </w:r>
     </w:p>
     <w:p>
@@ -9162,6 +9706,7 @@
         <w:t xml:space="preserve"> </w:t>
       </w:r>
       <w:proofErr w:type="spellStart"/>
+      <w:proofErr w:type="gramStart"/>
       <w:r>
         <w:rPr>
           <w:rFonts w:ascii="Consolas" w:hAnsi="Consolas" w:cs="Consolas"/>
@@ -9172,6 +9717,7 @@
         <w:t>com.YoutubeQuestion</w:t>
       </w:r>
       <w:proofErr w:type="spellEnd"/>
+      <w:proofErr w:type="gramEnd"/>
       <w:r>
         <w:rPr>
           <w:rFonts w:ascii="Consolas" w:hAnsi="Consolas" w:cs="Consolas"/>
@@ -9228,6 +9774,7 @@
         <w:t xml:space="preserve"> </w:t>
       </w:r>
       <w:proofErr w:type="spellStart"/>
+      <w:proofErr w:type="gramStart"/>
       <w:r>
         <w:rPr>
           <w:rFonts w:ascii="Consolas" w:hAnsi="Consolas" w:cs="Consolas"/>
@@ -9236,7 +9783,18 @@
           <w:szCs w:val="20"/>
           <w:u w:val="single"/>
         </w:rPr>
-        <w:t>java.util.Arrays</w:t>
+        <w:t>java.util</w:t>
+      </w:r>
+      <w:proofErr w:type="gramEnd"/>
+      <w:r>
+        <w:rPr>
+          <w:rFonts w:ascii="Consolas" w:hAnsi="Consolas" w:cs="Consolas"/>
+          <w:color w:val="000000"/>
+          <w:sz w:val="20"/>
+          <w:szCs w:val="20"/>
+          <w:u w:val="single"/>
+        </w:rPr>
+        <w:t>.Arrays</w:t>
       </w:r>
       <w:proofErr w:type="spellEnd"/>
       <w:r>
@@ -9414,7 +9972,27 @@
           <w:sz w:val="20"/>
           <w:szCs w:val="20"/>
         </w:rPr>
-        <w:t xml:space="preserve"> main(String[] </w:t>
+        <w:t xml:space="preserve"> </w:t>
+      </w:r>
+      <w:proofErr w:type="gramStart"/>
+      <w:r>
+        <w:rPr>
+          <w:rFonts w:ascii="Consolas" w:hAnsi="Consolas" w:cs="Consolas"/>
+          <w:color w:val="000000"/>
+          <w:sz w:val="20"/>
+          <w:szCs w:val="20"/>
+        </w:rPr>
+        <w:t>main(</w:t>
+      </w:r>
+      <w:proofErr w:type="gramEnd"/>
+      <w:r>
+        <w:rPr>
+          <w:rFonts w:ascii="Consolas" w:hAnsi="Consolas" w:cs="Consolas"/>
+          <w:color w:val="000000"/>
+          <w:sz w:val="20"/>
+          <w:szCs w:val="20"/>
+        </w:rPr>
+        <w:t xml:space="preserve">String[] </w:t>
       </w:r>
       <w:proofErr w:type="spellStart"/>
       <w:r>
@@ -9590,6 +10168,7 @@
         </w:rPr>
         <w:t xml:space="preserve"> </w:t>
       </w:r>
+      <w:proofErr w:type="gramStart"/>
       <w:r>
         <w:rPr>
           <w:rFonts w:ascii="Consolas" w:hAnsi="Consolas" w:cs="Consolas"/>
@@ -9606,7 +10185,17 @@
           <w:sz w:val="20"/>
           <w:szCs w:val="20"/>
         </w:rPr>
-        <w:t>[]={2,2,3,1,2,2,1,4,5,5,3};</w:t>
+        <w:t>[</w:t>
+      </w:r>
+      <w:proofErr w:type="gramEnd"/>
+      <w:r>
+        <w:rPr>
+          <w:rFonts w:ascii="Consolas" w:hAnsi="Consolas" w:cs="Consolas"/>
+          <w:color w:val="000000"/>
+          <w:sz w:val="20"/>
+          <w:szCs w:val="20"/>
+        </w:rPr>
+        <w:t>]={2,2,3,1,2,2,1,4,5,5,3};</w:t>
       </w:r>
     </w:p>
     <w:p>
@@ -9749,6 +10338,7 @@
         <w:t>[</w:t>
       </w:r>
       <w:proofErr w:type="spellStart"/>
+      <w:proofErr w:type="gramStart"/>
       <w:r>
         <w:rPr>
           <w:rFonts w:ascii="Consolas" w:hAnsi="Consolas" w:cs="Consolas"/>
@@ -9777,6 +10367,7 @@
         <w:t>length</w:t>
       </w:r>
       <w:proofErr w:type="spellEnd"/>
+      <w:proofErr w:type="gramEnd"/>
       <w:r>
         <w:rPr>
           <w:rFonts w:ascii="Consolas" w:hAnsi="Consolas" w:cs="Consolas"/>
@@ -9939,6 +10530,7 @@
         </w:rPr>
         <w:tab/>
       </w:r>
+      <w:proofErr w:type="gramStart"/>
       <w:r>
         <w:rPr>
           <w:rFonts w:ascii="Consolas" w:hAnsi="Consolas" w:cs="Consolas"/>
@@ -9959,6 +10551,7 @@
         </w:rPr>
         <w:t>(</w:t>
       </w:r>
+      <w:proofErr w:type="gramEnd"/>
       <w:r>
         <w:rPr>
           <w:rFonts w:ascii="Consolas" w:hAnsi="Consolas" w:cs="Consolas"/>
@@ -10223,6 +10816,7 @@
         </w:rPr>
         <w:tab/>
       </w:r>
+      <w:proofErr w:type="gramStart"/>
       <w:r>
         <w:rPr>
           <w:rFonts w:ascii="Consolas" w:hAnsi="Consolas" w:cs="Consolas"/>
@@ -10243,6 +10837,7 @@
         </w:rPr>
         <w:t>(</w:t>
       </w:r>
+      <w:proofErr w:type="gramEnd"/>
       <w:r>
         <w:rPr>
           <w:rFonts w:ascii="Consolas" w:hAnsi="Consolas" w:cs="Consolas"/>
@@ -11035,6 +11630,7 @@
         <w:t>i</w:t>
       </w:r>
       <w:proofErr w:type="spellEnd"/>
+      <w:proofErr w:type="gramStart"/>
       <w:r>
         <w:rPr>
           <w:rFonts w:ascii="Consolas" w:hAnsi="Consolas" w:cs="Consolas"/>
@@ -11044,6 +11640,7 @@
         </w:rPr>
         <w:t>]!=</w:t>
       </w:r>
+      <w:proofErr w:type="gramEnd"/>
       <w:r>
         <w:rPr>
           <w:rFonts w:ascii="Consolas" w:hAnsi="Consolas" w:cs="Consolas"/>
@@ -11494,6 +12091,7 @@
         </w:rPr>
         <w:tab/>
       </w:r>
+      <w:proofErr w:type="gramStart"/>
       <w:r>
         <w:rPr>
           <w:rFonts w:ascii="Consolas" w:hAnsi="Consolas" w:cs="Consolas"/>
@@ -11514,6 +12112,7 @@
         </w:rPr>
         <w:t>(</w:t>
       </w:r>
+      <w:proofErr w:type="gramEnd"/>
       <w:r>
         <w:rPr>
           <w:rFonts w:ascii="Consolas" w:hAnsi="Consolas" w:cs="Consolas"/>
@@ -11749,6 +12348,7 @@
         <w:t>i</w:t>
       </w:r>
       <w:proofErr w:type="spellEnd"/>
+      <w:proofErr w:type="gramStart"/>
       <w:r>
         <w:rPr>
           <w:rFonts w:ascii="Consolas" w:hAnsi="Consolas" w:cs="Consolas"/>
@@ -11758,6 +12358,7 @@
         </w:rPr>
         <w:t>]!=</w:t>
       </w:r>
+      <w:proofErr w:type="gramEnd"/>
       <w:r>
         <w:rPr>
           <w:rFonts w:ascii="Consolas" w:hAnsi="Consolas" w:cs="Consolas"/>
@@ -11934,6 +12535,7 @@
         </w:rPr>
         <w:t>]+</w:t>
       </w:r>
+      <w:proofErr w:type="gramStart"/>
       <w:r>
         <w:rPr>
           <w:rFonts w:ascii="Consolas" w:hAnsi="Consolas" w:cs="Consolas"/>
@@ -11941,7 +12543,17 @@
           <w:sz w:val="20"/>
           <w:szCs w:val="20"/>
         </w:rPr>
-        <w:t>"  counting of array is "</w:t>
+        <w:t>"  counting</w:t>
+      </w:r>
+      <w:proofErr w:type="gramEnd"/>
+      <w:r>
+        <w:rPr>
+          <w:rFonts w:ascii="Consolas" w:hAnsi="Consolas" w:cs="Consolas"/>
+          <w:color w:val="2A00FF"/>
+          <w:sz w:val="20"/>
+          <w:szCs w:val="20"/>
+        </w:rPr>
+        <w:t xml:space="preserve"> of array is "</w:t>
       </w:r>
       <w:r>
         <w:rPr>
@@ -12277,7 +12889,33 @@
           <w:szCs w:val="20"/>
           <w:highlight w:val="yellow"/>
         </w:rPr>
-        <w:t>Count the frequency of the element In the array by o(n) time complexity</w:t>
+        <w:t xml:space="preserve">Count the frequency of the element </w:t>
+      </w:r>
+      <w:proofErr w:type="gramStart"/>
+      <w:r>
+        <w:rPr>
+          <w:rFonts w:ascii="Consolas" w:hAnsi="Consolas" w:cs="Consolas"/>
+          <w:b/>
+          <w:bCs/>
+          <w:color w:val="000000"/>
+          <w:sz w:val="20"/>
+          <w:szCs w:val="20"/>
+          <w:highlight w:val="yellow"/>
+        </w:rPr>
+        <w:t>In</w:t>
+      </w:r>
+      <w:proofErr w:type="gramEnd"/>
+      <w:r>
+        <w:rPr>
+          <w:rFonts w:ascii="Consolas" w:hAnsi="Consolas" w:cs="Consolas"/>
+          <w:b/>
+          <w:bCs/>
+          <w:color w:val="000000"/>
+          <w:sz w:val="20"/>
+          <w:szCs w:val="20"/>
+          <w:highlight w:val="yellow"/>
+        </w:rPr>
+        <w:t xml:space="preserve"> the array by o(n) time complexity</w:t>
       </w:r>
     </w:p>
     <w:p>
@@ -12321,6 +12959,7 @@
           <w:szCs w:val="20"/>
         </w:rPr>
       </w:pPr>
+      <w:proofErr w:type="gramStart"/>
       <w:r>
         <w:rPr>
           <w:rFonts w:ascii="Consolas" w:hAnsi="Consolas" w:cs="Consolas"/>
@@ -12332,6 +12971,7 @@
         </w:rPr>
         <w:t>Steps :</w:t>
       </w:r>
+      <w:proofErr w:type="gramEnd"/>
     </w:p>
     <w:p>
       <w:pPr>
@@ -12560,6 +13200,7 @@
         <w:t>Min Max Sum (</w:t>
       </w:r>
       <w:proofErr w:type="spellStart"/>
+      <w:proofErr w:type="gramStart"/>
       <w:r>
         <w:rPr>
           <w:rFonts w:ascii="Consolas" w:hAnsi="Consolas" w:cs="Consolas"/>
@@ -12583,6 +13224,7 @@
         </w:rPr>
         <w:t xml:space="preserve"> )</w:t>
       </w:r>
+      <w:proofErr w:type="gramEnd"/>
     </w:p>
     <w:p>
       <w:pPr>
@@ -12599,6 +13241,7 @@
         </w:rPr>
       </w:pPr>
       <w:proofErr w:type="spellStart"/>
+      <w:proofErr w:type="gramStart"/>
       <w:r>
         <w:rPr>
           <w:rFonts w:ascii="Consolas" w:hAnsi="Consolas" w:cs="Consolas"/>
@@ -12620,7 +13263,19 @@
           <w:sz w:val="20"/>
           <w:szCs w:val="20"/>
         </w:rPr>
-        <w:t>[1,3,5,7,9]</w:t>
+        <w:t>[</w:t>
+      </w:r>
+      <w:proofErr w:type="gramEnd"/>
+      <w:r>
+        <w:rPr>
+          <w:rFonts w:ascii="Consolas" w:hAnsi="Consolas" w:cs="Consolas"/>
+          <w:b/>
+          <w:bCs/>
+          <w:color w:val="000000"/>
+          <w:sz w:val="20"/>
+          <w:szCs w:val="20"/>
+        </w:rPr>
+        <w:t>1,3,5,7,9]</w:t>
       </w:r>
     </w:p>
     <w:p>
@@ -12805,6 +13460,7 @@
         <w:t> </w:t>
       </w:r>
       <w:proofErr w:type="spellStart"/>
+      <w:proofErr w:type="gramStart"/>
       <w:r>
         <w:rPr>
           <w:rFonts w:ascii="Consolas" w:eastAsia="Times New Roman" w:hAnsi="Consolas" w:cs="Times New Roman"/>
@@ -12824,7 +13480,18 @@
           <w:szCs w:val="23"/>
           <w:lang w:eastAsia="en-IN"/>
         </w:rPr>
-        <w:t>(List&lt;Integer&gt; </w:t>
+        <w:t>(</w:t>
+      </w:r>
+      <w:proofErr w:type="gramEnd"/>
+      <w:r>
+        <w:rPr>
+          <w:rFonts w:ascii="Consolas" w:eastAsia="Times New Roman" w:hAnsi="Consolas" w:cs="Times New Roman"/>
+          <w:color w:val="000000"/>
+          <w:sz w:val="23"/>
+          <w:szCs w:val="23"/>
+          <w:lang w:eastAsia="en-IN"/>
+        </w:rPr>
+        <w:t>List&lt;Integer&gt; </w:t>
       </w:r>
       <w:proofErr w:type="spellStart"/>
       <w:r>
@@ -12955,6 +13622,7 @@
         <w:t> min =</w:t>
       </w:r>
       <w:proofErr w:type="spellStart"/>
+      <w:proofErr w:type="gramStart"/>
       <w:r>
         <w:rPr>
           <w:rFonts w:ascii="Consolas" w:eastAsia="Times New Roman" w:hAnsi="Consolas" w:cs="Times New Roman"/>
@@ -12976,6 +13644,7 @@
         </w:rPr>
         <w:t>(</w:t>
       </w:r>
+      <w:proofErr w:type="gramEnd"/>
       <w:r>
         <w:rPr>
           <w:rFonts w:ascii="Consolas" w:eastAsia="Times New Roman" w:hAnsi="Consolas" w:cs="Times New Roman"/>
@@ -13040,6 +13709,7 @@
         <w:t> max=</w:t>
       </w:r>
       <w:proofErr w:type="spellStart"/>
+      <w:proofErr w:type="gramStart"/>
       <w:r>
         <w:rPr>
           <w:rFonts w:ascii="Consolas" w:eastAsia="Times New Roman" w:hAnsi="Consolas" w:cs="Times New Roman"/>
@@ -13071,6 +13741,7 @@
         </w:rPr>
         <w:t>0</w:t>
       </w:r>
+      <w:proofErr w:type="gramEnd"/>
       <w:r>
         <w:rPr>
           <w:rFonts w:ascii="Consolas" w:eastAsia="Times New Roman" w:hAnsi="Consolas" w:cs="Times New Roman"/>
@@ -13104,6 +13775,7 @@
         </w:rPr>
         <w:t>        </w:t>
       </w:r>
+      <w:proofErr w:type="gramStart"/>
       <w:r>
         <w:rPr>
           <w:rFonts w:ascii="Consolas" w:eastAsia="Times New Roman" w:hAnsi="Consolas" w:cs="Times New Roman"/>
@@ -13124,6 +13796,7 @@
         </w:rPr>
         <w:t>(</w:t>
       </w:r>
+      <w:proofErr w:type="gramEnd"/>
       <w:r>
         <w:rPr>
           <w:rFonts w:ascii="Consolas" w:eastAsia="Times New Roman" w:hAnsi="Consolas" w:cs="Times New Roman"/>
@@ -13405,8 +14078,20 @@
           <w:szCs w:val="23"/>
           <w:lang w:eastAsia="en-IN"/>
         </w:rPr>
-        <w:t>)&gt;max){</w:t>
-      </w:r>
+        <w:t>)&gt;</w:t>
+      </w:r>
+      <w:proofErr w:type="gramStart"/>
+      <w:r>
+        <w:rPr>
+          <w:rFonts w:ascii="Consolas" w:eastAsia="Times New Roman" w:hAnsi="Consolas" w:cs="Times New Roman"/>
+          <w:color w:val="000000"/>
+          <w:sz w:val="23"/>
+          <w:szCs w:val="23"/>
+          <w:lang w:eastAsia="en-IN"/>
+        </w:rPr>
+        <w:t>max){</w:t>
+      </w:r>
+      <w:proofErr w:type="gramEnd"/>
     </w:p>
     <w:p>
       <w:pPr>
@@ -13582,8 +14267,20 @@
           <w:szCs w:val="23"/>
           <w:lang w:eastAsia="en-IN"/>
         </w:rPr>
-        <w:t>)&lt;min){</w:t>
-      </w:r>
+        <w:t>)&lt;min</w:t>
+      </w:r>
+      <w:proofErr w:type="gramStart"/>
+      <w:r>
+        <w:rPr>
+          <w:rFonts w:ascii="Consolas" w:eastAsia="Times New Roman" w:hAnsi="Consolas" w:cs="Times New Roman"/>
+          <w:color w:val="000000"/>
+          <w:sz w:val="23"/>
+          <w:szCs w:val="23"/>
+          <w:lang w:eastAsia="en-IN"/>
+        </w:rPr>
+        <w:t>){</w:t>
+      </w:r>
+      <w:proofErr w:type="gramEnd"/>
     </w:p>
     <w:p>
       <w:pPr>
@@ -13909,7 +14606,29 @@
           <w:szCs w:val="23"/>
           <w:lang w:eastAsia="en-IN"/>
         </w:rPr>
-        <w:t xml:space="preserve">Method 1 : </w:t>
+        <w:t xml:space="preserve">Method </w:t>
+      </w:r>
+      <w:proofErr w:type="gramStart"/>
+      <w:r>
+        <w:rPr>
+          <w:rFonts w:ascii="Consolas" w:eastAsia="Times New Roman" w:hAnsi="Consolas" w:cs="Times New Roman"/>
+          <w:color w:val="000000"/>
+          <w:sz w:val="23"/>
+          <w:szCs w:val="23"/>
+          <w:lang w:eastAsia="en-IN"/>
+        </w:rPr>
+        <w:t>1 :</w:t>
+      </w:r>
+      <w:proofErr w:type="gramEnd"/>
+      <w:r>
+        <w:rPr>
+          <w:rFonts w:ascii="Consolas" w:eastAsia="Times New Roman" w:hAnsi="Consolas" w:cs="Times New Roman"/>
+          <w:color w:val="000000"/>
+          <w:sz w:val="23"/>
+          <w:szCs w:val="23"/>
+          <w:lang w:eastAsia="en-IN"/>
+        </w:rPr>
+        <w:t xml:space="preserve"> </w:t>
       </w:r>
       <w:proofErr w:type="spellStart"/>
       <w:r>
@@ -14010,6 +14729,7 @@
         <w:t> String </w:t>
       </w:r>
       <w:proofErr w:type="spellStart"/>
+      <w:proofErr w:type="gramStart"/>
       <w:r>
         <w:rPr>
           <w:rFonts w:ascii="Consolas" w:eastAsia="Times New Roman" w:hAnsi="Consolas" w:cs="Times New Roman"/>
@@ -14029,7 +14749,18 @@
           <w:szCs w:val="23"/>
           <w:lang w:eastAsia="en-IN"/>
         </w:rPr>
-        <w:t>(String s) {</w:t>
+        <w:t>(</w:t>
+      </w:r>
+      <w:proofErr w:type="gramEnd"/>
+      <w:r>
+        <w:rPr>
+          <w:rFonts w:ascii="Consolas" w:eastAsia="Times New Roman" w:hAnsi="Consolas" w:cs="Times New Roman"/>
+          <w:color w:val="000000"/>
+          <w:sz w:val="23"/>
+          <w:szCs w:val="23"/>
+          <w:lang w:eastAsia="en-IN"/>
+        </w:rPr>
+        <w:t>String s) {</w:t>
       </w:r>
     </w:p>
     <w:p>
@@ -14187,6 +14918,7 @@
         <w:t>(</w:t>
       </w:r>
       <w:proofErr w:type="spellStart"/>
+      <w:proofErr w:type="gramStart"/>
       <w:r>
         <w:rPr>
           <w:rFonts w:ascii="Consolas" w:eastAsia="Times New Roman" w:hAnsi="Consolas" w:cs="Times New Roman"/>
@@ -14198,6 +14930,7 @@
         <w:t>s.contains</w:t>
       </w:r>
       <w:proofErr w:type="spellEnd"/>
+      <w:proofErr w:type="gramEnd"/>
       <w:r>
         <w:rPr>
           <w:rFonts w:ascii="Consolas" w:eastAsia="Times New Roman" w:hAnsi="Consolas" w:cs="Times New Roman"/>
@@ -14317,6 +15050,7 @@
         <w:t>(</w:t>
       </w:r>
       <w:proofErr w:type="spellStart"/>
+      <w:proofErr w:type="gramStart"/>
       <w:r>
         <w:rPr>
           <w:rFonts w:ascii="Consolas" w:eastAsia="Times New Roman" w:hAnsi="Consolas" w:cs="Times New Roman"/>
@@ -14328,6 +15062,7 @@
         <w:t>s.substring</w:t>
       </w:r>
       <w:proofErr w:type="spellEnd"/>
+      <w:proofErr w:type="gramEnd"/>
       <w:r>
         <w:rPr>
           <w:rFonts w:ascii="Consolas" w:eastAsia="Times New Roman" w:hAnsi="Consolas" w:cs="Times New Roman"/>
@@ -14444,6 +15179,7 @@
         </w:rPr>
         <w:t>(a==</w:t>
       </w:r>
+      <w:proofErr w:type="gramStart"/>
       <w:r>
         <w:rPr>
           <w:rFonts w:ascii="Consolas" w:eastAsia="Times New Roman" w:hAnsi="Consolas" w:cs="Times New Roman"/>
@@ -14464,6 +15200,7 @@
         </w:rPr>
         <w:t>){</w:t>
       </w:r>
+      <w:proofErr w:type="gramEnd"/>
     </w:p>
     <w:p>
       <w:pPr>
@@ -14629,9 +15366,21 @@
           <w:szCs w:val="23"/>
           <w:lang w:eastAsia="en-IN"/>
         </w:rPr>
-        <w:t>d+s.substring</w:t>
+        <w:t>d+</w:t>
+      </w:r>
+      <w:proofErr w:type="gramStart"/>
+      <w:r>
+        <w:rPr>
+          <w:rFonts w:ascii="Consolas" w:eastAsia="Times New Roman" w:hAnsi="Consolas" w:cs="Times New Roman"/>
+          <w:color w:val="000000"/>
+          <w:sz w:val="23"/>
+          <w:szCs w:val="23"/>
+          <w:lang w:eastAsia="en-IN"/>
+        </w:rPr>
+        <w:t>s.substring</w:t>
       </w:r>
       <w:proofErr w:type="spellEnd"/>
+      <w:proofErr w:type="gramEnd"/>
       <w:r>
         <w:rPr>
           <w:rFonts w:ascii="Consolas" w:eastAsia="Times New Roman" w:hAnsi="Consolas" w:cs="Times New Roman"/>
@@ -14726,6 +15475,7 @@
         <w:t>(</w:t>
       </w:r>
       <w:proofErr w:type="spellStart"/>
+      <w:proofErr w:type="gramStart"/>
       <w:r>
         <w:rPr>
           <w:rFonts w:ascii="Consolas" w:eastAsia="Times New Roman" w:hAnsi="Consolas" w:cs="Times New Roman"/>
@@ -14737,6 +15487,7 @@
         <w:t>res.length</w:t>
       </w:r>
       <w:proofErr w:type="spellEnd"/>
+      <w:proofErr w:type="gramEnd"/>
       <w:r>
         <w:rPr>
           <w:rFonts w:ascii="Consolas" w:eastAsia="Times New Roman" w:hAnsi="Consolas" w:cs="Times New Roman"/>
@@ -14943,7 +15694,18 @@
           <w:szCs w:val="23"/>
           <w:lang w:eastAsia="en-IN"/>
         </w:rPr>
-        <w:t>        }</w:t>
+        <w:t>        </w:t>
+      </w:r>
+      <w:proofErr w:type="gramStart"/>
+      <w:r>
+        <w:rPr>
+          <w:rFonts w:ascii="Consolas" w:eastAsia="Times New Roman" w:hAnsi="Consolas" w:cs="Times New Roman"/>
+          <w:color w:val="000000"/>
+          <w:sz w:val="23"/>
+          <w:szCs w:val="23"/>
+          <w:lang w:eastAsia="en-IN"/>
+        </w:rPr>
+        <w:t>}</w:t>
       </w:r>
       <w:r>
         <w:rPr>
@@ -14955,6 +15717,7 @@
         </w:rPr>
         <w:t>else</w:t>
       </w:r>
+      <w:proofErr w:type="gramEnd"/>
       <w:r>
         <w:rPr>
           <w:rFonts w:ascii="Consolas" w:eastAsia="Times New Roman" w:hAnsi="Consolas" w:cs="Times New Roman"/>
@@ -15054,6 +15817,7 @@
         <w:t>(</w:t>
       </w:r>
       <w:proofErr w:type="spellStart"/>
+      <w:proofErr w:type="gramStart"/>
       <w:r>
         <w:rPr>
           <w:rFonts w:ascii="Consolas" w:eastAsia="Times New Roman" w:hAnsi="Consolas" w:cs="Times New Roman"/>
@@ -15065,6 +15829,7 @@
         <w:t>s.substring</w:t>
       </w:r>
       <w:proofErr w:type="spellEnd"/>
+      <w:proofErr w:type="gramEnd"/>
       <w:r>
         <w:rPr>
           <w:rFonts w:ascii="Consolas" w:eastAsia="Times New Roman" w:hAnsi="Consolas" w:cs="Times New Roman"/>
@@ -15265,7 +16030,18 @@
           <w:szCs w:val="23"/>
           <w:lang w:eastAsia="en-IN"/>
         </w:rPr>
-        <w:t>             }</w:t>
+        <w:t>             </w:t>
+      </w:r>
+      <w:proofErr w:type="gramStart"/>
+      <w:r>
+        <w:rPr>
+          <w:rFonts w:ascii="Consolas" w:eastAsia="Times New Roman" w:hAnsi="Consolas" w:cs="Times New Roman"/>
+          <w:color w:val="000000"/>
+          <w:sz w:val="23"/>
+          <w:szCs w:val="23"/>
+          <w:lang w:eastAsia="en-IN"/>
+        </w:rPr>
+        <w:t>}</w:t>
       </w:r>
       <w:r>
         <w:rPr>
@@ -15277,6 +16053,7 @@
         </w:rPr>
         <w:t>else</w:t>
       </w:r>
+      <w:proofErr w:type="gramEnd"/>
       <w:r>
         <w:rPr>
           <w:rFonts w:ascii="Consolas" w:eastAsia="Times New Roman" w:hAnsi="Consolas" w:cs="Times New Roman"/>
@@ -15507,9 +16284,21 @@
           <w:szCs w:val="23"/>
           <w:lang w:eastAsia="en-IN"/>
         </w:rPr>
-        <w:t>d+s.substring</w:t>
+        <w:t>d+</w:t>
+      </w:r>
+      <w:proofErr w:type="gramStart"/>
+      <w:r>
+        <w:rPr>
+          <w:rFonts w:ascii="Consolas" w:eastAsia="Times New Roman" w:hAnsi="Consolas" w:cs="Times New Roman"/>
+          <w:color w:val="000000"/>
+          <w:sz w:val="23"/>
+          <w:szCs w:val="23"/>
+          <w:lang w:eastAsia="en-IN"/>
+        </w:rPr>
+        <w:t>s.substring</w:t>
       </w:r>
       <w:proofErr w:type="spellEnd"/>
+      <w:proofErr w:type="gramEnd"/>
       <w:r>
         <w:rPr>
           <w:rFonts w:ascii="Consolas" w:eastAsia="Times New Roman" w:hAnsi="Consolas" w:cs="Times New Roman"/>
@@ -15925,7 +16714,29 @@
           <w:szCs w:val="23"/>
           <w:lang w:eastAsia="en-IN"/>
         </w:rPr>
-        <w:t> List&lt;Integer&gt; matchingStrings(List&lt;String&gt; strings, List&lt;String&gt; queries) {</w:t>
+        <w:t> List&lt;Integer&gt; </w:t>
+      </w:r>
+      <w:proofErr w:type="gramStart"/>
+      <w:r>
+        <w:rPr>
+          <w:rFonts w:ascii="Consolas" w:eastAsia="Times New Roman" w:hAnsi="Consolas" w:cs="Times New Roman"/>
+          <w:color w:val="000000"/>
+          <w:sz w:val="23"/>
+          <w:szCs w:val="23"/>
+          <w:lang w:eastAsia="en-IN"/>
+        </w:rPr>
+        <w:t>matchingStrings(</w:t>
+      </w:r>
+      <w:proofErr w:type="gramEnd"/>
+      <w:r>
+        <w:rPr>
+          <w:rFonts w:ascii="Consolas" w:eastAsia="Times New Roman" w:hAnsi="Consolas" w:cs="Times New Roman"/>
+          <w:color w:val="000000"/>
+          <w:sz w:val="23"/>
+          <w:szCs w:val="23"/>
+          <w:lang w:eastAsia="en-IN"/>
+        </w:rPr>
+        <w:t>List&lt;String&gt; strings, List&lt;String&gt; queries) {</w:t>
       </w:r>
     </w:p>
     <w:p>
@@ -15951,6 +16762,7 @@
         <w:t>        HashMap&lt;</w:t>
       </w:r>
       <w:proofErr w:type="spellStart"/>
+      <w:proofErr w:type="gramStart"/>
       <w:r>
         <w:rPr>
           <w:rFonts w:ascii="Consolas" w:eastAsia="Times New Roman" w:hAnsi="Consolas" w:cs="Times New Roman"/>
@@ -15962,6 +16774,7 @@
         <w:t>String,Integer</w:t>
       </w:r>
       <w:proofErr w:type="spellEnd"/>
+      <w:proofErr w:type="gramEnd"/>
       <w:r>
         <w:rPr>
           <w:rFonts w:ascii="Consolas" w:eastAsia="Times New Roman" w:hAnsi="Consolas" w:cs="Times New Roman"/>
@@ -16015,6 +16828,7 @@
         </w:rPr>
         <w:t>        </w:t>
       </w:r>
+      <w:proofErr w:type="gramStart"/>
       <w:r>
         <w:rPr>
           <w:rFonts w:ascii="Consolas" w:eastAsia="Times New Roman" w:hAnsi="Consolas" w:cs="Times New Roman"/>
@@ -16035,6 +16849,7 @@
         </w:rPr>
         <w:t>(</w:t>
       </w:r>
+      <w:proofErr w:type="gramEnd"/>
       <w:r>
         <w:rPr>
           <w:rFonts w:ascii="Consolas" w:eastAsia="Times New Roman" w:hAnsi="Consolas" w:cs="Times New Roman"/>
@@ -16197,6 +17012,7 @@
         </w:rPr>
         <w:t>if</w:t>
       </w:r>
+      <w:proofErr w:type="gramStart"/>
       <w:r>
         <w:rPr>
           <w:rFonts w:ascii="Consolas" w:eastAsia="Times New Roman" w:hAnsi="Consolas" w:cs="Times New Roman"/>
@@ -16216,7 +17032,18 @@
           <w:szCs w:val="23"/>
           <w:lang w:eastAsia="en-IN"/>
         </w:rPr>
-        <w:t>a.containsKey</w:t>
+        <w:t>a</w:t>
+      </w:r>
+      <w:proofErr w:type="gramEnd"/>
+      <w:r>
+        <w:rPr>
+          <w:rFonts w:ascii="Consolas" w:eastAsia="Times New Roman" w:hAnsi="Consolas" w:cs="Times New Roman"/>
+          <w:color w:val="000000"/>
+          <w:sz w:val="23"/>
+          <w:szCs w:val="23"/>
+          <w:lang w:eastAsia="en-IN"/>
+        </w:rPr>
+        <w:t>.containsKey</w:t>
       </w:r>
       <w:proofErr w:type="spellEnd"/>
       <w:r>
@@ -16426,7 +17253,18 @@
           <w:szCs w:val="23"/>
           <w:lang w:eastAsia="en-IN"/>
         </w:rPr>
-        <w:t>            }</w:t>
+        <w:t>            </w:t>
+      </w:r>
+      <w:proofErr w:type="gramStart"/>
+      <w:r>
+        <w:rPr>
+          <w:rFonts w:ascii="Consolas" w:eastAsia="Times New Roman" w:hAnsi="Consolas" w:cs="Times New Roman"/>
+          <w:color w:val="000000"/>
+          <w:sz w:val="23"/>
+          <w:szCs w:val="23"/>
+          <w:lang w:eastAsia="en-IN"/>
+        </w:rPr>
+        <w:t>}</w:t>
       </w:r>
       <w:r>
         <w:rPr>
@@ -16438,6 +17276,7 @@
         </w:rPr>
         <w:t>else</w:t>
       </w:r>
+      <w:proofErr w:type="gramEnd"/>
       <w:r>
         <w:rPr>
           <w:rFonts w:ascii="Consolas" w:eastAsia="Times New Roman" w:hAnsi="Consolas" w:cs="Times New Roman"/>
@@ -16527,6 +17366,7 @@
         <w:t>i</w:t>
       </w:r>
       <w:proofErr w:type="spellEnd"/>
+      <w:proofErr w:type="gramStart"/>
       <w:r>
         <w:rPr>
           <w:rFonts w:ascii="Consolas" w:eastAsia="Times New Roman" w:hAnsi="Consolas" w:cs="Times New Roman"/>
@@ -16549,6 +17389,7 @@
         <w:t>a.get</w:t>
       </w:r>
       <w:proofErr w:type="spellEnd"/>
+      <w:proofErr w:type="gramEnd"/>
       <w:r>
         <w:rPr>
           <w:rFonts w:ascii="Consolas" w:eastAsia="Times New Roman" w:hAnsi="Consolas" w:cs="Times New Roman"/>
@@ -16732,7 +17573,29 @@
           <w:szCs w:val="23"/>
           <w:lang w:eastAsia="en-IN"/>
         </w:rPr>
-        <w:t>&lt;&gt;();</w:t>
+        <w:t>&lt;</w:t>
+      </w:r>
+      <w:proofErr w:type="gramStart"/>
+      <w:r>
+        <w:rPr>
+          <w:rFonts w:ascii="Consolas" w:eastAsia="Times New Roman" w:hAnsi="Consolas" w:cs="Times New Roman"/>
+          <w:color w:val="000000"/>
+          <w:sz w:val="23"/>
+          <w:szCs w:val="23"/>
+          <w:lang w:eastAsia="en-IN"/>
+        </w:rPr>
+        <w:t>&gt;(</w:t>
+      </w:r>
+      <w:proofErr w:type="gramEnd"/>
+      <w:r>
+        <w:rPr>
+          <w:rFonts w:ascii="Consolas" w:eastAsia="Times New Roman" w:hAnsi="Consolas" w:cs="Times New Roman"/>
+          <w:color w:val="000000"/>
+          <w:sz w:val="23"/>
+          <w:szCs w:val="23"/>
+          <w:lang w:eastAsia="en-IN"/>
+        </w:rPr>
+        <w:t>);</w:t>
       </w:r>
     </w:p>
     <w:p>
@@ -16757,6 +17620,7 @@
         </w:rPr>
         <w:t>        </w:t>
       </w:r>
+      <w:proofErr w:type="gramStart"/>
       <w:r>
         <w:rPr>
           <w:rFonts w:ascii="Consolas" w:eastAsia="Times New Roman" w:hAnsi="Consolas" w:cs="Times New Roman"/>
@@ -16777,6 +17641,7 @@
         </w:rPr>
         <w:t>(</w:t>
       </w:r>
+      <w:proofErr w:type="gramEnd"/>
       <w:r>
         <w:rPr>
           <w:rFonts w:ascii="Consolas" w:eastAsia="Times New Roman" w:hAnsi="Consolas" w:cs="Times New Roman"/>
@@ -16950,6 +17815,7 @@
         <w:t>(</w:t>
       </w:r>
       <w:proofErr w:type="spellStart"/>
+      <w:proofErr w:type="gramStart"/>
       <w:r>
         <w:rPr>
           <w:rFonts w:ascii="Consolas" w:eastAsia="Times New Roman" w:hAnsi="Consolas" w:cs="Times New Roman"/>
@@ -16961,6 +17827,7 @@
         <w:t>a.containsKey</w:t>
       </w:r>
       <w:proofErr w:type="spellEnd"/>
+      <w:proofErr w:type="gramEnd"/>
       <w:r>
         <w:rPr>
           <w:rFonts w:ascii="Consolas" w:eastAsia="Times New Roman" w:hAnsi="Consolas" w:cs="Times New Roman"/>
@@ -17195,6 +18062,7 @@
         </w:rPr>
         <w:t>            </w:t>
       </w:r>
+      <w:proofErr w:type="gramStart"/>
       <w:r>
         <w:rPr>
           <w:rFonts w:ascii="Consolas" w:eastAsia="Times New Roman" w:hAnsi="Consolas" w:cs="Times New Roman"/>
@@ -17215,6 +18083,7 @@
         </w:rPr>
         <w:t>{</w:t>
       </w:r>
+      <w:proofErr w:type="gramEnd"/>
     </w:p>
     <w:p>
       <w:pPr>
@@ -17239,6 +18108,7 @@
         <w:t>                </w:t>
       </w:r>
       <w:proofErr w:type="spellStart"/>
+      <w:proofErr w:type="gramStart"/>
       <w:r>
         <w:rPr>
           <w:rFonts w:ascii="Consolas" w:eastAsia="Times New Roman" w:hAnsi="Consolas" w:cs="Times New Roman"/>
@@ -17260,6 +18130,7 @@
         </w:rPr>
         <w:t>(</w:t>
       </w:r>
+      <w:proofErr w:type="gramEnd"/>
       <w:r>
         <w:rPr>
           <w:rFonts w:ascii="Consolas" w:eastAsia="Times New Roman" w:hAnsi="Consolas" w:cs="Times New Roman"/>
@@ -17766,7 +18637,19 @@
           <w:sz w:val="20"/>
           <w:szCs w:val="20"/>
         </w:rPr>
-        <w:t xml:space="preserve"> the k  </w:t>
+        <w:t xml:space="preserve"> the </w:t>
+      </w:r>
+      <w:proofErr w:type="gramStart"/>
+      <w:r>
+        <w:rPr>
+          <w:rFonts w:ascii="Consolas" w:hAnsi="Consolas" w:cs="Consolas"/>
+          <w:b/>
+          <w:bCs/>
+          <w:color w:val="000000"/>
+          <w:sz w:val="20"/>
+          <w:szCs w:val="20"/>
+        </w:rPr>
+        <w:t xml:space="preserve">k  </w:t>
       </w:r>
       <w:proofErr w:type="spellStart"/>
       <w:r>
@@ -17781,6 +18664,7 @@
         <w:t>th</w:t>
       </w:r>
       <w:proofErr w:type="spellEnd"/>
+      <w:proofErr w:type="gramEnd"/>
       <w:r>
         <w:rPr>
           <w:rFonts w:ascii="Consolas" w:hAnsi="Consolas" w:cs="Consolas"/>
@@ -17820,6 +18704,7 @@
         <w:t xml:space="preserve">And reached at the last and point the </w:t>
       </w:r>
       <w:proofErr w:type="spellStart"/>
+      <w:proofErr w:type="gramStart"/>
       <w:r>
         <w:rPr>
           <w:rFonts w:ascii="Consolas" w:hAnsi="Consolas" w:cs="Consolas"/>
@@ -17832,6 +18717,7 @@
         <w:t>last.next</w:t>
       </w:r>
       <w:proofErr w:type="spellEnd"/>
+      <w:proofErr w:type="gramEnd"/>
       <w:r>
         <w:rPr>
           <w:rFonts w:ascii="Consolas" w:hAnsi="Consolas" w:cs="Consolas"/>
@@ -17892,7 +18778,31 @@
           <w:sz w:val="20"/>
           <w:szCs w:val="20"/>
         </w:rPr>
-        <w:t xml:space="preserve"> position , mark the </w:t>
+        <w:t xml:space="preserve"> </w:t>
+      </w:r>
+      <w:proofErr w:type="gramStart"/>
+      <w:r>
+        <w:rPr>
+          <w:rFonts w:ascii="Consolas" w:hAnsi="Consolas" w:cs="Consolas"/>
+          <w:b/>
+          <w:bCs/>
+          <w:color w:val="000000"/>
+          <w:sz w:val="20"/>
+          <w:szCs w:val="20"/>
+        </w:rPr>
+        <w:t>position ,</w:t>
+      </w:r>
+      <w:proofErr w:type="gramEnd"/>
+      <w:r>
+        <w:rPr>
+          <w:rFonts w:ascii="Consolas" w:hAnsi="Consolas" w:cs="Consolas"/>
+          <w:b/>
+          <w:bCs/>
+          <w:color w:val="000000"/>
+          <w:sz w:val="20"/>
+          <w:szCs w:val="20"/>
+        </w:rPr>
+        <w:t xml:space="preserve"> mark the </w:t>
       </w:r>
       <w:proofErr w:type="spellStart"/>
       <w:r>
@@ -18295,7 +19205,27 @@
           <w:sz w:val="20"/>
           <w:szCs w:val="20"/>
         </w:rPr>
-        <w:t xml:space="preserve"> main(String[] </w:t>
+        <w:t xml:space="preserve"> </w:t>
+      </w:r>
+      <w:proofErr w:type="gramStart"/>
+      <w:r>
+        <w:rPr>
+          <w:rFonts w:ascii="Consolas" w:hAnsi="Consolas" w:cs="Consolas"/>
+          <w:color w:val="000000"/>
+          <w:sz w:val="20"/>
+          <w:szCs w:val="20"/>
+        </w:rPr>
+        <w:t>main(</w:t>
+      </w:r>
+      <w:proofErr w:type="gramEnd"/>
+      <w:r>
+        <w:rPr>
+          <w:rFonts w:ascii="Consolas" w:hAnsi="Consolas" w:cs="Consolas"/>
+          <w:color w:val="000000"/>
+          <w:sz w:val="20"/>
+          <w:szCs w:val="20"/>
+        </w:rPr>
+        <w:t xml:space="preserve">String[] </w:t>
       </w:r>
       <w:proofErr w:type="spellStart"/>
       <w:r>
@@ -18399,6 +19329,7 @@
         </w:rPr>
         <w:t xml:space="preserve"> </w:t>
       </w:r>
+      <w:proofErr w:type="gramStart"/>
       <w:r>
         <w:rPr>
           <w:rFonts w:ascii="Consolas" w:hAnsi="Consolas" w:cs="Consolas"/>
@@ -18415,7 +19346,17 @@
           <w:sz w:val="20"/>
           <w:szCs w:val="20"/>
         </w:rPr>
-        <w:t>[]= {1,2,3,4,5};</w:t>
+        <w:t>[</w:t>
+      </w:r>
+      <w:proofErr w:type="gramEnd"/>
+      <w:r>
+        <w:rPr>
+          <w:rFonts w:ascii="Consolas" w:hAnsi="Consolas" w:cs="Consolas"/>
+          <w:color w:val="000000"/>
+          <w:sz w:val="20"/>
+          <w:szCs w:val="20"/>
+        </w:rPr>
+        <w:t>]= {1,2,3,4,5};</w:t>
       </w:r>
     </w:p>
     <w:p>
@@ -18518,7 +19459,27 @@
           <w:sz w:val="20"/>
           <w:szCs w:val="20"/>
         </w:rPr>
-        <w:t xml:space="preserve"> HashSet&lt;Integer&gt;();</w:t>
+        <w:t xml:space="preserve"> HashSet&lt;Integer</w:t>
+      </w:r>
+      <w:proofErr w:type="gramStart"/>
+      <w:r>
+        <w:rPr>
+          <w:rFonts w:ascii="Consolas" w:hAnsi="Consolas" w:cs="Consolas"/>
+          <w:color w:val="000000"/>
+          <w:sz w:val="20"/>
+          <w:szCs w:val="20"/>
+        </w:rPr>
+        <w:t>&gt;(</w:t>
+      </w:r>
+      <w:proofErr w:type="gramEnd"/>
+      <w:r>
+        <w:rPr>
+          <w:rFonts w:ascii="Consolas" w:hAnsi="Consolas" w:cs="Consolas"/>
+          <w:color w:val="000000"/>
+          <w:sz w:val="20"/>
+          <w:szCs w:val="20"/>
+        </w:rPr>
+        <w:t>);</w:t>
       </w:r>
     </w:p>
     <w:p>
@@ -18551,6 +19512,7 @@
         </w:rPr>
         <w:tab/>
       </w:r>
+      <w:proofErr w:type="gramStart"/>
       <w:r>
         <w:rPr>
           <w:rFonts w:ascii="Consolas" w:hAnsi="Consolas" w:cs="Consolas"/>
@@ -18571,6 +19533,7 @@
         </w:rPr>
         <w:t>(</w:t>
       </w:r>
+      <w:proofErr w:type="gramEnd"/>
       <w:r>
         <w:rPr>
           <w:rFonts w:ascii="Consolas" w:hAnsi="Consolas" w:cs="Consolas"/>
@@ -18710,6 +19673,7 @@
         </w:rPr>
         <w:t>if</w:t>
       </w:r>
+      <w:proofErr w:type="gramStart"/>
       <w:r>
         <w:rPr>
           <w:rFonts w:ascii="Consolas" w:hAnsi="Consolas" w:cs="Consolas"/>
@@ -18739,6 +19703,7 @@
         <w:t>.add</w:t>
       </w:r>
       <w:proofErr w:type="spellEnd"/>
+      <w:proofErr w:type="gramEnd"/>
       <w:r>
         <w:rPr>
           <w:rFonts w:ascii="Consolas" w:hAnsi="Consolas" w:cs="Consolas"/>
@@ -19243,7 +20208,31 @@
           <w:sz w:val="20"/>
           <w:szCs w:val="20"/>
         </w:rPr>
-        <w:t>Group Anagram Date :29:07:2022</w:t>
+        <w:t xml:space="preserve">Group Anagram </w:t>
+      </w:r>
+      <w:proofErr w:type="gramStart"/>
+      <w:r>
+        <w:rPr>
+          <w:rFonts w:ascii="Consolas" w:hAnsi="Consolas" w:cs="Consolas"/>
+          <w:b/>
+          <w:bCs/>
+          <w:color w:val="000000"/>
+          <w:sz w:val="20"/>
+          <w:szCs w:val="20"/>
+        </w:rPr>
+        <w:t>Date :</w:t>
+      </w:r>
+      <w:proofErr w:type="gramEnd"/>
+      <w:r>
+        <w:rPr>
+          <w:rFonts w:ascii="Consolas" w:hAnsi="Consolas" w:cs="Consolas"/>
+          <w:b/>
+          <w:bCs/>
+          <w:color w:val="000000"/>
+          <w:sz w:val="20"/>
+          <w:szCs w:val="20"/>
+        </w:rPr>
+        <w:t>29:07:2022</w:t>
       </w:r>
     </w:p>
     <w:p>
@@ -19327,7 +20316,31 @@
           <w:sz w:val="20"/>
           <w:szCs w:val="20"/>
         </w:rPr>
-        <w:t xml:space="preserve">First of all take the string , convert the string into character array and then sort it after sorting </w:t>
+        <w:t xml:space="preserve">First of all take the </w:t>
+      </w:r>
+      <w:proofErr w:type="gramStart"/>
+      <w:r>
+        <w:rPr>
+          <w:rFonts w:ascii="Consolas" w:hAnsi="Consolas" w:cs="Consolas"/>
+          <w:b/>
+          <w:bCs/>
+          <w:color w:val="7F0055"/>
+          <w:sz w:val="20"/>
+          <w:szCs w:val="20"/>
+        </w:rPr>
+        <w:t>string ,</w:t>
+      </w:r>
+      <w:proofErr w:type="gramEnd"/>
+      <w:r>
+        <w:rPr>
+          <w:rFonts w:ascii="Consolas" w:hAnsi="Consolas" w:cs="Consolas"/>
+          <w:b/>
+          <w:bCs/>
+          <w:color w:val="7F0055"/>
+          <w:sz w:val="20"/>
+          <w:szCs w:val="20"/>
+        </w:rPr>
+        <w:t xml:space="preserve"> convert the string into character array and then sort it after sorting </w:t>
       </w:r>
       <w:r>
         <w:rPr>
@@ -19518,6 +20531,7 @@
         </w:rPr>
         <w:t xml:space="preserve"> </w:t>
       </w:r>
+      <w:proofErr w:type="gramStart"/>
       <w:r>
         <w:rPr>
           <w:rFonts w:ascii="Consolas" w:hAnsi="Consolas" w:cs="Consolas"/>
@@ -19536,7 +20550,17 @@
           <w:sz w:val="20"/>
           <w:szCs w:val="20"/>
         </w:rPr>
-        <w:t xml:space="preserve">  List&lt;List&lt;String&gt;&gt; </w:t>
+        <w:t xml:space="preserve">  List</w:t>
+      </w:r>
+      <w:proofErr w:type="gramEnd"/>
+      <w:r>
+        <w:rPr>
+          <w:rFonts w:ascii="Consolas" w:hAnsi="Consolas" w:cs="Consolas"/>
+          <w:color w:val="000000"/>
+          <w:sz w:val="20"/>
+          <w:szCs w:val="20"/>
+        </w:rPr>
+        <w:t xml:space="preserve">&lt;List&lt;String&gt;&gt; </w:t>
       </w:r>
       <w:proofErr w:type="spellStart"/>
       <w:r>
@@ -19677,7 +20701,27 @@
           <w:sz w:val="20"/>
           <w:szCs w:val="20"/>
         </w:rPr>
-        <w:t>&lt;&gt;();</w:t>
+        <w:t>&lt;</w:t>
+      </w:r>
+      <w:proofErr w:type="gramStart"/>
+      <w:r>
+        <w:rPr>
+          <w:rFonts w:ascii="Consolas" w:hAnsi="Consolas" w:cs="Consolas"/>
+          <w:color w:val="000000"/>
+          <w:sz w:val="20"/>
+          <w:szCs w:val="20"/>
+        </w:rPr>
+        <w:t>&gt;(</w:t>
+      </w:r>
+      <w:proofErr w:type="gramEnd"/>
+      <w:r>
+        <w:rPr>
+          <w:rFonts w:ascii="Consolas" w:hAnsi="Consolas" w:cs="Consolas"/>
+          <w:color w:val="000000"/>
+          <w:sz w:val="20"/>
+          <w:szCs w:val="20"/>
+        </w:rPr>
+        <w:t>);</w:t>
       </w:r>
     </w:p>
     <w:p>
@@ -19743,6 +20787,7 @@
         <w:t>Map&lt;</w:t>
       </w:r>
       <w:proofErr w:type="spellStart"/>
+      <w:proofErr w:type="gramStart"/>
       <w:r>
         <w:rPr>
           <w:rFonts w:ascii="Consolas" w:hAnsi="Consolas" w:cs="Consolas"/>
@@ -19753,6 +20798,7 @@
         <w:t>String,List</w:t>
       </w:r>
       <w:proofErr w:type="spellEnd"/>
+      <w:proofErr w:type="gramEnd"/>
       <w:r>
         <w:rPr>
           <w:rFonts w:ascii="Consolas" w:hAnsi="Consolas" w:cs="Consolas"/>
@@ -19864,6 +20910,7 @@
         </w:rPr>
         <w:tab/>
       </w:r>
+      <w:proofErr w:type="gramStart"/>
       <w:r>
         <w:rPr>
           <w:rFonts w:ascii="Consolas" w:hAnsi="Consolas" w:cs="Consolas"/>
@@ -19884,6 +20931,7 @@
         </w:rPr>
         <w:t>(</w:t>
       </w:r>
+      <w:proofErr w:type="gramEnd"/>
       <w:r>
         <w:rPr>
           <w:rFonts w:ascii="Consolas" w:hAnsi="Consolas" w:cs="Consolas"/>
@@ -20090,6 +21138,7 @@
         </w:rPr>
         <w:t>ss</w:t>
       </w:r>
+      <w:proofErr w:type="gramStart"/>
       <w:r>
         <w:rPr>
           <w:rFonts w:ascii="Consolas" w:hAnsi="Consolas" w:cs="Consolas"/>
@@ -20099,6 +21148,7 @@
         </w:rPr>
         <w:t>[]=</w:t>
       </w:r>
+      <w:proofErr w:type="gramEnd"/>
       <w:r>
         <w:rPr>
           <w:rFonts w:ascii="Consolas" w:hAnsi="Consolas" w:cs="Consolas"/>
@@ -20471,6 +21521,7 @@
         </w:rPr>
         <w:t>if</w:t>
       </w:r>
+      <w:proofErr w:type="gramStart"/>
       <w:r>
         <w:rPr>
           <w:rFonts w:ascii="Consolas" w:hAnsi="Consolas" w:cs="Consolas"/>
@@ -20490,6 +21541,7 @@
         </w:rPr>
         <w:t>amap</w:t>
       </w:r>
+      <w:proofErr w:type="gramEnd"/>
       <w:r>
         <w:rPr>
           <w:rFonts w:ascii="Consolas" w:hAnsi="Consolas" w:cs="Consolas"/>
@@ -20600,6 +21652,7 @@
         <w:tab/>
       </w:r>
       <w:proofErr w:type="spellStart"/>
+      <w:proofErr w:type="gramStart"/>
       <w:r>
         <w:rPr>
           <w:rFonts w:ascii="Consolas" w:hAnsi="Consolas" w:cs="Consolas"/>
@@ -20628,6 +21681,7 @@
         </w:rPr>
         <w:t>(</w:t>
       </w:r>
+      <w:proofErr w:type="gramEnd"/>
       <w:r>
         <w:rPr>
           <w:rFonts w:ascii="Consolas" w:hAnsi="Consolas" w:cs="Consolas"/>
@@ -20818,14 +21872,25 @@
         </w:rPr>
         <w:t>w</w:t>
       </w:r>
-      <w:r>
-        <w:rPr>
-          <w:rFonts w:ascii="Consolas" w:hAnsi="Consolas" w:cs="Consolas"/>
-          <w:color w:val="000000"/>
-          <w:sz w:val="20"/>
-          <w:szCs w:val="20"/>
-        </w:rPr>
-        <w:t>).add(</w:t>
+      <w:proofErr w:type="gramStart"/>
+      <w:r>
+        <w:rPr>
+          <w:rFonts w:ascii="Consolas" w:hAnsi="Consolas" w:cs="Consolas"/>
+          <w:color w:val="000000"/>
+          <w:sz w:val="20"/>
+          <w:szCs w:val="20"/>
+        </w:rPr>
+        <w:t>).add</w:t>
+      </w:r>
+      <w:proofErr w:type="gramEnd"/>
+      <w:r>
+        <w:rPr>
+          <w:rFonts w:ascii="Consolas" w:hAnsi="Consolas" w:cs="Consolas"/>
+          <w:color w:val="000000"/>
+          <w:sz w:val="20"/>
+          <w:szCs w:val="20"/>
+        </w:rPr>
+        <w:t>(</w:t>
       </w:r>
       <w:r>
         <w:rPr>
@@ -20947,6 +22012,7 @@
         <w:t xml:space="preserve">//convert the </w:t>
       </w:r>
       <w:proofErr w:type="spellStart"/>
+      <w:proofErr w:type="gramStart"/>
       <w:r>
         <w:rPr>
           <w:rFonts w:ascii="Consolas" w:hAnsi="Consolas" w:cs="Consolas"/>
@@ -20965,7 +22031,17 @@
           <w:sz w:val="20"/>
           <w:szCs w:val="20"/>
         </w:rPr>
-        <w:t xml:space="preserve">  value into the list</w:t>
+        <w:t xml:space="preserve">  value</w:t>
+      </w:r>
+      <w:proofErr w:type="gramEnd"/>
+      <w:r>
+        <w:rPr>
+          <w:rFonts w:ascii="Consolas" w:hAnsi="Consolas" w:cs="Consolas"/>
+          <w:color w:val="3F7F5F"/>
+          <w:sz w:val="20"/>
+          <w:szCs w:val="20"/>
+        </w:rPr>
+        <w:t xml:space="preserve"> into the list</w:t>
       </w:r>
     </w:p>
     <w:p>
@@ -20998,6 +22074,7 @@
         </w:rPr>
         <w:tab/>
       </w:r>
+      <w:proofErr w:type="gramStart"/>
       <w:r>
         <w:rPr>
           <w:rFonts w:ascii="Consolas" w:hAnsi="Consolas" w:cs="Consolas"/>
@@ -21019,6 +22096,7 @@
         <w:t>(</w:t>
       </w:r>
       <w:proofErr w:type="spellStart"/>
+      <w:proofErr w:type="gramEnd"/>
       <w:r>
         <w:rPr>
           <w:rFonts w:ascii="Consolas" w:hAnsi="Consolas" w:cs="Consolas"/>
@@ -21176,6 +22254,7 @@
         <w:t>(</w:t>
       </w:r>
       <w:proofErr w:type="spellStart"/>
+      <w:proofErr w:type="gramStart"/>
       <w:r>
         <w:rPr>
           <w:rFonts w:ascii="Consolas" w:hAnsi="Consolas" w:cs="Consolas"/>
@@ -21195,6 +22274,7 @@
         <w:t>.getValue</w:t>
       </w:r>
       <w:proofErr w:type="spellEnd"/>
+      <w:proofErr w:type="gramEnd"/>
       <w:r>
         <w:rPr>
           <w:rFonts w:ascii="Consolas" w:hAnsi="Consolas" w:cs="Consolas"/>
@@ -21575,7 +22655,27 @@
           <w:sz w:val="20"/>
           <w:szCs w:val="20"/>
         </w:rPr>
-        <w:t>By Using the priority Queue we can solve the questions</w:t>
+        <w:t xml:space="preserve">By Using the priority </w:t>
+      </w:r>
+      <w:proofErr w:type="gramStart"/>
+      <w:r>
+        <w:rPr>
+          <w:rFonts w:ascii="Consolas" w:hAnsi="Consolas" w:cs="Consolas"/>
+          <w:color w:val="000000"/>
+          <w:sz w:val="20"/>
+          <w:szCs w:val="20"/>
+        </w:rPr>
+        <w:t>Queue</w:t>
+      </w:r>
+      <w:proofErr w:type="gramEnd"/>
+      <w:r>
+        <w:rPr>
+          <w:rFonts w:ascii="Consolas" w:hAnsi="Consolas" w:cs="Consolas"/>
+          <w:color w:val="000000"/>
+          <w:sz w:val="20"/>
+          <w:szCs w:val="20"/>
+        </w:rPr>
+        <w:t xml:space="preserve"> we can solve the questions</w:t>
       </w:r>
     </w:p>
     <w:p>
@@ -21683,7 +22783,33 @@
           <w:szCs w:val="20"/>
           <w:highlight w:val="yellow"/>
         </w:rPr>
-        <w:t xml:space="preserve">Code no 4:Largest and smallest element using the priority queue </w:t>
+        <w:t xml:space="preserve">Code no </w:t>
+      </w:r>
+      <w:proofErr w:type="gramStart"/>
+      <w:r>
+        <w:rPr>
+          <w:rFonts w:ascii="Consolas" w:hAnsi="Consolas" w:cs="Consolas"/>
+          <w:b/>
+          <w:bCs/>
+          <w:color w:val="000000"/>
+          <w:sz w:val="20"/>
+          <w:szCs w:val="20"/>
+          <w:highlight w:val="yellow"/>
+        </w:rPr>
+        <w:t>4:Largest</w:t>
+      </w:r>
+      <w:proofErr w:type="gramEnd"/>
+      <w:r>
+        <w:rPr>
+          <w:rFonts w:ascii="Consolas" w:hAnsi="Consolas" w:cs="Consolas"/>
+          <w:b/>
+          <w:bCs/>
+          <w:color w:val="000000"/>
+          <w:sz w:val="20"/>
+          <w:szCs w:val="20"/>
+          <w:highlight w:val="yellow"/>
+        </w:rPr>
+        <w:t xml:space="preserve"> and smallest element using the priority queue </w:t>
       </w:r>
       <w:proofErr w:type="spellStart"/>
       <w:r>
@@ -21869,6 +22995,7 @@
         </w:rPr>
         <w:t>(</w:t>
       </w:r>
+      <w:proofErr w:type="gramStart"/>
       <w:r>
         <w:rPr>
           <w:rFonts w:ascii="Consolas" w:hAnsi="Consolas" w:cs="Consolas"/>
@@ -21889,7 +23016,18 @@
           <w:szCs w:val="20"/>
           <w:u w:val="single"/>
         </w:rPr>
-        <w:t xml:space="preserve">[] </w:t>
+        <w:t>[</w:t>
+      </w:r>
+      <w:proofErr w:type="gramEnd"/>
+      <w:r>
+        <w:rPr>
+          <w:rFonts w:ascii="Consolas" w:hAnsi="Consolas" w:cs="Consolas"/>
+          <w:color w:val="000000"/>
+          <w:sz w:val="20"/>
+          <w:szCs w:val="20"/>
+          <w:u w:val="single"/>
+        </w:rPr>
+        <w:t xml:space="preserve">] </w:t>
       </w:r>
       <w:proofErr w:type="spellStart"/>
       <w:r>
@@ -22146,7 +23284,27 @@
           <w:sz w:val="20"/>
           <w:szCs w:val="20"/>
         </w:rPr>
-        <w:t>&lt;&gt;();</w:t>
+        <w:t>&lt;</w:t>
+      </w:r>
+      <w:proofErr w:type="gramStart"/>
+      <w:r>
+        <w:rPr>
+          <w:rFonts w:ascii="Consolas" w:hAnsi="Consolas" w:cs="Consolas"/>
+          <w:color w:val="000000"/>
+          <w:sz w:val="20"/>
+          <w:szCs w:val="20"/>
+        </w:rPr>
+        <w:t>&gt;(</w:t>
+      </w:r>
+      <w:proofErr w:type="gramEnd"/>
+      <w:r>
+        <w:rPr>
+          <w:rFonts w:ascii="Consolas" w:hAnsi="Consolas" w:cs="Consolas"/>
+          <w:color w:val="000000"/>
+          <w:sz w:val="20"/>
+          <w:szCs w:val="20"/>
+        </w:rPr>
+        <w:t>);</w:t>
       </w:r>
     </w:p>
     <w:p>
@@ -22202,6 +23360,7 @@
         </w:rPr>
         <w:tab/>
       </w:r>
+      <w:proofErr w:type="gramStart"/>
       <w:r>
         <w:rPr>
           <w:rFonts w:ascii="Consolas" w:hAnsi="Consolas" w:cs="Consolas"/>
@@ -22222,6 +23381,7 @@
         </w:rPr>
         <w:t>(</w:t>
       </w:r>
+      <w:proofErr w:type="gramEnd"/>
       <w:r>
         <w:rPr>
           <w:rFonts w:ascii="Consolas" w:hAnsi="Consolas" w:cs="Consolas"/>
@@ -22551,6 +23711,7 @@
         </w:rPr>
         <w:tab/>
       </w:r>
+      <w:proofErr w:type="gramStart"/>
       <w:r>
         <w:rPr>
           <w:rFonts w:ascii="Consolas" w:hAnsi="Consolas" w:cs="Consolas"/>
@@ -22571,6 +23732,7 @@
         </w:rPr>
         <w:t>(</w:t>
       </w:r>
+      <w:proofErr w:type="gramEnd"/>
       <w:r>
         <w:rPr>
           <w:rFonts w:ascii="Consolas" w:hAnsi="Consolas" w:cs="Consolas"/>
@@ -22798,6 +23960,7 @@
         <w:t>(</w:t>
       </w:r>
       <w:proofErr w:type="spellStart"/>
+      <w:proofErr w:type="gramStart"/>
       <w:r>
         <w:rPr>
           <w:rFonts w:ascii="Consolas" w:hAnsi="Consolas" w:cs="Consolas"/>
@@ -22817,6 +23980,7 @@
         <w:t>.peek</w:t>
       </w:r>
       <w:proofErr w:type="spellEnd"/>
+      <w:proofErr w:type="gramEnd"/>
       <w:r>
         <w:rPr>
           <w:rFonts w:ascii="Consolas" w:hAnsi="Consolas" w:cs="Consolas"/>
@@ -22955,6 +24119,7 @@
         <w:tab/>
       </w:r>
       <w:proofErr w:type="spellStart"/>
+      <w:proofErr w:type="gramStart"/>
       <w:r>
         <w:rPr>
           <w:rFonts w:ascii="Consolas" w:hAnsi="Consolas" w:cs="Consolas"/>
@@ -22974,6 +24139,7 @@
         <w:t>.poll</w:t>
       </w:r>
       <w:proofErr w:type="spellEnd"/>
+      <w:proofErr w:type="gramEnd"/>
       <w:r>
         <w:rPr>
           <w:rFonts w:ascii="Consolas" w:hAnsi="Consolas" w:cs="Consolas"/>
@@ -23246,6 +24412,7 @@
         <w:t>(</w:t>
       </w:r>
       <w:proofErr w:type="spellStart"/>
+      <w:proofErr w:type="gramStart"/>
       <w:r>
         <w:rPr>
           <w:rFonts w:ascii="Consolas" w:hAnsi="Consolas" w:cs="Consolas"/>
@@ -23265,6 +24432,7 @@
         <w:t>.peek</w:t>
       </w:r>
       <w:proofErr w:type="spellEnd"/>
+      <w:proofErr w:type="gramEnd"/>
       <w:r>
         <w:rPr>
           <w:rFonts w:ascii="Consolas" w:hAnsi="Consolas" w:cs="Consolas"/>
@@ -23549,6 +24717,7 @@
         </w:rPr>
         <w:t>(</w:t>
       </w:r>
+      <w:proofErr w:type="gramStart"/>
       <w:r>
         <w:rPr>
           <w:rFonts w:ascii="Consolas" w:hAnsi="Consolas" w:cs="Consolas"/>
@@ -23567,7 +24736,17 @@
           <w:sz w:val="20"/>
           <w:szCs w:val="20"/>
         </w:rPr>
-        <w:t xml:space="preserve">[] </w:t>
+        <w:t>[</w:t>
+      </w:r>
+      <w:proofErr w:type="gramEnd"/>
+      <w:r>
+        <w:rPr>
+          <w:rFonts w:ascii="Consolas" w:hAnsi="Consolas" w:cs="Consolas"/>
+          <w:color w:val="000000"/>
+          <w:sz w:val="20"/>
+          <w:szCs w:val="20"/>
+        </w:rPr>
+        <w:t xml:space="preserve">] </w:t>
       </w:r>
       <w:proofErr w:type="spellStart"/>
       <w:r>
@@ -23809,9 +24988,20 @@
           <w:sz w:val="20"/>
           <w:szCs w:val="20"/>
         </w:rPr>
-        <w:t>&lt;&gt;(</w:t>
+        <w:t>&lt;</w:t>
+      </w:r>
+      <w:proofErr w:type="gramStart"/>
+      <w:r>
+        <w:rPr>
+          <w:rFonts w:ascii="Consolas" w:hAnsi="Consolas" w:cs="Consolas"/>
+          <w:color w:val="000000"/>
+          <w:sz w:val="20"/>
+          <w:szCs w:val="20"/>
+        </w:rPr>
+        <w:t>&gt;(</w:t>
       </w:r>
       <w:proofErr w:type="spellStart"/>
+      <w:proofErr w:type="gramEnd"/>
       <w:r>
         <w:rPr>
           <w:rFonts w:ascii="Consolas" w:hAnsi="Consolas" w:cs="Consolas"/>
@@ -23895,6 +25085,7 @@
         </w:rPr>
         <w:tab/>
       </w:r>
+      <w:proofErr w:type="gramStart"/>
       <w:r>
         <w:rPr>
           <w:rFonts w:ascii="Consolas" w:hAnsi="Consolas" w:cs="Consolas"/>
@@ -23915,6 +25106,7 @@
         </w:rPr>
         <w:t>(</w:t>
       </w:r>
+      <w:proofErr w:type="gramEnd"/>
       <w:r>
         <w:rPr>
           <w:rFonts w:ascii="Consolas" w:hAnsi="Consolas" w:cs="Consolas"/>
@@ -24244,6 +25436,7 @@
         </w:rPr>
         <w:tab/>
       </w:r>
+      <w:proofErr w:type="gramStart"/>
       <w:r>
         <w:rPr>
           <w:rFonts w:ascii="Consolas" w:hAnsi="Consolas" w:cs="Consolas"/>
@@ -24264,6 +25457,7 @@
         </w:rPr>
         <w:t>(</w:t>
       </w:r>
+      <w:proofErr w:type="gramEnd"/>
       <w:r>
         <w:rPr>
           <w:rFonts w:ascii="Consolas" w:hAnsi="Consolas" w:cs="Consolas"/>
@@ -24491,6 +25685,7 @@
         <w:t>(</w:t>
       </w:r>
       <w:proofErr w:type="spellStart"/>
+      <w:proofErr w:type="gramStart"/>
       <w:r>
         <w:rPr>
           <w:rFonts w:ascii="Consolas" w:hAnsi="Consolas" w:cs="Consolas"/>
@@ -24510,6 +25705,7 @@
         <w:t>.peek</w:t>
       </w:r>
       <w:proofErr w:type="spellEnd"/>
+      <w:proofErr w:type="gramEnd"/>
       <w:r>
         <w:rPr>
           <w:rFonts w:ascii="Consolas" w:hAnsi="Consolas" w:cs="Consolas"/>
@@ -24648,6 +25844,7 @@
         <w:tab/>
       </w:r>
       <w:proofErr w:type="spellStart"/>
+      <w:proofErr w:type="gramStart"/>
       <w:r>
         <w:rPr>
           <w:rFonts w:ascii="Consolas" w:hAnsi="Consolas" w:cs="Consolas"/>
@@ -24667,6 +25864,7 @@
         <w:t>.poll</w:t>
       </w:r>
       <w:proofErr w:type="spellEnd"/>
+      <w:proofErr w:type="gramEnd"/>
       <w:r>
         <w:rPr>
           <w:rFonts w:ascii="Consolas" w:hAnsi="Consolas" w:cs="Consolas"/>
@@ -24939,6 +26137,7 @@
         <w:t>(</w:t>
       </w:r>
       <w:proofErr w:type="spellStart"/>
+      <w:proofErr w:type="gramStart"/>
       <w:r>
         <w:rPr>
           <w:rFonts w:ascii="Consolas" w:hAnsi="Consolas" w:cs="Consolas"/>
@@ -24958,6 +26157,7 @@
         <w:t>.peek</w:t>
       </w:r>
       <w:proofErr w:type="spellEnd"/>
+      <w:proofErr w:type="gramEnd"/>
       <w:r>
         <w:rPr>
           <w:rFonts w:ascii="Consolas" w:hAnsi="Consolas" w:cs="Consolas"/>
@@ -25178,7 +26378,31 @@
           <w:sz w:val="20"/>
           <w:szCs w:val="20"/>
         </w:rPr>
-        <w:t xml:space="preserve">&lt;Integer&gt; leaders(int </w:t>
+        <w:t xml:space="preserve">&lt;Integer&gt; </w:t>
+      </w:r>
+      <w:proofErr w:type="gramStart"/>
+      <w:r>
+        <w:rPr>
+          <w:rFonts w:ascii="Consolas" w:hAnsi="Consolas" w:cs="Consolas"/>
+          <w:b/>
+          <w:bCs/>
+          <w:color w:val="000000"/>
+          <w:sz w:val="20"/>
+          <w:szCs w:val="20"/>
+        </w:rPr>
+        <w:t>leaders(</w:t>
+      </w:r>
+      <w:proofErr w:type="gramEnd"/>
+      <w:r>
+        <w:rPr>
+          <w:rFonts w:ascii="Consolas" w:hAnsi="Consolas" w:cs="Consolas"/>
+          <w:b/>
+          <w:bCs/>
+          <w:color w:val="000000"/>
+          <w:sz w:val="20"/>
+          <w:szCs w:val="20"/>
+        </w:rPr>
+        <w:t xml:space="preserve">int </w:t>
       </w:r>
       <w:proofErr w:type="spellStart"/>
       <w:r>
@@ -25304,7 +26528,31 @@
           <w:sz w:val="20"/>
           <w:szCs w:val="20"/>
         </w:rPr>
-        <w:t>&lt;&gt;();</w:t>
+        <w:t>&lt;</w:t>
+      </w:r>
+      <w:proofErr w:type="gramStart"/>
+      <w:r>
+        <w:rPr>
+          <w:rFonts w:ascii="Consolas" w:hAnsi="Consolas" w:cs="Consolas"/>
+          <w:b/>
+          <w:bCs/>
+          <w:color w:val="000000"/>
+          <w:sz w:val="20"/>
+          <w:szCs w:val="20"/>
+        </w:rPr>
+        <w:t>&gt;(</w:t>
+      </w:r>
+      <w:proofErr w:type="gramEnd"/>
+      <w:r>
+        <w:rPr>
+          <w:rFonts w:ascii="Consolas" w:hAnsi="Consolas" w:cs="Consolas"/>
+          <w:b/>
+          <w:bCs/>
+          <w:color w:val="000000"/>
+          <w:sz w:val="20"/>
+          <w:szCs w:val="20"/>
+        </w:rPr>
+        <w:t>);</w:t>
       </w:r>
     </w:p>
     <w:p>
@@ -25379,7 +26627,31 @@
           <w:sz w:val="20"/>
           <w:szCs w:val="20"/>
         </w:rPr>
-        <w:t>[arr.length-1]);</w:t>
+        <w:t>[</w:t>
+      </w:r>
+      <w:proofErr w:type="gramStart"/>
+      <w:r>
+        <w:rPr>
+          <w:rFonts w:ascii="Consolas" w:hAnsi="Consolas" w:cs="Consolas"/>
+          <w:b/>
+          <w:bCs/>
+          <w:color w:val="000000"/>
+          <w:sz w:val="20"/>
+          <w:szCs w:val="20"/>
+        </w:rPr>
+        <w:t>arr.length</w:t>
+      </w:r>
+      <w:proofErr w:type="gramEnd"/>
+      <w:r>
+        <w:rPr>
+          <w:rFonts w:ascii="Consolas" w:hAnsi="Consolas" w:cs="Consolas"/>
+          <w:b/>
+          <w:bCs/>
+          <w:color w:val="000000"/>
+          <w:sz w:val="20"/>
+          <w:szCs w:val="20"/>
+        </w:rPr>
+        <w:t>-1]);</w:t>
       </w:r>
     </w:p>
     <w:p>
@@ -25430,7 +26702,31 @@
           <w:sz w:val="20"/>
           <w:szCs w:val="20"/>
         </w:rPr>
-        <w:t>[arr.length-1];</w:t>
+        <w:t>[</w:t>
+      </w:r>
+      <w:proofErr w:type="gramStart"/>
+      <w:r>
+        <w:rPr>
+          <w:rFonts w:ascii="Consolas" w:hAnsi="Consolas" w:cs="Consolas"/>
+          <w:b/>
+          <w:bCs/>
+          <w:color w:val="000000"/>
+          <w:sz w:val="20"/>
+          <w:szCs w:val="20"/>
+        </w:rPr>
+        <w:t>arr.length</w:t>
+      </w:r>
+      <w:proofErr w:type="gramEnd"/>
+      <w:r>
+        <w:rPr>
+          <w:rFonts w:ascii="Consolas" w:hAnsi="Consolas" w:cs="Consolas"/>
+          <w:b/>
+          <w:bCs/>
+          <w:color w:val="000000"/>
+          <w:sz w:val="20"/>
+          <w:szCs w:val="20"/>
+        </w:rPr>
+        <w:t>-1];</w:t>
       </w:r>
     </w:p>
     <w:p>
@@ -25473,7 +26769,31 @@
           <w:sz w:val="20"/>
           <w:szCs w:val="20"/>
         </w:rPr>
-        <w:t xml:space="preserve">    for(int </w:t>
+        <w:t xml:space="preserve">    </w:t>
+      </w:r>
+      <w:proofErr w:type="gramStart"/>
+      <w:r>
+        <w:rPr>
+          <w:rFonts w:ascii="Consolas" w:hAnsi="Consolas" w:cs="Consolas"/>
+          <w:b/>
+          <w:bCs/>
+          <w:color w:val="000000"/>
+          <w:sz w:val="20"/>
+          <w:szCs w:val="20"/>
+        </w:rPr>
+        <w:t>for(</w:t>
+      </w:r>
+      <w:proofErr w:type="gramEnd"/>
+      <w:r>
+        <w:rPr>
+          <w:rFonts w:ascii="Consolas" w:hAnsi="Consolas" w:cs="Consolas"/>
+          <w:b/>
+          <w:bCs/>
+          <w:color w:val="000000"/>
+          <w:sz w:val="20"/>
+          <w:szCs w:val="20"/>
+        </w:rPr>
+        <w:t xml:space="preserve">int </w:t>
       </w:r>
       <w:proofErr w:type="spellStart"/>
       <w:r>
@@ -26226,12 +27546,17 @@
         <w:t xml:space="preserve">public static int </w:t>
       </w:r>
       <w:proofErr w:type="spellStart"/>
+      <w:proofErr w:type="gramStart"/>
       <w:r>
         <w:t>equilibriumPoint</w:t>
       </w:r>
       <w:proofErr w:type="spellEnd"/>
       <w:r>
-        <w:t xml:space="preserve">(long </w:t>
+        <w:t>(</w:t>
+      </w:r>
+      <w:proofErr w:type="gramEnd"/>
+      <w:r>
+        <w:t xml:space="preserve">long </w:t>
       </w:r>
       <w:proofErr w:type="spellStart"/>
       <w:r>
@@ -26271,8 +27596,13 @@
         </w:tabs>
         <w:ind w:left="720"/>
       </w:pPr>
-      <w:r>
-        <w:t xml:space="preserve">for(int </w:t>
+      <w:proofErr w:type="gramStart"/>
+      <w:r>
+        <w:t>for(</w:t>
+      </w:r>
+      <w:proofErr w:type="gramEnd"/>
+      <w:r>
+        <w:t xml:space="preserve">int </w:t>
       </w:r>
       <w:proofErr w:type="spellStart"/>
       <w:r>
@@ -26355,8 +27685,13 @@
         </w:tabs>
         <w:ind w:left="720"/>
       </w:pPr>
-      <w:r>
-        <w:t xml:space="preserve">for(int </w:t>
+      <w:proofErr w:type="gramStart"/>
+      <w:r>
+        <w:t>for(</w:t>
+      </w:r>
+      <w:proofErr w:type="gramEnd"/>
+      <w:r>
+        <w:t xml:space="preserve">int </w:t>
       </w:r>
       <w:proofErr w:type="spellStart"/>
       <w:r>
@@ -26594,7 +27929,15 @@
         </w:tabs>
       </w:pPr>
       <w:r>
-        <w:t>Int high=a.length-1;</w:t>
+        <w:t>Int high=</w:t>
+      </w:r>
+      <w:proofErr w:type="gramStart"/>
+      <w:r>
+        <w:t>a.length</w:t>
+      </w:r>
+      <w:proofErr w:type="gramEnd"/>
+      <w:r>
+        <w:t>-1;</w:t>
       </w:r>
     </w:p>
     <w:p>
@@ -26648,8 +27991,13 @@
         </w:tabs>
       </w:pPr>
       <w:r>
-        <w:t>Switch(a[mid)){</w:t>
-      </w:r>
+        <w:t>Switch(a[mid</w:t>
+      </w:r>
+      <w:proofErr w:type="gramStart"/>
+      <w:r>
+        <w:t>)){</w:t>
+      </w:r>
+      <w:proofErr w:type="gramEnd"/>
     </w:p>
     <w:p>
       <w:pPr>
@@ -26672,8 +28020,13 @@
         </w:tabs>
       </w:pPr>
       <w:r>
-        <w:t>Case 0:{</w:t>
-      </w:r>
+        <w:t xml:space="preserve">Case </w:t>
+      </w:r>
+      <w:proofErr w:type="gramStart"/>
+      <w:r>
+        <w:t>0:{</w:t>
+      </w:r>
+      <w:proofErr w:type="gramEnd"/>
     </w:p>
     <w:p>
       <w:pPr>
@@ -26739,8 +28092,13 @@
         </w:tabs>
       </w:pPr>
       <w:r>
-        <w:t>Case 1:{</w:t>
-      </w:r>
+        <w:t xml:space="preserve">Case </w:t>
+      </w:r>
+      <w:proofErr w:type="gramStart"/>
+      <w:r>
+        <w:t>1:{</w:t>
+      </w:r>
+      <w:proofErr w:type="gramEnd"/>
     </w:p>
     <w:p>
       <w:pPr>
@@ -26779,8 +28137,13 @@
         </w:tabs>
       </w:pPr>
       <w:r>
-        <w:t>Case 2:{</w:t>
-      </w:r>
+        <w:t xml:space="preserve">Case </w:t>
+      </w:r>
+      <w:proofErr w:type="gramStart"/>
+      <w:r>
+        <w:t>2:{</w:t>
+      </w:r>
+      <w:proofErr w:type="gramEnd"/>
     </w:p>
     <w:p>
       <w:pPr>
@@ -26896,7 +28259,15 @@
         </w:tabs>
       </w:pPr>
       <w:r>
-        <w:t>Space o(1)</w:t>
+        <w:t xml:space="preserve">Space </w:t>
+      </w:r>
+      <w:proofErr w:type="gramStart"/>
+      <w:r>
+        <w:t>o(</w:t>
+      </w:r>
+      <w:proofErr w:type="gramEnd"/>
+      <w:r>
+        <w:t>1)</w:t>
       </w:r>
       <w:r>
         <w:t>;</w:t>
@@ -27078,6 +28449,7 @@
         </w:rPr>
         <w:t>(</w:t>
       </w:r>
+      <w:proofErr w:type="gramStart"/>
       <w:r>
         <w:rPr>
           <w:rFonts w:ascii="Consolas" w:hAnsi="Consolas" w:cs="Consolas"/>
@@ -27096,7 +28468,17 @@
           <w:sz w:val="20"/>
           <w:szCs w:val="20"/>
         </w:rPr>
-        <w:t xml:space="preserve">[] </w:t>
+        <w:t>[</w:t>
+      </w:r>
+      <w:proofErr w:type="gramEnd"/>
+      <w:r>
+        <w:rPr>
+          <w:rFonts w:ascii="Consolas" w:hAnsi="Consolas" w:cs="Consolas"/>
+          <w:color w:val="000000"/>
+          <w:sz w:val="20"/>
+          <w:szCs w:val="20"/>
+        </w:rPr>
+        <w:t xml:space="preserve">] </w:t>
       </w:r>
       <w:r>
         <w:rPr>
@@ -27220,6 +28602,7 @@
         </w:rPr>
         <w:tab/>
       </w:r>
+      <w:proofErr w:type="gramStart"/>
       <w:r>
         <w:rPr>
           <w:rFonts w:ascii="Consolas" w:hAnsi="Consolas" w:cs="Consolas"/>
@@ -27240,6 +28623,7 @@
         </w:rPr>
         <w:t>(</w:t>
       </w:r>
+      <w:proofErr w:type="gramEnd"/>
       <w:r>
         <w:rPr>
           <w:rFonts w:ascii="Consolas" w:hAnsi="Consolas" w:cs="Consolas"/>
@@ -27850,7 +29234,27 @@
           <w:sz w:val="20"/>
           <w:szCs w:val="20"/>
         </w:rPr>
-        <w:t>Space -o(1)</w:t>
+        <w:t>Space -</w:t>
+      </w:r>
+      <w:proofErr w:type="gramStart"/>
+      <w:r>
+        <w:rPr>
+          <w:rFonts w:ascii="Consolas" w:hAnsi="Consolas" w:cs="Consolas"/>
+          <w:color w:val="000000"/>
+          <w:sz w:val="20"/>
+          <w:szCs w:val="20"/>
+        </w:rPr>
+        <w:t>o(</w:t>
+      </w:r>
+      <w:proofErr w:type="gramEnd"/>
+      <w:r>
+        <w:rPr>
+          <w:rFonts w:ascii="Consolas" w:hAnsi="Consolas" w:cs="Consolas"/>
+          <w:color w:val="000000"/>
+          <w:sz w:val="20"/>
+          <w:szCs w:val="20"/>
+        </w:rPr>
+        <w:t>1)</w:t>
       </w:r>
     </w:p>
     <w:p>
@@ -28010,6 +29414,7 @@
         </w:rPr>
         <w:t>(</w:t>
       </w:r>
+      <w:proofErr w:type="gramStart"/>
       <w:r>
         <w:rPr>
           <w:rFonts w:ascii="Consolas" w:hAnsi="Consolas" w:cs="Consolas"/>
@@ -28028,7 +29433,17 @@
           <w:sz w:val="20"/>
           <w:szCs w:val="20"/>
         </w:rPr>
-        <w:t xml:space="preserve">[] </w:t>
+        <w:t>[</w:t>
+      </w:r>
+      <w:proofErr w:type="gramEnd"/>
+      <w:r>
+        <w:rPr>
+          <w:rFonts w:ascii="Consolas" w:hAnsi="Consolas" w:cs="Consolas"/>
+          <w:color w:val="000000"/>
+          <w:sz w:val="20"/>
+          <w:szCs w:val="20"/>
+        </w:rPr>
+        <w:t xml:space="preserve">] </w:t>
       </w:r>
       <w:r>
         <w:rPr>
@@ -28226,6 +29641,7 @@
         </w:rPr>
         <w:t>=</w:t>
       </w:r>
+      <w:proofErr w:type="gramStart"/>
       <w:r>
         <w:rPr>
           <w:rFonts w:ascii="Consolas" w:hAnsi="Consolas" w:cs="Consolas"/>
@@ -28253,6 +29669,7 @@
         </w:rPr>
         <w:t>length</w:t>
       </w:r>
+      <w:proofErr w:type="gramEnd"/>
       <w:r>
         <w:rPr>
           <w:rFonts w:ascii="Consolas" w:hAnsi="Consolas" w:cs="Consolas"/>
@@ -28510,7 +29927,27 @@
           <w:sz w:val="20"/>
           <w:szCs w:val="20"/>
         </w:rPr>
-        <w:t>//binary search algorithm uses two pointer approached</w:t>
+        <w:t xml:space="preserve">//binary search algorithm uses two </w:t>
+      </w:r>
+      <w:proofErr w:type="gramStart"/>
+      <w:r>
+        <w:rPr>
+          <w:rFonts w:ascii="Consolas" w:hAnsi="Consolas" w:cs="Consolas"/>
+          <w:color w:val="3F7F5F"/>
+          <w:sz w:val="20"/>
+          <w:szCs w:val="20"/>
+        </w:rPr>
+        <w:t>pointer</w:t>
+      </w:r>
+      <w:proofErr w:type="gramEnd"/>
+      <w:r>
+        <w:rPr>
+          <w:rFonts w:ascii="Consolas" w:hAnsi="Consolas" w:cs="Consolas"/>
+          <w:color w:val="3F7F5F"/>
+          <w:sz w:val="20"/>
+          <w:szCs w:val="20"/>
+        </w:rPr>
+        <w:t xml:space="preserve"> approached</w:t>
       </w:r>
       <w:r>
         <w:rPr>
@@ -30485,11 +31922,19 @@
         </w:rPr>
         <w:sym w:font="Wingdings" w:char="F0E0"/>
       </w:r>
+      <w:proofErr w:type="gramStart"/>
       <w:r>
         <w:rPr>
           <w:u w:val="single"/>
         </w:rPr>
-        <w:t>O(1)</w:t>
+        <w:t>O(</w:t>
+      </w:r>
+      <w:proofErr w:type="gramEnd"/>
+      <w:r>
+        <w:rPr>
+          <w:u w:val="single"/>
+        </w:rPr>
+        <w:t>1)</w:t>
       </w:r>
     </w:p>
     <w:p>
@@ -30542,11 +31987,16 @@
         </w:tabs>
       </w:pPr>
       <w:r>
-        <w:t xml:space="preserve">Need to Read first the Merge sort then implement this </w:t>
+        <w:t xml:space="preserve">Need to Read first the Merge sort then implement </w:t>
+      </w:r>
+      <w:proofErr w:type="gramStart"/>
+      <w:r>
+        <w:t xml:space="preserve">this </w:t>
       </w:r>
       <w:r>
         <w:t>questions</w:t>
       </w:r>
+      <w:proofErr w:type="gramEnd"/>
     </w:p>
     <w:p>
       <w:pPr>
@@ -30566,19 +32016,33 @@
           <w:highlight w:val="yellow"/>
         </w:rPr>
         <w:lastRenderedPageBreak/>
-        <w:t>Number of pair</w:t>
-      </w:r>
+        <w:t xml:space="preserve">Number of </w:t>
+      </w:r>
+      <w:proofErr w:type="gramStart"/>
       <w:r>
         <w:rPr>
           <w:highlight w:val="yellow"/>
         </w:rPr>
+        <w:t>pair</w:t>
+      </w:r>
+      <w:r>
+        <w:rPr>
+          <w:highlight w:val="yellow"/>
+        </w:rPr>
         <w:t xml:space="preserve">  </w:t>
       </w:r>
       <w:r>
         <w:rPr>
           <w:highlight w:val="yellow"/>
         </w:rPr>
-        <w:t>Coding Questions</w:t>
+        <w:t>Coding</w:t>
+      </w:r>
+      <w:proofErr w:type="gramEnd"/>
+      <w:r>
+        <w:rPr>
+          <w:highlight w:val="yellow"/>
+        </w:rPr>
+        <w:t xml:space="preserve"> Questions</w:t>
       </w:r>
       <w:r>
         <w:rPr>
@@ -30885,10 +32349,18 @@
     </w:p>
     <w:p>
       <w:r>
-        <w:t>121%10;</w:t>
-      </w:r>
-      <w:r>
-        <w:t xml:space="preserve">   ==1</w:t>
+        <w:t>121%</w:t>
+      </w:r>
+      <w:proofErr w:type="gramStart"/>
+      <w:r>
+        <w:t>10;</w:t>
+      </w:r>
+      <w:r>
+        <w:t xml:space="preserve">   </w:t>
+      </w:r>
+      <w:proofErr w:type="gramEnd"/>
+      <w:r>
+        <w:t>==1</w:t>
       </w:r>
     </w:p>
     <w:p>
@@ -30942,6 +32414,7 @@
         <w:t xml:space="preserve">Solve </w:t>
       </w:r>
       <w:proofErr w:type="spellStart"/>
+      <w:proofErr w:type="gramStart"/>
       <w:r>
         <w:t>krna</w:t>
       </w:r>
@@ -30954,6 +32427,7 @@
         <w:t>hqi</w:t>
       </w:r>
       <w:proofErr w:type="spellEnd"/>
+      <w:proofErr w:type="gramEnd"/>
       <w:r>
         <w:t xml:space="preserve"> </w:t>
       </w:r>
@@ -30979,12 +32453,17 @@
         <w:t xml:space="preserve"> </w:t>
       </w:r>
       <w:proofErr w:type="spellStart"/>
+      <w:proofErr w:type="gramStart"/>
       <w:r>
         <w:t>isPalindrome</w:t>
       </w:r>
       <w:proofErr w:type="spellEnd"/>
       <w:r>
-        <w:t>(int x) {</w:t>
+        <w:t>(</w:t>
+      </w:r>
+      <w:proofErr w:type="gramEnd"/>
+      <w:r>
+        <w:t>int x) {</w:t>
       </w:r>
     </w:p>
     <w:p>
@@ -31022,8 +32501,13 @@
     </w:p>
     <w:p>
       <w:r>
-        <w:t xml:space="preserve">        else{</w:t>
-      </w:r>
+        <w:t xml:space="preserve">        </w:t>
+      </w:r>
+      <w:proofErr w:type="gramStart"/>
+      <w:r>
+        <w:t>else{</w:t>
+      </w:r>
+      <w:proofErr w:type="gramEnd"/>
     </w:p>
     <w:p>
       <w:r>
@@ -31109,12 +32593,17 @@
         <w:t xml:space="preserve"> </w:t>
       </w:r>
       <w:proofErr w:type="spellStart"/>
+      <w:proofErr w:type="gramStart"/>
       <w:r>
         <w:t>checkPalindrome</w:t>
       </w:r>
       <w:proofErr w:type="spellEnd"/>
       <w:r>
-        <w:t>(int x)</w:t>
+        <w:t>(</w:t>
+      </w:r>
+      <w:proofErr w:type="gramEnd"/>
+      <w:r>
+        <w:t>int x)</w:t>
       </w:r>
     </w:p>
     <w:p>
@@ -31243,6 +32732,11 @@
     <w:p/>
     <w:p/>
     <w:p>
+      <w:pPr>
+        <w:pBdr>
+          <w:bottom w:val="single" w:sz="6" w:space="1" w:color="auto"/>
+        </w:pBdr>
+      </w:pPr>
       <w:proofErr w:type="spellStart"/>
       <w:r>
         <w:lastRenderedPageBreak/>
@@ -31250,47 +32744,52 @@
       </w:r>
       <w:proofErr w:type="spellEnd"/>
       <w:r>
-        <w:t xml:space="preserve"> Easy </w:t>
+        <w:t xml:space="preserve"> Easy Questions</w:t>
+      </w:r>
+    </w:p>
+    <w:p>
+      <w:r>
+        <w:t xml:space="preserve">Q1. Longest Common Prefix </w:t>
       </w:r>
     </w:p>
     <w:p/>
     <w:p>
       <w:r>
-        <w:rPr>
-          <w:highlight w:val="yellow"/>
-        </w:rPr>
-        <w:t>Question solved</w:t>
-      </w:r>
-      <w:r>
-        <w:t xml:space="preserve"> </w:t>
-      </w:r>
-    </w:p>
-    <w:p>
-      <w:proofErr w:type="spellStart"/>
-      <w:r>
-        <w:rPr>
-          <w:highlight w:val="yellow"/>
-        </w:rPr>
-        <w:t>LeetCode</w:t>
-      </w:r>
-      <w:r>
-        <w:rPr>
-          <w:highlight w:val="yellow"/>
-        </w:rPr>
-        <w:t>Easy</w:t>
-      </w:r>
-      <w:proofErr w:type="spellEnd"/>
-      <w:r>
-        <w:t xml:space="preserve"> </w:t>
-      </w:r>
-      <w:r>
-        <w:rPr>
-          <w:highlight w:val="green"/>
-        </w:rPr>
-        <w:t>Palindrome number</w:t>
-      </w:r>
-      <w:r>
-        <w:t xml:space="preserve"> </w:t>
+        <w:drawing>
+          <wp:inline distT="0" distB="0" distL="0" distR="0" wp14:anchorId="1F15D76F" wp14:editId="4B25A0C9">
+            <wp:extent cx="4267200" cy="3831897"/>
+            <wp:effectExtent l="0" t="0" r="0" b="0"/>
+            <wp:docPr id="2" name="Picture 2"/>
+            <wp:cNvGraphicFramePr>
+              <a:graphicFrameLocks xmlns:a="http://schemas.openxmlformats.org/drawingml/2006/main" noChangeAspect="1"/>
+            </wp:cNvGraphicFramePr>
+            <a:graphic xmlns:a="http://schemas.openxmlformats.org/drawingml/2006/main">
+              <a:graphicData uri="http://schemas.openxmlformats.org/drawingml/2006/picture">
+                <pic:pic xmlns:pic="http://schemas.openxmlformats.org/drawingml/2006/picture">
+                  <pic:nvPicPr>
+                    <pic:cNvPr id="1" name=""/>
+                    <pic:cNvPicPr/>
+                  </pic:nvPicPr>
+                  <pic:blipFill>
+                    <a:blip r:embed="rId8"/>
+                    <a:stretch>
+                      <a:fillRect/>
+                    </a:stretch>
+                  </pic:blipFill>
+                  <pic:spPr>
+                    <a:xfrm>
+                      <a:off x="0" y="0"/>
+                      <a:ext cx="4286247" cy="3849001"/>
+                    </a:xfrm>
+                    <a:prstGeom prst="rect">
+                      <a:avLst/>
+                    </a:prstGeom>
+                  </pic:spPr>
+                </pic:pic>
+              </a:graphicData>
+            </a:graphic>
+          </wp:inline>
+        </w:drawing>
       </w:r>
     </w:p>
     <w:p/>

</xml_diff>